<commit_message>
updated sweeps exercise instructions
</commit_message>
<xml_diff>
--- a/sweepDetectionExercise/sweeps.docx
+++ b/sweepDetectionExercise/sweeps.docx
@@ -1,6 +1,6 @@
 
 <file path=word/document.xml><?xml version="1.0" encoding="utf-8"?>
-<w:document xmlns:wpc="http://schemas.microsoft.com/office/word/2010/wordprocessingCanvas" xmlns:cx="http://schemas.microsoft.com/office/drawing/2014/chartex" xmlns:cx1="http://schemas.microsoft.com/office/drawing/2015/9/8/chartex" xmlns:cx2="http://schemas.microsoft.com/office/drawing/2015/10/21/chartex" xmlns:cx3="http://schemas.microsoft.com/office/drawing/2016/5/9/chartex" xmlns:cx4="http://schemas.microsoft.com/office/drawing/2016/5/10/chartex" xmlns:cx5="http://schemas.microsoft.com/office/drawing/2016/5/11/chartex" xmlns:cx6="http://schemas.microsoft.com/office/drawing/2016/5/12/chartex" xmlns:cx7="http://schemas.microsoft.com/office/drawing/2016/5/13/chartex" xmlns:cx8="http://schemas.microsoft.com/office/drawing/2016/5/14/chartex" xmlns:mc="http://schemas.openxmlformats.org/markup-compatibility/2006" xmlns:aink="http://schemas.microsoft.com/office/drawing/2016/ink" xmlns:am3d="http://schemas.microsoft.com/office/drawing/2017/model3d" xmlns:o="urn:schemas-microsoft-com:office:office" xmlns:oel="http://schemas.microsoft.com/office/2019/extlst" xmlns:r="http://schemas.openxmlformats.org/officeDocument/2006/relationships" xmlns:m="http://schemas.openxmlformats.org/officeDocument/2006/math" xmlns:v="urn:schemas-microsoft-com:vml" xmlns:wp14="http://schemas.microsoft.com/office/word/2010/wordprocessingDrawing" xmlns:wp="http://schemas.openxmlformats.org/drawingml/2006/wordprocessingDrawing" xmlns:w10="urn:schemas-microsoft-com:office:word" xmlns:w="http://schemas.openxmlformats.org/wordprocessingml/2006/main" xmlns:w14="http://schemas.microsoft.com/office/word/2010/wordml" xmlns:w15="http://schemas.microsoft.com/office/word/2012/wordml" xmlns:w16cex="http://schemas.microsoft.com/office/word/2018/wordml/cex" xmlns:w16cid="http://schemas.microsoft.com/office/word/2016/wordml/cid" xmlns:w16="http://schemas.microsoft.com/office/word/2018/wordml" xmlns:w16sdtdh="http://schemas.microsoft.com/office/word/2020/wordml/sdtdatahash" xmlns:w16se="http://schemas.microsoft.com/office/word/2015/wordml/symex" xmlns:wpg="http://schemas.microsoft.com/office/word/2010/wordprocessingGroup" xmlns:wpi="http://schemas.microsoft.com/office/word/2010/wordprocessingInk" xmlns:wne="http://schemas.microsoft.com/office/word/2006/wordml" xmlns:wps="http://schemas.microsoft.com/office/word/2010/wordprocessingShape" mc:Ignorable="w14 w15 w16se w16cid w16 w16cex w16sdtdh wp14">
+<w:document xmlns:wpc="http://schemas.microsoft.com/office/word/2010/wordprocessingCanvas" xmlns:cx="http://schemas.microsoft.com/office/drawing/2014/chartex" xmlns:cx1="http://schemas.microsoft.com/office/drawing/2015/9/8/chartex" xmlns:cx2="http://schemas.microsoft.com/office/drawing/2015/10/21/chartex" xmlns:cx3="http://schemas.microsoft.com/office/drawing/2016/5/9/chartex" xmlns:cx4="http://schemas.microsoft.com/office/drawing/2016/5/10/chartex" xmlns:cx5="http://schemas.microsoft.com/office/drawing/2016/5/11/chartex" xmlns:cx6="http://schemas.microsoft.com/office/drawing/2016/5/12/chartex" xmlns:cx7="http://schemas.microsoft.com/office/drawing/2016/5/13/chartex" xmlns:cx8="http://schemas.microsoft.com/office/drawing/2016/5/14/chartex" xmlns:mc="http://schemas.openxmlformats.org/markup-compatibility/2006" xmlns:aink="http://schemas.microsoft.com/office/drawing/2016/ink" xmlns:am3d="http://schemas.microsoft.com/office/drawing/2017/model3d" xmlns:o="urn:schemas-microsoft-com:office:office" xmlns:oel="http://schemas.microsoft.com/office/2019/extlst" xmlns:r="http://schemas.openxmlformats.org/officeDocument/2006/relationships" xmlns:m="http://schemas.openxmlformats.org/officeDocument/2006/math" xmlns:v="urn:schemas-microsoft-com:vml" xmlns:wp14="http://schemas.microsoft.com/office/word/2010/wordprocessingDrawing" xmlns:wp="http://schemas.openxmlformats.org/drawingml/2006/wordprocessingDrawing" xmlns:w10="urn:schemas-microsoft-com:office:word" xmlns:w="http://schemas.openxmlformats.org/wordprocessingml/2006/main" xmlns:w14="http://schemas.microsoft.com/office/word/2010/wordml" xmlns:w15="http://schemas.microsoft.com/office/word/2012/wordml" xmlns:w16cex="http://schemas.microsoft.com/office/word/2018/wordml/cex" xmlns:w16cid="http://schemas.microsoft.com/office/word/2016/wordml/cid" xmlns:w16="http://schemas.microsoft.com/office/word/2018/wordml" xmlns:w16du="http://schemas.microsoft.com/office/word/2023/wordml/word16du" xmlns:w16sdtdh="http://schemas.microsoft.com/office/word/2020/wordml/sdtdatahash" xmlns:w16sdtfl="http://schemas.microsoft.com/office/word/2024/wordml/sdtformatlock" xmlns:w16se="http://schemas.microsoft.com/office/word/2015/wordml/symex" xmlns:wpg="http://schemas.microsoft.com/office/word/2010/wordprocessingGroup" xmlns:wpi="http://schemas.microsoft.com/office/word/2010/wordprocessingInk" xmlns:wne="http://schemas.microsoft.com/office/word/2006/wordml" xmlns:wps="http://schemas.microsoft.com/office/word/2010/wordprocessingShape" mc:Ignorable="w14 w15 w16se w16cid w16 w16cex w16sdtdh w16sdtfl w16du wp14">
   <w:body>
     <w:p>
       <w:pPr>
@@ -115,7 +115,13 @@
         <w:rPr>
           <w:rFonts w:ascii="Courier" w:hAnsi="Courier" w:cs="Arial"/>
         </w:rPr>
-        <w:t>day4/sweepPipeline</w:t>
+        <w:t>sweepDetectionExercise</w:t>
+      </w:r>
+      <w:r>
+        <w:rPr>
+          <w:rFonts w:ascii="Courier" w:hAnsi="Courier" w:cs="Arial"/>
+        </w:rPr>
+        <w:t>/sweepPipeline</w:t>
       </w:r>
       <w:r>
         <w:rPr>
@@ -236,7 +242,21 @@
         <w:rPr>
           <w:rFonts w:ascii="Arial" w:hAnsi="Arial" w:cs="Arial"/>
         </w:rPr>
-        <w:t xml:space="preserve">Unfortunately, machine learning requires training data, and if we don’t have at our disposal a large dataset for which the ground truth is known (as is the case when it comes to detecting selective sweeps), then we have to rely on simulation. Luckily, there are a few coalescent simulators that can simulate sweeps relatively quickly. We are going to use one called </w:t>
+        <w:t xml:space="preserve">Unfortunately, machine learning requires training data, and if we don’t have at our disposal a large dataset for which the ground truth is known (as is the case when it comes to detecting selective sweeps), then we </w:t>
+      </w:r>
+      <w:proofErr w:type="gramStart"/>
+      <w:r>
+        <w:rPr>
+          <w:rFonts w:ascii="Arial" w:hAnsi="Arial" w:cs="Arial"/>
+        </w:rPr>
+        <w:t>have to</w:t>
+      </w:r>
+      <w:proofErr w:type="gramEnd"/>
+      <w:r>
+        <w:rPr>
+          <w:rFonts w:ascii="Arial" w:hAnsi="Arial" w:cs="Arial"/>
+        </w:rPr>
+        <w:t xml:space="preserve"> rely on simulation. Luckily, there are a few coalescent simulators that can simulate sweeps relatively quickly. We are going to use one called </w:t>
       </w:r>
       <w:r>
         <w:rPr>
@@ -330,49 +350,15 @@
         </w:rPr>
         <w:t xml:space="preserve"> (see </w:t>
       </w:r>
-      <w:r>
-        <w:rPr>
-          <w:rFonts w:ascii="Arial" w:hAnsi="Arial" w:cs="Arial"/>
-        </w:rPr>
-        <w:fldChar w:fldCharType="begin"/>
-      </w:r>
-      <w:r>
-        <w:rPr>
-          <w:rFonts w:ascii="Arial" w:hAnsi="Arial" w:cs="Arial"/>
-        </w:rPr>
-        <w:instrText>HYPERLINK "</w:instrText>
-      </w:r>
-      <w:r>
-        <w:rPr>
-          <w:rFonts w:ascii="Arial" w:hAnsi="Arial" w:cs="Arial"/>
-        </w:rPr>
-        <w:instrText>https://doi.org/10.1111/2041-210X.12808</w:instrText>
-      </w:r>
-      <w:r>
-        <w:rPr>
-          <w:rFonts w:ascii="Arial" w:hAnsi="Arial" w:cs="Arial"/>
-        </w:rPr>
-        <w:instrText>"</w:instrText>
-      </w:r>
-      <w:r>
-        <w:rPr>
-          <w:rFonts w:ascii="Arial" w:hAnsi="Arial" w:cs="Arial"/>
-        </w:rPr>
-        <w:fldChar w:fldCharType="separate"/>
-      </w:r>
-      <w:r>
-        <w:rPr>
-          <w:rStyle w:val="Hyperlink"/>
-          <w:rFonts w:ascii="Arial" w:hAnsi="Arial" w:cs="Arial"/>
-        </w:rPr>
-        <w:t>https://doi.org/10.1111/2041-210X.12808</w:t>
-      </w:r>
-      <w:r>
-        <w:rPr>
-          <w:rFonts w:ascii="Arial" w:hAnsi="Arial" w:cs="Arial"/>
-        </w:rPr>
-        <w:fldChar w:fldCharType="end"/>
-      </w:r>
+      <w:hyperlink r:id="rId6" w:history="1">
+        <w:r>
+          <w:rPr>
+            <w:rStyle w:val="Hyperlink"/>
+            <w:rFonts w:ascii="Arial" w:hAnsi="Arial" w:cs="Arial"/>
+          </w:rPr>
+          <w:t>https://doi.org/10.1111/2041-210X.12808</w:t>
+        </w:r>
+      </w:hyperlink>
       <w:r>
         <w:rPr>
           <w:rFonts w:ascii="Arial" w:hAnsi="Arial" w:cs="Arial"/>
@@ -461,27 +447,55 @@
         <w:rPr>
           <w:rFonts w:ascii="Arial" w:hAnsi="Arial" w:cs="Arial"/>
         </w:rPr>
-        <w:t xml:space="preserve"> a soft sweep 5) Loci located near a soft sweep. So we have to simulate each of these. For class 1, we simply simulate large regions with no selection. For classes 2 and 4, we simulate large regions with a sweep occurring near the center (hard and soft, respectively). For classes 3 and 5, these sweeps are not in the center of the simulated window, but instead some distance away (which we will vary across training examples).</w:t>
-      </w:r>
-    </w:p>
-    <w:p>
-      <w:pPr>
-        <w:rPr>
-          <w:rFonts w:ascii="Arial" w:hAnsi="Arial" w:cs="Arial"/>
-        </w:rPr>
-      </w:pPr>
-    </w:p>
-    <w:p>
-      <w:pPr>
-        <w:rPr>
-          <w:rFonts w:ascii="Arial" w:hAnsi="Arial" w:cs="Arial"/>
-        </w:rPr>
-      </w:pPr>
-      <w:r>
-        <w:rPr>
-          <w:rFonts w:ascii="Arial" w:hAnsi="Arial" w:cs="Arial"/>
-        </w:rPr>
-        <w:t xml:space="preserve">So that’s great, but we have to know how to simulate data with </w:t>
+        <w:t xml:space="preserve"> a soft sweep 5) Loci located near a soft sweep. </w:t>
+      </w:r>
+      <w:proofErr w:type="gramStart"/>
+      <w:r>
+        <w:rPr>
+          <w:rFonts w:ascii="Arial" w:hAnsi="Arial" w:cs="Arial"/>
+        </w:rPr>
+        <w:t>So</w:t>
+      </w:r>
+      <w:proofErr w:type="gramEnd"/>
+      <w:r>
+        <w:rPr>
+          <w:rFonts w:ascii="Arial" w:hAnsi="Arial" w:cs="Arial"/>
+        </w:rPr>
+        <w:t xml:space="preserve"> we have to simulate each of these. For class 1, we simply simulate large regions with no selection. For classes 2 and 4, we simulate large regions with a sweep occurring near the center (hard and soft, respectively). For classes 3 and 5, these sweeps are not in the center of the simulated window, but instead some distance away (which we will vary across training examples).</w:t>
+      </w:r>
+    </w:p>
+    <w:p>
+      <w:pPr>
+        <w:rPr>
+          <w:rFonts w:ascii="Arial" w:hAnsi="Arial" w:cs="Arial"/>
+        </w:rPr>
+      </w:pPr>
+    </w:p>
+    <w:p>
+      <w:pPr>
+        <w:rPr>
+          <w:rFonts w:ascii="Arial" w:hAnsi="Arial" w:cs="Arial"/>
+        </w:rPr>
+      </w:pPr>
+      <w:r>
+        <w:rPr>
+          <w:rFonts w:ascii="Arial" w:hAnsi="Arial" w:cs="Arial"/>
+        </w:rPr>
+        <w:t xml:space="preserve">So that’s great, but we </w:t>
+      </w:r>
+      <w:proofErr w:type="gramStart"/>
+      <w:r>
+        <w:rPr>
+          <w:rFonts w:ascii="Arial" w:hAnsi="Arial" w:cs="Arial"/>
+        </w:rPr>
+        <w:t>have to</w:t>
+      </w:r>
+      <w:proofErr w:type="gramEnd"/>
+      <w:r>
+        <w:rPr>
+          <w:rFonts w:ascii="Arial" w:hAnsi="Arial" w:cs="Arial"/>
+        </w:rPr>
+        <w:t xml:space="preserve"> know how to simulate data with </w:t>
       </w:r>
       <w:r>
         <w:rPr>
@@ -546,7 +560,21 @@
         <w:rPr>
           <w:rFonts w:ascii="Arial" w:hAnsi="Arial" w:cs="Arial"/>
         </w:rPr>
-        <w:t xml:space="preserve"> not really enough but never mind that for now). </w:t>
+        <w:t xml:space="preserve"> not </w:t>
+      </w:r>
+      <w:proofErr w:type="gramStart"/>
+      <w:r>
+        <w:rPr>
+          <w:rFonts w:ascii="Arial" w:hAnsi="Arial" w:cs="Arial"/>
+        </w:rPr>
+        <w:t>really enough</w:t>
+      </w:r>
+      <w:proofErr w:type="gramEnd"/>
+      <w:r>
+        <w:rPr>
+          <w:rFonts w:ascii="Arial" w:hAnsi="Arial" w:cs="Arial"/>
+        </w:rPr>
+        <w:t xml:space="preserve"> but never mind that for now). </w:t>
       </w:r>
       <w:r>
         <w:rPr>
@@ -644,7 +672,25 @@
           <w:sz w:val="22"/>
           <w:szCs w:val="22"/>
         </w:rPr>
-        <w:t># set some bash variables</w:t>
+        <w:t xml:space="preserve"># </w:t>
+      </w:r>
+      <w:proofErr w:type="gramStart"/>
+      <w:r>
+        <w:rPr>
+          <w:rFonts w:ascii="Courier" w:hAnsi="Courier" w:cs="Arial"/>
+          <w:sz w:val="22"/>
+          <w:szCs w:val="22"/>
+        </w:rPr>
+        <w:t>set</w:t>
+      </w:r>
+      <w:proofErr w:type="gramEnd"/>
+      <w:r>
+        <w:rPr>
+          <w:rFonts w:ascii="Courier" w:hAnsi="Courier" w:cs="Arial"/>
+          <w:sz w:val="22"/>
+          <w:szCs w:val="22"/>
+        </w:rPr>
+        <w:t xml:space="preserve"> some bash variables</w:t>
       </w:r>
     </w:p>
     <w:p>
@@ -755,24 +801,60 @@
           <w:sz w:val="22"/>
           <w:szCs w:val="22"/>
         </w:rPr>
-        <w:t># run our neutral command</w:t>
-      </w:r>
-    </w:p>
-    <w:p>
-      <w:pPr>
-        <w:rPr>
-          <w:rFonts w:ascii="Courier" w:hAnsi="Courier" w:cs="Arial"/>
-          <w:sz w:val="22"/>
-          <w:szCs w:val="22"/>
-        </w:rPr>
-      </w:pPr>
-      <w:r>
-        <w:rPr>
-          <w:rFonts w:ascii="Courier" w:hAnsi="Courier" w:cs="Arial"/>
-          <w:sz w:val="22"/>
-          <w:szCs w:val="22"/>
-        </w:rPr>
-        <w:t># note: I know it is weird to put code into a pdf and this</w:t>
+        <w:t xml:space="preserve"># </w:t>
+      </w:r>
+      <w:proofErr w:type="gramStart"/>
+      <w:r>
+        <w:rPr>
+          <w:rFonts w:ascii="Courier" w:hAnsi="Courier" w:cs="Arial"/>
+          <w:sz w:val="22"/>
+          <w:szCs w:val="22"/>
+        </w:rPr>
+        <w:t>run</w:t>
+      </w:r>
+      <w:proofErr w:type="gramEnd"/>
+      <w:r>
+        <w:rPr>
+          <w:rFonts w:ascii="Courier" w:hAnsi="Courier" w:cs="Arial"/>
+          <w:sz w:val="22"/>
+          <w:szCs w:val="22"/>
+        </w:rPr>
+        <w:t xml:space="preserve"> our neutral command</w:t>
+      </w:r>
+    </w:p>
+    <w:p>
+      <w:pPr>
+        <w:rPr>
+          <w:rFonts w:ascii="Courier" w:hAnsi="Courier" w:cs="Arial"/>
+          <w:sz w:val="22"/>
+          <w:szCs w:val="22"/>
+        </w:rPr>
+      </w:pPr>
+      <w:r>
+        <w:rPr>
+          <w:rFonts w:ascii="Courier" w:hAnsi="Courier" w:cs="Arial"/>
+          <w:sz w:val="22"/>
+          <w:szCs w:val="22"/>
+        </w:rPr>
+        <w:t xml:space="preserve"># </w:t>
+      </w:r>
+      <w:proofErr w:type="gramStart"/>
+      <w:r>
+        <w:rPr>
+          <w:rFonts w:ascii="Courier" w:hAnsi="Courier" w:cs="Arial"/>
+          <w:sz w:val="22"/>
+          <w:szCs w:val="22"/>
+        </w:rPr>
+        <w:t>note</w:t>
+      </w:r>
+      <w:proofErr w:type="gramEnd"/>
+      <w:r>
+        <w:rPr>
+          <w:rFonts w:ascii="Courier" w:hAnsi="Courier" w:cs="Arial"/>
+          <w:sz w:val="22"/>
+          <w:szCs w:val="22"/>
+        </w:rPr>
+        <w:t>: I know it is weird to put code into a pdf and this</w:t>
       </w:r>
       <w:r>
         <w:rPr>
@@ -886,16 +968,52 @@
           <w:sz w:val="22"/>
           <w:szCs w:val="22"/>
         </w:rPr>
-        <w:t xml:space="preserve"> fit in one line in the pdf. So to make</w:t>
-      </w:r>
-      <w:r>
-        <w:rPr>
-          <w:rFonts w:ascii="Courier" w:hAnsi="Courier" w:cs="Arial"/>
-          <w:sz w:val="22"/>
-          <w:szCs w:val="22"/>
-        </w:rPr>
         <w:t xml:space="preserve"> </w:t>
       </w:r>
+      <w:proofErr w:type="gramStart"/>
+      <w:r>
+        <w:rPr>
+          <w:rFonts w:ascii="Courier" w:hAnsi="Courier" w:cs="Arial"/>
+          <w:sz w:val="22"/>
+          <w:szCs w:val="22"/>
+        </w:rPr>
+        <w:t>fit</w:t>
+      </w:r>
+      <w:proofErr w:type="gramEnd"/>
+      <w:r>
+        <w:rPr>
+          <w:rFonts w:ascii="Courier" w:hAnsi="Courier" w:cs="Arial"/>
+          <w:sz w:val="22"/>
+          <w:szCs w:val="22"/>
+        </w:rPr>
+        <w:t xml:space="preserve"> in one line in the pdf. </w:t>
+      </w:r>
+      <w:proofErr w:type="gramStart"/>
+      <w:r>
+        <w:rPr>
+          <w:rFonts w:ascii="Courier" w:hAnsi="Courier" w:cs="Arial"/>
+          <w:sz w:val="22"/>
+          <w:szCs w:val="22"/>
+        </w:rPr>
+        <w:t>So</w:t>
+      </w:r>
+      <w:proofErr w:type="gramEnd"/>
+      <w:r>
+        <w:rPr>
+          <w:rFonts w:ascii="Courier" w:hAnsi="Courier" w:cs="Arial"/>
+          <w:sz w:val="22"/>
+          <w:szCs w:val="22"/>
+        </w:rPr>
+        <w:t xml:space="preserve"> to make</w:t>
+      </w:r>
+      <w:r>
+        <w:rPr>
+          <w:rFonts w:ascii="Courier" w:hAnsi="Courier" w:cs="Arial"/>
+          <w:sz w:val="22"/>
+          <w:szCs w:val="22"/>
+        </w:rPr>
+        <w:t xml:space="preserve"> </w:t>
+      </w:r>
       <w:r>
         <w:rPr>
           <w:rFonts w:ascii="Courier" w:hAnsi="Courier" w:cs="Arial"/>
@@ -935,7 +1053,25 @@
           <w:sz w:val="22"/>
           <w:szCs w:val="22"/>
         </w:rPr>
-        <w:t xml:space="preserve"> the pdf </w:t>
+        <w:t xml:space="preserve"> </w:t>
+      </w:r>
+      <w:proofErr w:type="gramStart"/>
+      <w:r>
+        <w:rPr>
+          <w:rFonts w:ascii="Courier" w:hAnsi="Courier" w:cs="Arial"/>
+          <w:sz w:val="22"/>
+          <w:szCs w:val="22"/>
+        </w:rPr>
+        <w:t>the</w:t>
+      </w:r>
+      <w:proofErr w:type="gramEnd"/>
+      <w:r>
+        <w:rPr>
+          <w:rFonts w:ascii="Courier" w:hAnsi="Courier" w:cs="Arial"/>
+          <w:sz w:val="22"/>
+          <w:szCs w:val="22"/>
+        </w:rPr>
+        <w:t xml:space="preserve"> pdf </w:t>
       </w:r>
       <w:r>
         <w:rPr>
@@ -1178,8 +1314,18 @@
           <w:sz w:val="22"/>
           <w:szCs w:val="22"/>
         </w:rPr>
-        <w:t xml:space="preserve"> &gt; neut.msOut</w:t>
-      </w:r>
+        <w:t xml:space="preserve"> &gt; </w:t>
+      </w:r>
+      <w:proofErr w:type="gramStart"/>
+      <w:r>
+        <w:rPr>
+          <w:rFonts w:ascii="Courier" w:hAnsi="Courier" w:cs="Arial"/>
+          <w:sz w:val="22"/>
+          <w:szCs w:val="22"/>
+        </w:rPr>
+        <w:t>neut.msOut</w:t>
+      </w:r>
+      <w:proofErr w:type="gramEnd"/>
     </w:p>
     <w:p>
       <w:pPr>
@@ -1503,6 +1649,7 @@
         <w:rPr>
           <w:rFonts w:ascii="Courier" w:hAnsi="Courier" w:cs="Arial"/>
         </w:rPr>
+        <w:lastRenderedPageBreak/>
         <w:t>maxSweepAge</w:t>
       </w:r>
       <w:r>
@@ -1540,20 +1687,891 @@
         <w:rPr>
           <w:rFonts w:ascii="Arial" w:hAnsi="Arial" w:cs="Arial"/>
         </w:rPr>
-        <w:t xml:space="preserve">s the location of our </w:t>
-      </w:r>
+        <w:t xml:space="preserve">s the location of our sweeping mutation along the chromosome. </w:t>
+      </w:r>
+      <w:r>
+        <w:rPr>
+          <w:rFonts w:ascii="Courier" w:hAnsi="Courier" w:cs="Arial"/>
+        </w:rPr>
+        <w:t>-x</w:t>
+      </w:r>
+      <w:r>
+        <w:rPr>
+          <w:rFonts w:ascii="Arial" w:hAnsi="Arial" w:cs="Arial"/>
+        </w:rPr>
+        <w:t xml:space="preserve"> </w:t>
+      </w:r>
+      <w:r>
+        <w:rPr>
+          <w:rFonts w:ascii="Arial" w:hAnsi="Arial" w:cs="Arial"/>
+        </w:rPr>
+        <w:t>can range</w:t>
+      </w:r>
+      <w:r>
+        <w:rPr>
+          <w:rFonts w:ascii="Arial" w:hAnsi="Arial" w:cs="Arial"/>
+        </w:rPr>
+        <w:t xml:space="preserve"> between 0 and 1, so </w:t>
+      </w:r>
+      <w:r>
+        <w:rPr>
+          <w:rFonts w:ascii="Arial" w:hAnsi="Arial" w:cs="Arial"/>
+        </w:rPr>
+        <w:t xml:space="preserve">a setting of </w:t>
+      </w:r>
+      <w:r>
+        <w:rPr>
+          <w:rFonts w:ascii="Courier" w:hAnsi="Courier" w:cs="Arial"/>
+        </w:rPr>
+        <w:t>-</w:t>
+      </w:r>
+      <w:r>
+        <w:rPr>
+          <w:rFonts w:ascii="Courier" w:hAnsi="Courier" w:cs="Arial"/>
+        </w:rPr>
+        <w:t>x</w:t>
+      </w:r>
+      <w:r>
+        <w:rPr>
+          <w:rFonts w:ascii="Courier" w:hAnsi="Courier" w:cs="Arial"/>
+        </w:rPr>
+        <w:t xml:space="preserve"> 0.5</w:t>
+      </w:r>
+      <w:r>
+        <w:rPr>
+          <w:rFonts w:ascii="Arial" w:hAnsi="Arial" w:cs="Arial"/>
+        </w:rPr>
+        <w:t xml:space="preserve"> means that the sweep is right at the center of the chromosome.</w:t>
+      </w:r>
+    </w:p>
+    <w:p>
+      <w:pPr>
+        <w:rPr>
+          <w:rFonts w:ascii="Arial" w:hAnsi="Arial" w:cs="Arial"/>
+        </w:rPr>
+      </w:pPr>
+    </w:p>
+    <w:p>
+      <w:pPr>
+        <w:rPr>
+          <w:rFonts w:ascii="Arial" w:hAnsi="Arial" w:cs="Arial"/>
+        </w:rPr>
+      </w:pPr>
+      <w:r>
+        <w:rPr>
+          <w:rFonts w:ascii="Arial" w:hAnsi="Arial" w:cs="Arial"/>
+        </w:rPr>
+        <w:t>So, let’s simulate a sweep in the center of the chromosome that occurred at most 0.01*4</w:t>
+      </w:r>
+      <w:r>
+        <w:rPr>
+          <w:rFonts w:ascii="Arial" w:hAnsi="Arial" w:cs="Arial"/>
+          <w:i/>
+        </w:rPr>
+        <w:t>N</w:t>
+      </w:r>
+      <w:r>
+        <w:rPr>
+          <w:rFonts w:ascii="Arial" w:hAnsi="Arial" w:cs="Arial"/>
+        </w:rPr>
+        <w:t xml:space="preserve"> generations ago:</w:t>
+      </w:r>
+    </w:p>
+    <w:p>
+      <w:pPr>
+        <w:rPr>
+          <w:rFonts w:ascii="Arial" w:hAnsi="Arial" w:cs="Arial"/>
+        </w:rPr>
+      </w:pPr>
+    </w:p>
+    <w:p>
+      <w:pPr>
+        <w:rPr>
+          <w:rFonts w:ascii="Arial" w:hAnsi="Arial" w:cs="Arial"/>
+        </w:rPr>
+      </w:pPr>
+    </w:p>
+    <w:p>
+      <w:pPr>
+        <w:rPr>
+          <w:rFonts w:ascii="Courier" w:hAnsi="Courier" w:cs="Arial"/>
+          <w:sz w:val="22"/>
+          <w:szCs w:val="22"/>
+        </w:rPr>
+      </w:pPr>
+      <w:r>
+        <w:rPr>
+          <w:rFonts w:ascii="Courier" w:hAnsi="Courier" w:cs="Arial"/>
+          <w:sz w:val="22"/>
+          <w:szCs w:val="22"/>
+        </w:rPr>
+        <w:t xml:space="preserve"># </w:t>
+      </w:r>
+      <w:proofErr w:type="gramStart"/>
+      <w:r>
+        <w:rPr>
+          <w:rFonts w:ascii="Courier" w:hAnsi="Courier" w:cs="Arial"/>
+          <w:sz w:val="22"/>
+          <w:szCs w:val="22"/>
+        </w:rPr>
+        <w:t>set</w:t>
+      </w:r>
+      <w:proofErr w:type="gramEnd"/>
+      <w:r>
+        <w:rPr>
+          <w:rFonts w:ascii="Courier" w:hAnsi="Courier" w:cs="Arial"/>
+          <w:sz w:val="22"/>
+          <w:szCs w:val="22"/>
+        </w:rPr>
+        <w:t xml:space="preserve"> some variables</w:t>
+      </w:r>
+    </w:p>
+    <w:p>
+      <w:pPr>
+        <w:rPr>
+          <w:rFonts w:ascii="Courier" w:hAnsi="Courier" w:cs="Arial"/>
+          <w:sz w:val="22"/>
+          <w:szCs w:val="22"/>
+        </w:rPr>
+      </w:pPr>
+      <w:r>
+        <w:rPr>
+          <w:rFonts w:ascii="Courier" w:hAnsi="Courier" w:cs="Arial"/>
+          <w:sz w:val="22"/>
+          <w:szCs w:val="22"/>
+        </w:rPr>
+        <w:t>maxSweepAge=0.01</w:t>
+      </w:r>
+    </w:p>
+    <w:p>
+      <w:pPr>
+        <w:rPr>
+          <w:rFonts w:ascii="Courier" w:hAnsi="Courier" w:cs="Arial"/>
+          <w:sz w:val="22"/>
+          <w:szCs w:val="22"/>
+        </w:rPr>
+      </w:pPr>
+      <w:r>
+        <w:rPr>
+          <w:rFonts w:ascii="Courier" w:hAnsi="Courier" w:cs="Arial"/>
+          <w:sz w:val="22"/>
+          <w:szCs w:val="22"/>
+        </w:rPr>
+        <w:t>sweepLoc=0.5</w:t>
+      </w:r>
+    </w:p>
+    <w:p>
+      <w:pPr>
+        <w:rPr>
+          <w:rFonts w:ascii="Courier" w:hAnsi="Courier" w:cs="Arial"/>
+          <w:sz w:val="22"/>
+          <w:szCs w:val="22"/>
+        </w:rPr>
+      </w:pPr>
+      <w:r>
+        <w:rPr>
+          <w:rFonts w:ascii="Courier" w:hAnsi="Courier" w:cs="Arial"/>
+          <w:sz w:val="22"/>
+          <w:szCs w:val="22"/>
+        </w:rPr>
+        <w:t>alpha=500</w:t>
+      </w:r>
+    </w:p>
+    <w:p>
+      <w:pPr>
+        <w:rPr>
+          <w:rFonts w:ascii="Courier" w:hAnsi="Courier" w:cs="Arial"/>
+          <w:sz w:val="22"/>
+          <w:szCs w:val="22"/>
+        </w:rPr>
+      </w:pPr>
+    </w:p>
+    <w:p>
+      <w:pPr>
+        <w:rPr>
+          <w:rFonts w:ascii="Courier" w:hAnsi="Courier" w:cs="Arial"/>
+          <w:sz w:val="22"/>
+          <w:szCs w:val="22"/>
+        </w:rPr>
+      </w:pPr>
+      <w:r>
+        <w:rPr>
+          <w:rFonts w:ascii="Courier" w:hAnsi="Courier" w:cs="Arial"/>
+          <w:sz w:val="22"/>
+          <w:szCs w:val="22"/>
+        </w:rPr>
+        <w:t xml:space="preserve"># </w:t>
+      </w:r>
+      <w:proofErr w:type="gramStart"/>
+      <w:r>
+        <w:rPr>
+          <w:rFonts w:ascii="Courier" w:hAnsi="Courier" w:cs="Arial"/>
+          <w:sz w:val="22"/>
+          <w:szCs w:val="22"/>
+        </w:rPr>
+        <w:t>build</w:t>
+      </w:r>
+      <w:proofErr w:type="gramEnd"/>
+      <w:r>
+        <w:rPr>
+          <w:rFonts w:ascii="Courier" w:hAnsi="Courier" w:cs="Arial"/>
+          <w:sz w:val="22"/>
+          <w:szCs w:val="22"/>
+        </w:rPr>
+        <w:t xml:space="preserve"> our neutral command</w:t>
+      </w:r>
+    </w:p>
+    <w:p>
+      <w:pPr>
+        <w:rPr>
+          <w:rFonts w:ascii="Courier" w:hAnsi="Courier" w:cs="Arial"/>
+          <w:sz w:val="22"/>
+          <w:szCs w:val="22"/>
+        </w:rPr>
+      </w:pPr>
+      <w:r>
+        <w:rPr>
+          <w:rFonts w:ascii="Courier" w:hAnsi="Courier" w:cs="Arial"/>
+          <w:sz w:val="22"/>
+          <w:szCs w:val="22"/>
+        </w:rPr>
+        <w:t>neutralCmd=</w:t>
+      </w:r>
+      <w:r>
+        <w:rPr>
+          <w:rFonts w:ascii="Courier" w:hAnsi="Courier" w:cs="Arial"/>
+          <w:sz w:val="22"/>
+          <w:szCs w:val="22"/>
+        </w:rPr>
+        <w:t>"</w:t>
+      </w:r>
+      <w:r>
+        <w:rPr>
+          <w:rFonts w:ascii="Courier" w:hAnsi="Courier" w:cs="Arial"/>
+          <w:sz w:val="22"/>
+          <w:szCs w:val="22"/>
+        </w:rPr>
+        <w:t>discoal ${sampleSize} ${numReps} ${recSites} -t</w:t>
+      </w:r>
+      <w:r>
+        <w:rPr>
+          <w:rFonts w:ascii="Courier" w:hAnsi="Courier" w:cs="Arial"/>
+          <w:sz w:val="22"/>
+          <w:szCs w:val="22"/>
+        </w:rPr>
+        <w:t xml:space="preserve"> \</w:t>
+      </w:r>
+    </w:p>
+    <w:p>
+      <w:pPr>
+        <w:rPr>
+          <w:rFonts w:ascii="Courier" w:hAnsi="Courier" w:cs="Arial"/>
+          <w:sz w:val="22"/>
+          <w:szCs w:val="22"/>
+        </w:rPr>
+      </w:pPr>
+      <w:r>
+        <w:rPr>
+          <w:rFonts w:ascii="Courier" w:hAnsi="Courier" w:cs="Arial"/>
+          <w:sz w:val="22"/>
+          <w:szCs w:val="22"/>
+        </w:rPr>
+        <w:t xml:space="preserve"> </w:t>
+      </w:r>
+      <w:r>
+        <w:rPr>
+          <w:rFonts w:ascii="Courier" w:hAnsi="Courier" w:cs="Arial"/>
+          <w:sz w:val="22"/>
+          <w:szCs w:val="22"/>
+        </w:rPr>
+        <w:t>${theta} -r ${rho}</w:t>
+      </w:r>
+      <w:r>
+        <w:rPr>
+          <w:rFonts w:ascii="Courier" w:hAnsi="Courier" w:cs="Arial"/>
+          <w:sz w:val="22"/>
+          <w:szCs w:val="22"/>
+        </w:rPr>
+        <w:t>"</w:t>
+      </w:r>
+    </w:p>
+    <w:p>
+      <w:pPr>
+        <w:rPr>
+          <w:rFonts w:ascii="Courier" w:hAnsi="Courier" w:cs="Arial"/>
+          <w:sz w:val="22"/>
+          <w:szCs w:val="22"/>
+        </w:rPr>
+      </w:pPr>
+    </w:p>
+    <w:p>
+      <w:pPr>
+        <w:rPr>
+          <w:rFonts w:ascii="Courier" w:hAnsi="Courier" w:cs="Arial"/>
+          <w:sz w:val="22"/>
+          <w:szCs w:val="22"/>
+        </w:rPr>
+      </w:pPr>
+      <w:r>
+        <w:rPr>
+          <w:rFonts w:ascii="Courier" w:hAnsi="Courier" w:cs="Arial"/>
+          <w:sz w:val="22"/>
+          <w:szCs w:val="22"/>
+        </w:rPr>
+        <w:t xml:space="preserve"># </w:t>
+      </w:r>
+      <w:proofErr w:type="gramStart"/>
+      <w:r>
+        <w:rPr>
+          <w:rFonts w:ascii="Courier" w:hAnsi="Courier" w:cs="Arial"/>
+          <w:sz w:val="22"/>
+          <w:szCs w:val="22"/>
+        </w:rPr>
+        <w:t>run</w:t>
+      </w:r>
+      <w:proofErr w:type="gramEnd"/>
+      <w:r>
+        <w:rPr>
+          <w:rFonts w:ascii="Courier" w:hAnsi="Courier" w:cs="Arial"/>
+          <w:sz w:val="22"/>
+          <w:szCs w:val="22"/>
+        </w:rPr>
+        <w:t xml:space="preserve"> our command</w:t>
+      </w:r>
+    </w:p>
+    <w:p>
+      <w:pPr>
+        <w:rPr>
+          <w:rFonts w:ascii="Courier" w:hAnsi="Courier" w:cs="Arial"/>
+          <w:sz w:val="22"/>
+          <w:szCs w:val="22"/>
+        </w:rPr>
+      </w:pPr>
+      <w:r>
+        <w:rPr>
+          <w:rFonts w:ascii="Courier" w:hAnsi="Courier" w:cs="Arial"/>
+          <w:sz w:val="22"/>
+          <w:szCs w:val="22"/>
+        </w:rPr>
+        <w:t>$neutralCmd -ws 0 -a ${alpha} -Pu 0 ${maxSweepAge} -x</w:t>
+      </w:r>
+      <w:r>
+        <w:rPr>
+          <w:rFonts w:ascii="Courier" w:hAnsi="Courier" w:cs="Arial"/>
+          <w:sz w:val="22"/>
+          <w:szCs w:val="22"/>
+        </w:rPr>
+        <w:t xml:space="preserve"> \</w:t>
+      </w:r>
+    </w:p>
+    <w:p>
+      <w:pPr>
+        <w:rPr>
+          <w:rFonts w:ascii="Courier" w:hAnsi="Courier" w:cs="Arial"/>
+          <w:sz w:val="22"/>
+          <w:szCs w:val="22"/>
+        </w:rPr>
+      </w:pPr>
+      <w:r>
+        <w:rPr>
+          <w:rFonts w:ascii="Courier" w:hAnsi="Courier" w:cs="Arial"/>
+          <w:sz w:val="22"/>
+          <w:szCs w:val="22"/>
+        </w:rPr>
+        <w:t xml:space="preserve"> </w:t>
+      </w:r>
+      <w:r>
+        <w:rPr>
+          <w:rFonts w:ascii="Courier" w:hAnsi="Courier" w:cs="Arial"/>
+          <w:sz w:val="22"/>
+          <w:szCs w:val="22"/>
+        </w:rPr>
+        <w:t>${sweepLoc} &gt; hard_</w:t>
+      </w:r>
+      <w:proofErr w:type="gramStart"/>
+      <w:r>
+        <w:rPr>
+          <w:rFonts w:ascii="Courier" w:hAnsi="Courier" w:cs="Arial"/>
+          <w:sz w:val="22"/>
+          <w:szCs w:val="22"/>
+        </w:rPr>
+        <w:t>5.msOut</w:t>
+      </w:r>
+      <w:proofErr w:type="gramEnd"/>
+    </w:p>
+    <w:p>
+      <w:pPr>
+        <w:rPr>
+          <w:rFonts w:ascii="Arial" w:hAnsi="Arial" w:cs="Arial"/>
+        </w:rPr>
+      </w:pPr>
+    </w:p>
+    <w:p>
+      <w:pPr>
+        <w:rPr>
+          <w:rFonts w:ascii="Arial" w:hAnsi="Arial" w:cs="Arial"/>
+        </w:rPr>
+      </w:pPr>
+      <w:r>
+        <w:rPr>
+          <w:rFonts w:ascii="Arial" w:hAnsi="Arial" w:cs="Arial"/>
+        </w:rPr>
+        <w:t xml:space="preserve">We have named this thing </w:t>
+      </w:r>
+      <w:r>
+        <w:rPr>
+          <w:rFonts w:ascii="Courier" w:hAnsi="Courier" w:cs="Arial"/>
+        </w:rPr>
+        <w:t>hard_</w:t>
+      </w:r>
+      <w:proofErr w:type="gramStart"/>
+      <w:r>
+        <w:rPr>
+          <w:rFonts w:ascii="Courier" w:hAnsi="Courier" w:cs="Arial"/>
+        </w:rPr>
+        <w:t>5.msOut</w:t>
+      </w:r>
+      <w:proofErr w:type="gramEnd"/>
+      <w:r>
+        <w:rPr>
+          <w:rFonts w:ascii="Arial" w:hAnsi="Arial" w:cs="Arial"/>
+        </w:rPr>
+        <w:t xml:space="preserve"> because we are going to simulate 11 sweep locations (which we will label 0 – 10), so 5 is our central location. Finally, we need to add soft sweeps, which </w:t>
+      </w:r>
+      <w:r>
+        <w:rPr>
+          <w:rFonts w:ascii="Arial" w:hAnsi="Arial" w:cs="Arial"/>
+        </w:rPr>
+        <w:t>have</w:t>
+      </w:r>
+      <w:r>
+        <w:rPr>
+          <w:rFonts w:ascii="Arial" w:hAnsi="Arial" w:cs="Arial"/>
+        </w:rPr>
+        <w:t xml:space="preserve"> just one additional parameter: the frequency of the sweeping mutation (which was previously evolving </w:t>
+      </w:r>
+      <w:r>
+        <w:rPr>
+          <w:rFonts w:ascii="Arial" w:hAnsi="Arial" w:cs="Arial"/>
+        </w:rPr>
+        <w:t>neutrally</w:t>
+      </w:r>
+      <w:r>
+        <w:rPr>
+          <w:rFonts w:ascii="Arial" w:hAnsi="Arial" w:cs="Arial"/>
+        </w:rPr>
+        <w:t>) at the onset of selection:</w:t>
+      </w:r>
+    </w:p>
+    <w:p>
+      <w:pPr>
+        <w:rPr>
+          <w:rFonts w:ascii="Arial" w:hAnsi="Arial" w:cs="Arial"/>
+        </w:rPr>
+      </w:pPr>
+    </w:p>
+    <w:p>
+      <w:pPr>
+        <w:rPr>
+          <w:rFonts w:ascii="Courier" w:hAnsi="Courier" w:cs="Arial"/>
+          <w:sz w:val="22"/>
+          <w:szCs w:val="22"/>
+        </w:rPr>
+      </w:pPr>
+      <w:r>
+        <w:rPr>
+          <w:rFonts w:ascii="Courier" w:hAnsi="Courier" w:cs="Arial"/>
+          <w:sz w:val="22"/>
+          <w:szCs w:val="22"/>
+        </w:rPr>
+        <w:t xml:space="preserve"># </w:t>
+      </w:r>
+      <w:proofErr w:type="gramStart"/>
+      <w:r>
+        <w:rPr>
+          <w:rFonts w:ascii="Courier" w:hAnsi="Courier" w:cs="Arial"/>
+          <w:sz w:val="22"/>
+          <w:szCs w:val="22"/>
+        </w:rPr>
+        <w:t>set</w:t>
+      </w:r>
+      <w:proofErr w:type="gramEnd"/>
+      <w:r>
+        <w:rPr>
+          <w:rFonts w:ascii="Courier" w:hAnsi="Courier" w:cs="Arial"/>
+          <w:sz w:val="22"/>
+          <w:szCs w:val="22"/>
+        </w:rPr>
+        <w:t xml:space="preserve"> our new variable</w:t>
+      </w:r>
+    </w:p>
+    <w:p>
+      <w:pPr>
+        <w:rPr>
+          <w:rFonts w:ascii="Courier" w:hAnsi="Courier" w:cs="Arial"/>
+          <w:sz w:val="22"/>
+          <w:szCs w:val="22"/>
+        </w:rPr>
+      </w:pPr>
+      <w:r>
+        <w:rPr>
+          <w:rFonts w:ascii="Courier" w:hAnsi="Courier" w:cs="Arial"/>
+          <w:sz w:val="22"/>
+          <w:szCs w:val="22"/>
+        </w:rPr>
+        <w:t>maxInitFreq=0.05</w:t>
+      </w:r>
+    </w:p>
+    <w:p>
+      <w:pPr>
+        <w:rPr>
+          <w:rFonts w:ascii="Courier" w:hAnsi="Courier" w:cs="Arial"/>
+          <w:sz w:val="22"/>
+          <w:szCs w:val="22"/>
+        </w:rPr>
+      </w:pPr>
+    </w:p>
+    <w:p>
+      <w:pPr>
+        <w:rPr>
+          <w:rFonts w:ascii="Courier" w:hAnsi="Courier" w:cs="Arial"/>
+          <w:sz w:val="22"/>
+          <w:szCs w:val="22"/>
+        </w:rPr>
+      </w:pPr>
+      <w:r>
+        <w:rPr>
+          <w:rFonts w:ascii="Courier" w:hAnsi="Courier" w:cs="Arial"/>
+          <w:sz w:val="22"/>
+          <w:szCs w:val="22"/>
+        </w:rPr>
+        <w:t xml:space="preserve"># </w:t>
+      </w:r>
+      <w:proofErr w:type="gramStart"/>
+      <w:r>
+        <w:rPr>
+          <w:rFonts w:ascii="Courier" w:hAnsi="Courier" w:cs="Arial"/>
+          <w:sz w:val="22"/>
+          <w:szCs w:val="22"/>
+        </w:rPr>
+        <w:t>run</w:t>
+      </w:r>
+      <w:proofErr w:type="gramEnd"/>
+      <w:r>
+        <w:rPr>
+          <w:rFonts w:ascii="Courier" w:hAnsi="Courier" w:cs="Arial"/>
+          <w:sz w:val="22"/>
+          <w:szCs w:val="22"/>
+        </w:rPr>
+        <w:t xml:space="preserve"> our command</w:t>
+      </w:r>
+    </w:p>
+    <w:p>
+      <w:pPr>
+        <w:rPr>
+          <w:rFonts w:ascii="Courier" w:hAnsi="Courier" w:cs="Arial"/>
+          <w:sz w:val="22"/>
+          <w:szCs w:val="22"/>
+        </w:rPr>
+      </w:pPr>
+      <w:r>
+        <w:rPr>
+          <w:rFonts w:ascii="Courier" w:hAnsi="Courier" w:cs="Arial"/>
+          <w:sz w:val="22"/>
+          <w:szCs w:val="22"/>
+        </w:rPr>
+        <w:t xml:space="preserve">$neutralCmd -ws 0 -a ${alpha} -Pu 0 ${maxSweepAge} -x </w:t>
+      </w:r>
+      <w:r>
+        <w:rPr>
+          <w:rFonts w:ascii="Courier" w:hAnsi="Courier" w:cs="Arial"/>
+          <w:sz w:val="22"/>
+          <w:szCs w:val="22"/>
+        </w:rPr>
+        <w:t>\</w:t>
+      </w:r>
+    </w:p>
+    <w:p>
+      <w:pPr>
+        <w:rPr>
+          <w:rFonts w:ascii="Courier" w:hAnsi="Courier" w:cs="Arial"/>
+          <w:sz w:val="22"/>
+          <w:szCs w:val="22"/>
+        </w:rPr>
+      </w:pPr>
+      <w:r>
+        <w:rPr>
+          <w:rFonts w:ascii="Courier" w:hAnsi="Courier" w:cs="Arial"/>
+          <w:sz w:val="22"/>
+          <w:szCs w:val="22"/>
+        </w:rPr>
+        <w:t xml:space="preserve"> </w:t>
+      </w:r>
+      <w:r>
+        <w:rPr>
+          <w:rFonts w:ascii="Courier" w:hAnsi="Courier" w:cs="Arial"/>
+          <w:sz w:val="22"/>
+          <w:szCs w:val="22"/>
+        </w:rPr>
+        <w:t xml:space="preserve">${sweepLoc} -Pf </w:t>
+      </w:r>
+      <w:r>
+        <w:rPr>
+          <w:rFonts w:ascii="Courier" w:hAnsi="Courier" w:cs="Arial"/>
+          <w:sz w:val="22"/>
+          <w:szCs w:val="22"/>
+        </w:rPr>
+        <w:t xml:space="preserve">0 0.05 </w:t>
+      </w:r>
+      <w:r>
+        <w:rPr>
+          <w:rFonts w:ascii="Courier" w:hAnsi="Courier" w:cs="Arial"/>
+          <w:sz w:val="22"/>
+          <w:szCs w:val="22"/>
+        </w:rPr>
+        <w:t xml:space="preserve">&gt; </w:t>
+      </w:r>
+      <w:r>
+        <w:rPr>
+          <w:rFonts w:ascii="Courier" w:hAnsi="Courier" w:cs="Arial"/>
+          <w:sz w:val="22"/>
+          <w:szCs w:val="22"/>
+        </w:rPr>
+        <w:t>soft</w:t>
+      </w:r>
+      <w:r>
+        <w:rPr>
+          <w:rFonts w:ascii="Courier" w:hAnsi="Courier" w:cs="Arial"/>
+          <w:sz w:val="22"/>
+          <w:szCs w:val="22"/>
+        </w:rPr>
+        <w:t>_</w:t>
+      </w:r>
+      <w:proofErr w:type="gramStart"/>
+      <w:r>
+        <w:rPr>
+          <w:rFonts w:ascii="Courier" w:hAnsi="Courier" w:cs="Arial"/>
+          <w:sz w:val="22"/>
+          <w:szCs w:val="22"/>
+        </w:rPr>
+        <w:t>5.msOut</w:t>
+      </w:r>
+      <w:proofErr w:type="gramEnd"/>
+    </w:p>
+    <w:p>
+      <w:pPr>
+        <w:rPr>
+          <w:rFonts w:ascii="Arial" w:hAnsi="Arial" w:cs="Arial"/>
+        </w:rPr>
+      </w:pPr>
+    </w:p>
+    <w:p>
+      <w:pPr>
+        <w:rPr>
+          <w:rFonts w:ascii="Arial" w:hAnsi="Arial" w:cs="Arial"/>
+        </w:rPr>
+      </w:pPr>
+      <w:r>
+        <w:rPr>
+          <w:rFonts w:ascii="Arial" w:hAnsi="Arial" w:cs="Arial"/>
+        </w:rPr>
+        <w:t xml:space="preserve">Here, </w:t>
+      </w:r>
+      <w:r>
+        <w:rPr>
+          <w:rFonts w:ascii="Arial" w:hAnsi="Arial" w:cs="Arial"/>
+        </w:rPr>
+        <w:t xml:space="preserve">the frequency of our adaptive allele at the onset of selection ranges uniformly from 0 (which </w:t>
+      </w:r>
+      <w:r>
+        <w:rPr>
+          <w:rFonts w:ascii="Courier" w:hAnsi="Courier" w:cs="Arial"/>
+        </w:rPr>
+        <w:t>discoal</w:t>
+      </w:r>
+      <w:r>
+        <w:rPr>
+          <w:rFonts w:ascii="Arial" w:hAnsi="Arial" w:cs="Arial"/>
+        </w:rPr>
+        <w:t xml:space="preserve"> treats as 1/2</w:t>
+      </w:r>
+      <w:r>
+        <w:rPr>
+          <w:rFonts w:ascii="Arial" w:hAnsi="Arial" w:cs="Arial"/>
+          <w:i/>
+        </w:rPr>
+        <w:t>N</w:t>
+      </w:r>
+      <w:r>
+        <w:rPr>
+          <w:rFonts w:ascii="Arial" w:hAnsi="Arial" w:cs="Arial"/>
+        </w:rPr>
+        <w:t>) to 0.05.</w:t>
+      </w:r>
+    </w:p>
+    <w:p>
+      <w:pPr>
+        <w:rPr>
+          <w:rFonts w:ascii="Arial" w:hAnsi="Arial" w:cs="Arial"/>
+        </w:rPr>
+      </w:pPr>
+    </w:p>
+    <w:p>
+      <w:pPr>
+        <w:rPr>
+          <w:rFonts w:ascii="Arial" w:hAnsi="Arial" w:cs="Arial"/>
+        </w:rPr>
+      </w:pPr>
+      <w:r>
+        <w:rPr>
+          <w:rFonts w:ascii="Arial" w:hAnsi="Arial" w:cs="Arial"/>
+        </w:rPr>
+        <w:t>We now know how</w:t>
+      </w:r>
+      <w:r>
+        <w:rPr>
+          <w:rFonts w:ascii="Arial" w:hAnsi="Arial" w:cs="Arial"/>
+        </w:rPr>
+        <w:t xml:space="preserve"> to simulate </w:t>
+      </w:r>
+      <w:proofErr w:type="gramStart"/>
+      <w:r>
+        <w:rPr>
+          <w:rFonts w:ascii="Arial" w:hAnsi="Arial" w:cs="Arial"/>
+        </w:rPr>
+        <w:t>all of</w:t>
+      </w:r>
+      <w:proofErr w:type="gramEnd"/>
+      <w:r>
+        <w:rPr>
+          <w:rFonts w:ascii="Arial" w:hAnsi="Arial" w:cs="Arial"/>
+        </w:rPr>
+        <w:t xml:space="preserve"> the training data that we need to train S/HIC. You can do this by simply running the following command:</w:t>
+      </w:r>
+    </w:p>
+    <w:p>
+      <w:pPr>
+        <w:rPr>
+          <w:rFonts w:ascii="Arial" w:hAnsi="Arial" w:cs="Arial"/>
+        </w:rPr>
+      </w:pPr>
+    </w:p>
+    <w:p>
+      <w:pPr>
+        <w:rPr>
+          <w:rFonts w:ascii="Courier" w:hAnsi="Courier" w:cs="Arial"/>
+          <w:sz w:val="22"/>
+          <w:szCs w:val="22"/>
+        </w:rPr>
+      </w:pPr>
+      <w:r>
+        <w:rPr>
+          <w:rFonts w:ascii="Courier" w:hAnsi="Courier" w:cs="Arial"/>
+          <w:sz w:val="22"/>
+          <w:szCs w:val="22"/>
+        </w:rPr>
+        <w:t>./0_simulate_data.sh</w:t>
+      </w:r>
+    </w:p>
+    <w:p>
+      <w:pPr>
+        <w:rPr>
+          <w:rFonts w:ascii="Arial" w:hAnsi="Arial" w:cs="Arial"/>
+        </w:rPr>
+      </w:pPr>
+    </w:p>
+    <w:p>
+      <w:pPr>
+        <w:rPr>
+          <w:rFonts w:ascii="Arial" w:hAnsi="Arial" w:cs="Arial"/>
+        </w:rPr>
+      </w:pPr>
+      <w:r>
+        <w:rPr>
+          <w:rFonts w:ascii="Arial" w:hAnsi="Arial" w:cs="Arial"/>
+        </w:rPr>
+        <w:t xml:space="preserve">If you get a permission error </w:t>
+      </w:r>
+      <w:proofErr w:type="gramStart"/>
+      <w:r>
+        <w:rPr>
+          <w:rFonts w:ascii="Arial" w:hAnsi="Arial" w:cs="Arial"/>
+        </w:rPr>
+        <w:t>here</w:t>
+      </w:r>
+      <w:proofErr w:type="gramEnd"/>
+      <w:r>
+        <w:rPr>
+          <w:rFonts w:ascii="Arial" w:hAnsi="Arial" w:cs="Arial"/>
+        </w:rPr>
+        <w:t xml:space="preserve"> you can instead run:</w:t>
+      </w:r>
+    </w:p>
+    <w:p>
+      <w:pPr>
+        <w:rPr>
+          <w:rFonts w:ascii="Arial" w:hAnsi="Arial" w:cs="Arial"/>
+        </w:rPr>
+      </w:pPr>
+    </w:p>
+    <w:p>
+      <w:pPr>
+        <w:rPr>
+          <w:rFonts w:ascii="Arial" w:hAnsi="Arial" w:cs="Arial"/>
+          <w:sz w:val="22"/>
+          <w:szCs w:val="22"/>
+        </w:rPr>
+      </w:pPr>
+      <w:r>
+        <w:rPr>
+          <w:rFonts w:ascii="Courier" w:hAnsi="Courier" w:cs="Arial"/>
+          <w:sz w:val="22"/>
+          <w:szCs w:val="22"/>
+        </w:rPr>
+        <w:t>bash</w:t>
+      </w:r>
+      <w:r>
+        <w:rPr>
+          <w:rFonts w:ascii="Arial" w:hAnsi="Arial" w:cs="Arial"/>
+          <w:sz w:val="22"/>
+          <w:szCs w:val="22"/>
+        </w:rPr>
+        <w:t xml:space="preserve"> </w:t>
+      </w:r>
+      <w:r>
+        <w:rPr>
+          <w:rFonts w:ascii="Courier" w:hAnsi="Courier" w:cs="Arial"/>
+          <w:sz w:val="22"/>
+          <w:szCs w:val="22"/>
+        </w:rPr>
+        <w:t>0_simulate_data.sh</w:t>
+      </w:r>
+    </w:p>
+    <w:p>
+      <w:pPr>
+        <w:rPr>
+          <w:rFonts w:ascii="Arial" w:hAnsi="Arial" w:cs="Arial"/>
+        </w:rPr>
+      </w:pPr>
+    </w:p>
+    <w:p>
+      <w:pPr>
+        <w:rPr>
+          <w:rFonts w:ascii="Arial" w:hAnsi="Arial" w:cs="Arial"/>
+        </w:rPr>
+      </w:pPr>
       <w:r>
         <w:rPr>
           <w:rFonts w:ascii="Arial" w:hAnsi="Arial" w:cs="Arial"/>
         </w:rPr>
         <w:lastRenderedPageBreak/>
-        <w:t xml:space="preserve">sweeping mutation along the chromosome. </w:t>
-      </w:r>
-      <w:r>
-        <w:rPr>
-          <w:rFonts w:ascii="Courier" w:hAnsi="Courier" w:cs="Arial"/>
-        </w:rPr>
-        <w:t>-x</w:t>
+        <w:t>You will see a bunch of simulations showing up in</w:t>
+      </w:r>
+      <w:r>
+        <w:rPr>
+          <w:rFonts w:ascii="Arial" w:hAnsi="Arial" w:cs="Arial"/>
+        </w:rPr>
+        <w:t xml:space="preserve"> the</w:t>
       </w:r>
       <w:r>
         <w:rPr>
@@ -1563,219 +2581,221 @@
       </w:r>
       <w:r>
         <w:rPr>
-          <w:rFonts w:ascii="Arial" w:hAnsi="Arial" w:cs="Arial"/>
-        </w:rPr>
-        <w:t>can range</w:t>
-      </w:r>
-      <w:r>
-        <w:rPr>
-          <w:rFonts w:ascii="Arial" w:hAnsi="Arial" w:cs="Arial"/>
-        </w:rPr>
-        <w:t xml:space="preserve"> between 0 and 1, so </w:t>
-      </w:r>
-      <w:r>
-        <w:rPr>
-          <w:rFonts w:ascii="Arial" w:hAnsi="Arial" w:cs="Arial"/>
-        </w:rPr>
-        <w:t xml:space="preserve">a setting of </w:t>
-      </w:r>
-      <w:r>
-        <w:rPr>
-          <w:rFonts w:ascii="Courier" w:hAnsi="Courier" w:cs="Arial"/>
+          <w:rFonts w:ascii="Courier" w:hAnsi="Courier" w:cs="Arial"/>
+        </w:rPr>
+        <w:t>trainingSims</w:t>
+      </w:r>
+      <w:r>
+        <w:rPr>
+          <w:rFonts w:ascii="Arial" w:hAnsi="Arial" w:cs="Arial"/>
+        </w:rPr>
+        <w:t xml:space="preserve"> and </w:t>
+      </w:r>
+      <w:r>
+        <w:rPr>
+          <w:rFonts w:ascii="Courier" w:hAnsi="Courier" w:cs="Arial"/>
+        </w:rPr>
+        <w:t>testSims</w:t>
+      </w:r>
+      <w:r>
+        <w:rPr>
+          <w:rFonts w:ascii="Arial" w:hAnsi="Arial" w:cs="Arial"/>
+        </w:rPr>
+        <w:t xml:space="preserve"> directories.</w:t>
+      </w:r>
+    </w:p>
+    <w:p>
+      <w:pPr>
+        <w:rPr>
+          <w:rFonts w:ascii="Arial" w:hAnsi="Arial" w:cs="Arial"/>
+        </w:rPr>
+      </w:pPr>
+    </w:p>
+    <w:p>
+      <w:pPr>
+        <w:rPr>
+          <w:rFonts w:ascii="Arial" w:hAnsi="Arial" w:cs="Arial"/>
+          <w:b/>
+        </w:rPr>
+      </w:pPr>
+      <w:r>
+        <w:rPr>
+          <w:rFonts w:ascii="Arial" w:hAnsi="Arial" w:cs="Arial"/>
+          <w:b/>
+        </w:rPr>
+        <w:t>Step 1</w:t>
+      </w:r>
+      <w:r>
+        <w:rPr>
+          <w:rFonts w:ascii="Arial" w:hAnsi="Arial" w:cs="Arial"/>
+          <w:b/>
+        </w:rPr>
+        <w:t xml:space="preserve">: </w:t>
+      </w:r>
+      <w:r>
+        <w:rPr>
+          <w:rFonts w:ascii="Arial" w:hAnsi="Arial" w:cs="Arial"/>
+          <w:b/>
+        </w:rPr>
+        <w:t>Calculating summary statistics and visualizing them</w:t>
+      </w:r>
+    </w:p>
+    <w:p>
+      <w:pPr>
+        <w:rPr>
+          <w:rFonts w:ascii="Arial" w:hAnsi="Arial" w:cs="Arial"/>
+          <w:b/>
+        </w:rPr>
+      </w:pPr>
+    </w:p>
+    <w:p>
+      <w:pPr>
+        <w:rPr>
+          <w:rFonts w:ascii="Arial" w:hAnsi="Arial" w:cs="Arial"/>
+        </w:rPr>
+      </w:pPr>
+      <w:r>
+        <w:rPr>
+          <w:rFonts w:ascii="Arial" w:hAnsi="Arial" w:cs="Arial"/>
+        </w:rPr>
+        <w:t xml:space="preserve">Now we need to calculate our feature vector, which contains bunch of statistics calculated within 11 sub-windows within each simulated region. This can be done using the </w:t>
+      </w:r>
+      <w:r>
+        <w:rPr>
+          <w:rFonts w:ascii="Courier" w:hAnsi="Courier" w:cs="Arial"/>
+        </w:rPr>
+        <w:t>diploSHIC</w:t>
+      </w:r>
+      <w:r>
+        <w:rPr>
+          <w:rFonts w:ascii="Arial" w:hAnsi="Arial" w:cs="Arial"/>
+        </w:rPr>
+        <w:t xml:space="preserve"> software</w:t>
+      </w:r>
+      <w:r>
+        <w:rPr>
+          <w:rFonts w:ascii="Arial" w:hAnsi="Arial" w:cs="Arial"/>
+        </w:rPr>
+        <w:t xml:space="preserve"> </w:t>
+      </w:r>
+      <w:r>
+        <w:rPr>
+          <w:rFonts w:ascii="Arial" w:hAnsi="Arial" w:cs="Arial"/>
+        </w:rPr>
+        <w:t>as follows:</w:t>
+      </w:r>
+    </w:p>
+    <w:p>
+      <w:pPr>
+        <w:rPr>
+          <w:rFonts w:ascii="Arial" w:hAnsi="Arial" w:cs="Arial"/>
+        </w:rPr>
+      </w:pPr>
+    </w:p>
+    <w:p>
+      <w:pPr>
+        <w:rPr>
+          <w:rFonts w:ascii="Courier" w:hAnsi="Courier" w:cs="Arial"/>
+          <w:sz w:val="22"/>
+          <w:szCs w:val="22"/>
+        </w:rPr>
+      </w:pPr>
+      <w:r>
+        <w:rPr>
+          <w:rFonts w:ascii="Courier" w:hAnsi="Courier" w:cs="Arial"/>
+          <w:sz w:val="22"/>
+          <w:szCs w:val="22"/>
+        </w:rPr>
+        <w:t>mkdir trainingFvecLogs</w:t>
+      </w:r>
+    </w:p>
+    <w:p>
+      <w:pPr>
+        <w:rPr>
+          <w:rFonts w:ascii="Courier" w:hAnsi="Courier" w:cs="Arial"/>
+        </w:rPr>
+      </w:pPr>
+    </w:p>
+    <w:p>
+      <w:pPr>
+        <w:rPr>
+          <w:rFonts w:ascii="Courier" w:hAnsi="Courier" w:cs="Arial"/>
+          <w:sz w:val="22"/>
+          <w:szCs w:val="22"/>
+        </w:rPr>
+      </w:pPr>
+      <w:r>
+        <w:rPr>
+          <w:rFonts w:ascii="Courier" w:hAnsi="Courier" w:cs="Arial"/>
+          <w:sz w:val="22"/>
+          <w:szCs w:val="22"/>
+        </w:rPr>
+        <w:t>diploSHIC</w:t>
+      </w:r>
+      <w:r>
+        <w:rPr>
+          <w:rFonts w:ascii="Courier" w:hAnsi="Courier" w:cs="Arial"/>
+          <w:sz w:val="22"/>
+          <w:szCs w:val="22"/>
+        </w:rPr>
+        <w:t xml:space="preserve"> fvecSim -</w:t>
+      </w:r>
+      <w:r>
+        <w:rPr>
+          <w:rFonts w:ascii="Courier" w:hAnsi="Courier" w:cs="Arial"/>
+          <w:sz w:val="22"/>
+          <w:szCs w:val="22"/>
         </w:rPr>
         <w:t>-</w:t>
       </w:r>
       <w:r>
         <w:rPr>
           <w:rFonts w:ascii="Courier" w:hAnsi="Courier" w:cs="Arial"/>
-        </w:rPr>
-        <w:t>x</w:t>
-      </w:r>
-      <w:r>
-        <w:rPr>
-          <w:rFonts w:ascii="Courier" w:hAnsi="Courier" w:cs="Arial"/>
-        </w:rPr>
-        <w:t xml:space="preserve"> 0.5</w:t>
-      </w:r>
-      <w:r>
-        <w:rPr>
-          <w:rFonts w:ascii="Arial" w:hAnsi="Arial" w:cs="Arial"/>
-        </w:rPr>
-        <w:t xml:space="preserve"> means that the sweep is right at the center of the chromosome.</w:t>
-      </w:r>
-    </w:p>
-    <w:p>
-      <w:pPr>
-        <w:rPr>
-          <w:rFonts w:ascii="Arial" w:hAnsi="Arial" w:cs="Arial"/>
-        </w:rPr>
-      </w:pPr>
-    </w:p>
-    <w:p>
-      <w:pPr>
-        <w:rPr>
-          <w:rFonts w:ascii="Arial" w:hAnsi="Arial" w:cs="Arial"/>
-        </w:rPr>
-      </w:pPr>
-      <w:r>
-        <w:rPr>
-          <w:rFonts w:ascii="Arial" w:hAnsi="Arial" w:cs="Arial"/>
-        </w:rPr>
-        <w:t>So, let’s simulate a sweep in the center of the chromosome that occurred at most 0.01*4</w:t>
-      </w:r>
-      <w:r>
-        <w:rPr>
-          <w:rFonts w:ascii="Arial" w:hAnsi="Arial" w:cs="Arial"/>
-          <w:i/>
-        </w:rPr>
-        <w:t>N</w:t>
-      </w:r>
-      <w:r>
-        <w:rPr>
-          <w:rFonts w:ascii="Arial" w:hAnsi="Arial" w:cs="Arial"/>
-        </w:rPr>
-        <w:t xml:space="preserve"> generations ago:</w:t>
-      </w:r>
-    </w:p>
-    <w:p>
-      <w:pPr>
-        <w:rPr>
-          <w:rFonts w:ascii="Arial" w:hAnsi="Arial" w:cs="Arial"/>
-        </w:rPr>
-      </w:pPr>
-    </w:p>
-    <w:p>
-      <w:pPr>
-        <w:rPr>
-          <w:rFonts w:ascii="Arial" w:hAnsi="Arial" w:cs="Arial"/>
-        </w:rPr>
-      </w:pPr>
-    </w:p>
-    <w:p>
-      <w:pPr>
-        <w:rPr>
-          <w:rFonts w:ascii="Courier" w:hAnsi="Courier" w:cs="Arial"/>
-          <w:sz w:val="22"/>
-          <w:szCs w:val="22"/>
-        </w:rPr>
-      </w:pPr>
-      <w:r>
-        <w:rPr>
-          <w:rFonts w:ascii="Courier" w:hAnsi="Courier" w:cs="Arial"/>
-          <w:sz w:val="22"/>
-          <w:szCs w:val="22"/>
-        </w:rPr>
-        <w:t># set some variables</w:t>
-      </w:r>
-    </w:p>
-    <w:p>
-      <w:pPr>
-        <w:rPr>
-          <w:rFonts w:ascii="Courier" w:hAnsi="Courier" w:cs="Arial"/>
-          <w:sz w:val="22"/>
-          <w:szCs w:val="22"/>
-        </w:rPr>
-      </w:pPr>
-      <w:r>
-        <w:rPr>
-          <w:rFonts w:ascii="Courier" w:hAnsi="Courier" w:cs="Arial"/>
-          <w:sz w:val="22"/>
-          <w:szCs w:val="22"/>
-        </w:rPr>
-        <w:t>maxSweepAge=0.01</w:t>
-      </w:r>
-    </w:p>
-    <w:p>
-      <w:pPr>
-        <w:rPr>
-          <w:rFonts w:ascii="Courier" w:hAnsi="Courier" w:cs="Arial"/>
-          <w:sz w:val="22"/>
-          <w:szCs w:val="22"/>
-        </w:rPr>
-      </w:pPr>
-      <w:r>
-        <w:rPr>
-          <w:rFonts w:ascii="Courier" w:hAnsi="Courier" w:cs="Arial"/>
-          <w:sz w:val="22"/>
-          <w:szCs w:val="22"/>
-        </w:rPr>
-        <w:t>sweepLoc=0.5</w:t>
-      </w:r>
-    </w:p>
-    <w:p>
-      <w:pPr>
-        <w:rPr>
-          <w:rFonts w:ascii="Courier" w:hAnsi="Courier" w:cs="Arial"/>
-          <w:sz w:val="22"/>
-          <w:szCs w:val="22"/>
-        </w:rPr>
-      </w:pPr>
-      <w:r>
-        <w:rPr>
-          <w:rFonts w:ascii="Courier" w:hAnsi="Courier" w:cs="Arial"/>
-          <w:sz w:val="22"/>
-          <w:szCs w:val="22"/>
-        </w:rPr>
-        <w:t>alpha=500</w:t>
-      </w:r>
-    </w:p>
-    <w:p>
-      <w:pPr>
-        <w:rPr>
-          <w:rFonts w:ascii="Courier" w:hAnsi="Courier" w:cs="Arial"/>
-          <w:sz w:val="22"/>
-          <w:szCs w:val="22"/>
-        </w:rPr>
-      </w:pPr>
-    </w:p>
-    <w:p>
-      <w:pPr>
-        <w:rPr>
-          <w:rFonts w:ascii="Courier" w:hAnsi="Courier" w:cs="Arial"/>
-          <w:sz w:val="22"/>
-          <w:szCs w:val="22"/>
-        </w:rPr>
-      </w:pPr>
-      <w:r>
-        <w:rPr>
-          <w:rFonts w:ascii="Courier" w:hAnsi="Courier" w:cs="Arial"/>
-          <w:sz w:val="22"/>
-          <w:szCs w:val="22"/>
-        </w:rPr>
-        <w:t># build our neutral command</w:t>
-      </w:r>
-    </w:p>
-    <w:p>
-      <w:pPr>
-        <w:rPr>
-          <w:rFonts w:ascii="Courier" w:hAnsi="Courier" w:cs="Arial"/>
-          <w:sz w:val="22"/>
-          <w:szCs w:val="22"/>
-        </w:rPr>
-      </w:pPr>
-      <w:r>
-        <w:rPr>
-          <w:rFonts w:ascii="Courier" w:hAnsi="Courier" w:cs="Arial"/>
-          <w:sz w:val="22"/>
-          <w:szCs w:val="22"/>
-        </w:rPr>
-        <w:t>neutralCmd=</w:t>
-      </w:r>
-      <w:r>
-        <w:rPr>
-          <w:rFonts w:ascii="Courier" w:hAnsi="Courier" w:cs="Arial"/>
-          <w:sz w:val="22"/>
-          <w:szCs w:val="22"/>
-        </w:rPr>
-        <w:t>"</w:t>
-      </w:r>
-      <w:r>
-        <w:rPr>
-          <w:rFonts w:ascii="Courier" w:hAnsi="Courier" w:cs="Arial"/>
-          <w:sz w:val="22"/>
-          <w:szCs w:val="22"/>
-        </w:rPr>
-        <w:t>discoal ${sampleSize} ${numReps} ${recSites} -t</w:t>
+          <w:sz w:val="22"/>
+          <w:szCs w:val="22"/>
+        </w:rPr>
+        <w:t xml:space="preserve">numSubWins=11 </w:t>
+      </w:r>
+      <w:r>
+        <w:rPr>
+          <w:rFonts w:ascii="Courier" w:hAnsi="Courier" w:cs="Arial"/>
+          <w:sz w:val="22"/>
+          <w:szCs w:val="22"/>
+        </w:rPr>
+        <w:t>\</w:t>
+      </w:r>
+    </w:p>
+    <w:p>
+      <w:pPr>
+        <w:rPr>
+          <w:rFonts w:ascii="Courier" w:hAnsi="Courier" w:cs="Arial"/>
+          <w:sz w:val="22"/>
+          <w:szCs w:val="22"/>
+        </w:rPr>
+      </w:pPr>
+      <w:r>
+        <w:rPr>
+          <w:rFonts w:ascii="Courier" w:hAnsi="Courier" w:cs="Arial"/>
+          <w:sz w:val="22"/>
+          <w:szCs w:val="22"/>
+        </w:rPr>
+        <w:t xml:space="preserve"> </w:t>
+      </w:r>
+      <w:r>
+        <w:rPr>
+          <w:rFonts w:ascii="Courier" w:hAnsi="Courier" w:cs="Arial"/>
+          <w:sz w:val="22"/>
+          <w:szCs w:val="22"/>
+        </w:rPr>
+        <w:t>diploid training</w:t>
+      </w:r>
+      <w:r>
+        <w:rPr>
+          <w:rFonts w:ascii="Courier" w:hAnsi="Courier" w:cs="Arial"/>
+          <w:sz w:val="22"/>
+          <w:szCs w:val="22"/>
+        </w:rPr>
+        <w:t>Sims/neut.msOut.gz</w:t>
       </w:r>
       <w:r>
         <w:rPr>
@@ -1808,58 +2828,555 @@
           <w:sz w:val="22"/>
           <w:szCs w:val="22"/>
         </w:rPr>
-        <w:t>${theta} -r ${rho}</w:t>
-      </w:r>
-      <w:r>
-        <w:rPr>
-          <w:rFonts w:ascii="Courier" w:hAnsi="Courier" w:cs="Arial"/>
-          <w:sz w:val="22"/>
-          <w:szCs w:val="22"/>
-        </w:rPr>
-        <w:t>"</w:t>
-      </w:r>
-    </w:p>
-    <w:p>
-      <w:pPr>
-        <w:rPr>
-          <w:rFonts w:ascii="Courier" w:hAnsi="Courier" w:cs="Arial"/>
-          <w:sz w:val="22"/>
-          <w:szCs w:val="22"/>
-        </w:rPr>
-      </w:pPr>
-    </w:p>
-    <w:p>
-      <w:pPr>
-        <w:rPr>
-          <w:rFonts w:ascii="Courier" w:hAnsi="Courier" w:cs="Arial"/>
-          <w:sz w:val="22"/>
-          <w:szCs w:val="22"/>
-        </w:rPr>
-      </w:pPr>
-      <w:r>
-        <w:rPr>
-          <w:rFonts w:ascii="Courier" w:hAnsi="Courier" w:cs="Arial"/>
-          <w:sz w:val="22"/>
-          <w:szCs w:val="22"/>
-        </w:rPr>
-        <w:t># run our command</w:t>
-      </w:r>
-    </w:p>
-    <w:p>
-      <w:pPr>
-        <w:rPr>
-          <w:rFonts w:ascii="Courier" w:hAnsi="Courier" w:cs="Arial"/>
-          <w:sz w:val="22"/>
-          <w:szCs w:val="22"/>
-        </w:rPr>
-      </w:pPr>
-      <w:r>
-        <w:rPr>
-          <w:rFonts w:ascii="Courier" w:hAnsi="Courier" w:cs="Arial"/>
-          <w:sz w:val="22"/>
-          <w:szCs w:val="22"/>
-        </w:rPr>
-        <w:t>$neutralCmd -ws 0 -a ${alpha} -Pu 0 ${maxSweepAge} -x</w:t>
+        <w:t>training</w:t>
+      </w:r>
+      <w:r>
+        <w:rPr>
+          <w:rFonts w:ascii="Courier" w:hAnsi="Courier" w:cs="Arial"/>
+          <w:sz w:val="22"/>
+          <w:szCs w:val="22"/>
+        </w:rPr>
+        <w:t xml:space="preserve">Fvecs/neut.fvec &amp;&gt; </w:t>
+      </w:r>
+      <w:r>
+        <w:rPr>
+          <w:rFonts w:ascii="Courier" w:hAnsi="Courier" w:cs="Arial"/>
+          <w:sz w:val="22"/>
+          <w:szCs w:val="22"/>
+        </w:rPr>
+        <w:t>training</w:t>
+      </w:r>
+      <w:r>
+        <w:rPr>
+          <w:rFonts w:ascii="Courier" w:hAnsi="Courier" w:cs="Arial"/>
+          <w:sz w:val="22"/>
+          <w:szCs w:val="22"/>
+        </w:rPr>
+        <w:t>FvecLogs/neut.log</w:t>
+      </w:r>
+    </w:p>
+    <w:p>
+      <w:pPr>
+        <w:rPr>
+          <w:rFonts w:ascii="Arial" w:hAnsi="Arial" w:cs="Arial"/>
+        </w:rPr>
+      </w:pPr>
+    </w:p>
+    <w:p>
+      <w:pPr>
+        <w:rPr>
+          <w:rFonts w:ascii="Arial" w:hAnsi="Arial" w:cs="Arial"/>
+        </w:rPr>
+      </w:pPr>
+      <w:r>
+        <w:rPr>
+          <w:rFonts w:ascii="Arial" w:hAnsi="Arial" w:cs="Arial"/>
+        </w:rPr>
+        <w:t xml:space="preserve">This command just calculates a bunch of </w:t>
+      </w:r>
+      <w:proofErr w:type="gramStart"/>
+      <w:r>
+        <w:rPr>
+          <w:rFonts w:ascii="Arial" w:hAnsi="Arial" w:cs="Arial"/>
+        </w:rPr>
+        <w:t>statistics</w:t>
+      </w:r>
+      <w:proofErr w:type="gramEnd"/>
+      <w:r>
+        <w:rPr>
+          <w:rFonts w:ascii="Arial" w:hAnsi="Arial" w:cs="Arial"/>
+        </w:rPr>
+        <w:t xml:space="preserve"> so it is not super interesting. For more information on how to use this command, you can type:</w:t>
+      </w:r>
+    </w:p>
+    <w:p>
+      <w:pPr>
+        <w:rPr>
+          <w:rFonts w:ascii="Arial" w:hAnsi="Arial" w:cs="Arial"/>
+        </w:rPr>
+      </w:pPr>
+    </w:p>
+    <w:p>
+      <w:pPr>
+        <w:rPr>
+          <w:rFonts w:ascii="Courier" w:hAnsi="Courier" w:cs="Arial"/>
+          <w:sz w:val="22"/>
+          <w:szCs w:val="22"/>
+        </w:rPr>
+      </w:pPr>
+      <w:r>
+        <w:rPr>
+          <w:rFonts w:ascii="Courier" w:hAnsi="Courier" w:cs="Arial"/>
+          <w:sz w:val="22"/>
+          <w:szCs w:val="22"/>
+        </w:rPr>
+        <w:t>diploSHIC.py fvecSim -h</w:t>
+      </w:r>
+    </w:p>
+    <w:p>
+      <w:pPr>
+        <w:rPr>
+          <w:rFonts w:ascii="Arial" w:hAnsi="Arial" w:cs="Arial"/>
+        </w:rPr>
+      </w:pPr>
+    </w:p>
+    <w:p>
+      <w:pPr>
+        <w:rPr>
+          <w:rFonts w:ascii="Arial" w:hAnsi="Arial" w:cs="Arial"/>
+        </w:rPr>
+      </w:pPr>
+      <w:r>
+        <w:rPr>
+          <w:rFonts w:ascii="Arial" w:hAnsi="Arial" w:cs="Arial"/>
+        </w:rPr>
+        <w:t xml:space="preserve">To run it on </w:t>
+      </w:r>
+      <w:proofErr w:type="gramStart"/>
+      <w:r>
+        <w:rPr>
+          <w:rFonts w:ascii="Arial" w:hAnsi="Arial" w:cs="Arial"/>
+        </w:rPr>
+        <w:t>all of</w:t>
+      </w:r>
+      <w:proofErr w:type="gramEnd"/>
+      <w:r>
+        <w:rPr>
+          <w:rFonts w:ascii="Arial" w:hAnsi="Arial" w:cs="Arial"/>
+        </w:rPr>
+        <w:t xml:space="preserve"> our training </w:t>
+      </w:r>
+      <w:r>
+        <w:rPr>
+          <w:rFonts w:ascii="Arial" w:hAnsi="Arial" w:cs="Arial"/>
+        </w:rPr>
+        <w:t xml:space="preserve">and test </w:t>
+      </w:r>
+      <w:r>
+        <w:rPr>
+          <w:rFonts w:ascii="Arial" w:hAnsi="Arial" w:cs="Arial"/>
+        </w:rPr>
+        <w:t xml:space="preserve">data, you can simply run our second </w:t>
+      </w:r>
+      <w:r>
+        <w:rPr>
+          <w:rFonts w:ascii="Courier" w:hAnsi="Courier" w:cs="Arial"/>
+        </w:rPr>
+        <w:t>bash</w:t>
+      </w:r>
+      <w:r>
+        <w:rPr>
+          <w:rFonts w:ascii="Arial" w:hAnsi="Arial" w:cs="Arial"/>
+        </w:rPr>
+        <w:t xml:space="preserve"> script:</w:t>
+      </w:r>
+    </w:p>
+    <w:p>
+      <w:pPr>
+        <w:rPr>
+          <w:rFonts w:ascii="Arial" w:hAnsi="Arial" w:cs="Arial"/>
+        </w:rPr>
+      </w:pPr>
+    </w:p>
+    <w:p>
+      <w:pPr>
+        <w:rPr>
+          <w:rFonts w:ascii="Courier" w:hAnsi="Courier" w:cs="Arial"/>
+          <w:sz w:val="22"/>
+          <w:szCs w:val="22"/>
+        </w:rPr>
+      </w:pPr>
+      <w:r>
+        <w:rPr>
+          <w:rFonts w:ascii="Courier" w:hAnsi="Courier" w:cs="Arial"/>
+          <w:sz w:val="22"/>
+          <w:szCs w:val="22"/>
+        </w:rPr>
+        <w:t>./1_calculate_stats.sh</w:t>
+      </w:r>
+    </w:p>
+    <w:p>
+      <w:pPr>
+        <w:rPr>
+          <w:rFonts w:ascii="Arial" w:hAnsi="Arial" w:cs="Arial"/>
+        </w:rPr>
+      </w:pPr>
+    </w:p>
+    <w:p>
+      <w:pPr>
+        <w:rPr>
+          <w:rFonts w:ascii="Arial" w:hAnsi="Arial" w:cs="Arial"/>
+        </w:rPr>
+      </w:pPr>
+      <w:r>
+        <w:rPr>
+          <w:rFonts w:ascii="Arial" w:hAnsi="Arial" w:cs="Arial"/>
+        </w:rPr>
+        <w:t>You should run this and verify that everything is working properly</w:t>
+      </w:r>
+      <w:r>
+        <w:rPr>
+          <w:rFonts w:ascii="Arial" w:hAnsi="Arial" w:cs="Arial"/>
+        </w:rPr>
+        <w:t>—it should print periodic</w:t>
+      </w:r>
+      <w:r>
+        <w:rPr>
+          <w:rFonts w:ascii="Arial" w:hAnsi="Arial" w:cs="Arial"/>
+        </w:rPr>
+        <w:t xml:space="preserve"> messages showing it</w:t>
+      </w:r>
+      <w:r>
+        <w:rPr>
+          <w:rFonts w:ascii="Arial" w:hAnsi="Arial" w:cs="Arial"/>
+        </w:rPr>
+        <w:t>s progress</w:t>
+      </w:r>
+      <w:r>
+        <w:rPr>
+          <w:rFonts w:ascii="Arial" w:hAnsi="Arial" w:cs="Arial"/>
+        </w:rPr>
+        <w:t xml:space="preserve">. But it will probably take </w:t>
+      </w:r>
+      <w:r>
+        <w:rPr>
+          <w:rFonts w:ascii="Arial" w:hAnsi="Arial" w:cs="Arial"/>
+        </w:rPr>
+        <w:t xml:space="preserve">a while </w:t>
+      </w:r>
+      <w:r>
+        <w:rPr>
+          <w:rFonts w:ascii="Arial" w:hAnsi="Arial" w:cs="Arial"/>
+        </w:rPr>
+        <w:t xml:space="preserve">to run serially on every file (compute clusters come in handy for this step), so let’s cheat! </w:t>
+      </w:r>
+      <w:r>
+        <w:rPr>
+          <w:rFonts w:ascii="Arial" w:hAnsi="Arial" w:cs="Arial"/>
+        </w:rPr>
+        <w:t>Go ahead and interrupt the process using CTR+C</w:t>
+      </w:r>
+      <w:r>
+        <w:rPr>
+          <w:rFonts w:ascii="Arial" w:hAnsi="Arial" w:cs="Arial"/>
+        </w:rPr>
+        <w:t xml:space="preserve"> (you may have to hit these keys a bunch of times)</w:t>
+      </w:r>
+      <w:r>
+        <w:rPr>
+          <w:rFonts w:ascii="Arial" w:hAnsi="Arial" w:cs="Arial"/>
+        </w:rPr>
+        <w:t>. Then, y</w:t>
+      </w:r>
+      <w:r>
+        <w:rPr>
+          <w:rFonts w:ascii="Arial" w:hAnsi="Arial" w:cs="Arial"/>
+        </w:rPr>
+        <w:t>ou can copy some pre-computed statistics that I have se</w:t>
+      </w:r>
+      <w:r>
+        <w:rPr>
+          <w:rFonts w:ascii="Arial" w:hAnsi="Arial" w:cs="Arial"/>
+        </w:rPr>
+        <w:t xml:space="preserve">t aside in </w:t>
+      </w:r>
+      <w:r>
+        <w:rPr>
+          <w:rFonts w:ascii="Courier" w:hAnsi="Courier" w:cs="Arial"/>
+        </w:rPr>
+        <w:t>sweepDetectionExercise</w:t>
+      </w:r>
+      <w:r>
+        <w:rPr>
+          <w:rFonts w:ascii="Courier" w:hAnsi="Courier" w:cs="Arial"/>
+        </w:rPr>
+        <w:t>/</w:t>
+      </w:r>
+      <w:r>
+        <w:rPr>
+          <w:rFonts w:ascii="Courier" w:hAnsi="Courier" w:cs="Arial"/>
+        </w:rPr>
+        <w:t>preCookedData/</w:t>
+      </w:r>
+      <w:r>
+        <w:rPr>
+          <w:rFonts w:ascii="Arial" w:hAnsi="Arial" w:cs="Arial"/>
+        </w:rPr>
+        <w:t>:</w:t>
+      </w:r>
+    </w:p>
+    <w:p>
+      <w:pPr>
+        <w:rPr>
+          <w:rFonts w:ascii="Arial" w:hAnsi="Arial" w:cs="Arial"/>
+        </w:rPr>
+      </w:pPr>
+    </w:p>
+    <w:p>
+      <w:pPr>
+        <w:rPr>
+          <w:rFonts w:ascii="Courier" w:hAnsi="Courier" w:cs="Arial"/>
+          <w:sz w:val="22"/>
+          <w:szCs w:val="22"/>
+        </w:rPr>
+      </w:pPr>
+      <w:r>
+        <w:rPr>
+          <w:rFonts w:ascii="Courier" w:hAnsi="Courier" w:cs="Arial"/>
+          <w:sz w:val="22"/>
+          <w:szCs w:val="22"/>
+        </w:rPr>
+        <w:t xml:space="preserve">cp </w:t>
+      </w:r>
+      <w:r>
+        <w:rPr>
+          <w:rFonts w:ascii="Courier" w:hAnsi="Courier" w:cs="Arial"/>
+          <w:sz w:val="22"/>
+          <w:szCs w:val="22"/>
+        </w:rPr>
+        <w:t>-r</w:t>
+      </w:r>
+      <w:proofErr w:type="gramStart"/>
+      <w:r>
+        <w:rPr>
+          <w:rFonts w:ascii="Courier" w:hAnsi="Courier" w:cs="Arial"/>
+          <w:sz w:val="22"/>
+          <w:szCs w:val="22"/>
+        </w:rPr>
+        <w:t xml:space="preserve"> </w:t>
+      </w:r>
+      <w:r>
+        <w:rPr>
+          <w:rFonts w:ascii="Courier" w:hAnsi="Courier" w:cs="Arial"/>
+          <w:sz w:val="22"/>
+          <w:szCs w:val="22"/>
+        </w:rPr>
+        <w:t>..</w:t>
+      </w:r>
+      <w:proofErr w:type="gramEnd"/>
+      <w:r>
+        <w:rPr>
+          <w:rFonts w:ascii="Courier" w:hAnsi="Courier" w:cs="Arial"/>
+          <w:sz w:val="22"/>
+          <w:szCs w:val="22"/>
+        </w:rPr>
+        <w:t>/preCookedData/trai</w:t>
+      </w:r>
+      <w:r>
+        <w:rPr>
+          <w:rFonts w:ascii="Courier" w:hAnsi="Courier" w:cs="Arial"/>
+          <w:sz w:val="22"/>
+          <w:szCs w:val="22"/>
+        </w:rPr>
+        <w:t>ningFvecs/ .</w:t>
+      </w:r>
+    </w:p>
+    <w:p>
+      <w:pPr>
+        <w:rPr>
+          <w:rFonts w:ascii="Courier" w:hAnsi="Courier" w:cs="Arial"/>
+          <w:sz w:val="22"/>
+          <w:szCs w:val="22"/>
+        </w:rPr>
+      </w:pPr>
+      <w:r>
+        <w:rPr>
+          <w:rFonts w:ascii="Courier" w:hAnsi="Courier" w:cs="Arial"/>
+          <w:sz w:val="22"/>
+          <w:szCs w:val="22"/>
+        </w:rPr>
+        <w:t xml:space="preserve">cp </w:t>
+      </w:r>
+      <w:r>
+        <w:rPr>
+          <w:rFonts w:ascii="Courier" w:hAnsi="Courier" w:cs="Arial"/>
+          <w:sz w:val="22"/>
+          <w:szCs w:val="22"/>
+        </w:rPr>
+        <w:t>-r</w:t>
+      </w:r>
+      <w:proofErr w:type="gramStart"/>
+      <w:r>
+        <w:rPr>
+          <w:rFonts w:ascii="Courier" w:hAnsi="Courier" w:cs="Arial"/>
+          <w:sz w:val="22"/>
+          <w:szCs w:val="22"/>
+        </w:rPr>
+        <w:t xml:space="preserve"> </w:t>
+      </w:r>
+      <w:r>
+        <w:rPr>
+          <w:rFonts w:ascii="Courier" w:hAnsi="Courier" w:cs="Arial"/>
+          <w:sz w:val="22"/>
+          <w:szCs w:val="22"/>
+        </w:rPr>
+        <w:t>..</w:t>
+      </w:r>
+      <w:proofErr w:type="gramEnd"/>
+      <w:r>
+        <w:rPr>
+          <w:rFonts w:ascii="Courier" w:hAnsi="Courier" w:cs="Arial"/>
+          <w:sz w:val="22"/>
+          <w:szCs w:val="22"/>
+        </w:rPr>
+        <w:t>/preCookedData/testFvecs/</w:t>
+      </w:r>
+      <w:r>
+        <w:rPr>
+          <w:rFonts w:ascii="Courier" w:hAnsi="Courier" w:cs="Arial"/>
+          <w:sz w:val="22"/>
+          <w:szCs w:val="22"/>
+        </w:rPr>
+        <w:t xml:space="preserve"> </w:t>
+      </w:r>
+      <w:r>
+        <w:rPr>
+          <w:rFonts w:ascii="Courier" w:hAnsi="Courier" w:cs="Arial"/>
+          <w:sz w:val="22"/>
+          <w:szCs w:val="22"/>
+        </w:rPr>
+        <w:t>.</w:t>
+      </w:r>
+    </w:p>
+    <w:p>
+      <w:pPr>
+        <w:rPr>
+          <w:rFonts w:ascii="Arial" w:hAnsi="Arial" w:cs="Arial"/>
+        </w:rPr>
+      </w:pPr>
+    </w:p>
+    <w:p>
+      <w:pPr>
+        <w:rPr>
+          <w:rFonts w:ascii="Arial" w:hAnsi="Arial" w:cs="Arial"/>
+        </w:rPr>
+      </w:pPr>
+      <w:r>
+        <w:rPr>
+          <w:rFonts w:ascii="Arial" w:hAnsi="Arial" w:cs="Arial"/>
+        </w:rPr>
+        <w:t xml:space="preserve">As </w:t>
+      </w:r>
+      <w:proofErr w:type="gramStart"/>
+      <w:r>
+        <w:rPr>
+          <w:rFonts w:ascii="Arial" w:hAnsi="Arial" w:cs="Arial"/>
+        </w:rPr>
+        <w:t>an added bonus</w:t>
+      </w:r>
+      <w:proofErr w:type="gramEnd"/>
+      <w:r>
+        <w:rPr>
+          <w:rFonts w:ascii="Arial" w:hAnsi="Arial" w:cs="Arial"/>
+        </w:rPr>
+        <w:t>, these pre-computed statistics have more data (thousands instead of hundreds of reps).</w:t>
+      </w:r>
+    </w:p>
+    <w:p>
+      <w:pPr>
+        <w:rPr>
+          <w:rFonts w:ascii="Arial" w:hAnsi="Arial" w:cs="Arial"/>
+          <w:b/>
+        </w:rPr>
+      </w:pPr>
+    </w:p>
+    <w:p>
+      <w:pPr>
+        <w:rPr>
+          <w:rFonts w:ascii="Arial" w:hAnsi="Arial" w:cs="Arial"/>
+        </w:rPr>
+      </w:pPr>
+      <w:r>
+        <w:rPr>
+          <w:rFonts w:ascii="Arial" w:hAnsi="Arial" w:cs="Arial"/>
+        </w:rPr>
+        <w:t xml:space="preserve">Before moving on to the next step, we might want to visualize our feature vectors to see if they look at all like </w:t>
+      </w:r>
+      <w:r>
+        <w:rPr>
+          <w:rFonts w:ascii="Arial" w:hAnsi="Arial" w:cs="Arial"/>
+        </w:rPr>
+        <w:t>we should expect</w:t>
+      </w:r>
+      <w:r>
+        <w:rPr>
+          <w:rFonts w:ascii="Arial" w:hAnsi="Arial" w:cs="Arial"/>
+        </w:rPr>
+        <w:t>. I have written a handy</w:t>
+      </w:r>
+      <w:r>
+        <w:rPr>
+          <w:rFonts w:ascii="Arial" w:hAnsi="Arial" w:cs="Arial"/>
+        </w:rPr>
+        <w:t xml:space="preserve"> script for doing this</w:t>
+      </w:r>
+      <w:r>
+        <w:rPr>
+          <w:rFonts w:ascii="Arial" w:hAnsi="Arial" w:cs="Arial"/>
+        </w:rPr>
+        <w:t>,</w:t>
+      </w:r>
+      <w:r>
+        <w:rPr>
+          <w:rFonts w:ascii="Arial" w:hAnsi="Arial" w:cs="Arial"/>
+        </w:rPr>
+        <w:t xml:space="preserve"> </w:t>
+      </w:r>
+      <w:r>
+        <w:rPr>
+          <w:rFonts w:ascii="Arial" w:hAnsi="Arial" w:cs="Arial"/>
+        </w:rPr>
+        <w:t>which should also now be in your working directory.</w:t>
+      </w:r>
+      <w:r>
+        <w:rPr>
+          <w:rFonts w:ascii="Arial" w:hAnsi="Arial" w:cs="Arial"/>
+        </w:rPr>
+        <w:t xml:space="preserve"> For now, let’s just plot the cases where the sweep is in the center, and see if the spatial patterns of variation around these sweeps </w:t>
+      </w:r>
+      <w:r>
+        <w:rPr>
+          <w:rFonts w:ascii="Arial" w:hAnsi="Arial" w:cs="Arial"/>
+        </w:rPr>
+        <w:t>make sense</w:t>
+      </w:r>
+      <w:r>
+        <w:rPr>
+          <w:rFonts w:ascii="Arial" w:hAnsi="Arial" w:cs="Arial"/>
+        </w:rPr>
+        <w:t>. Generate these plots as follows:</w:t>
+      </w:r>
+    </w:p>
+    <w:p>
+      <w:pPr>
+        <w:rPr>
+          <w:rFonts w:ascii="Arial" w:hAnsi="Arial" w:cs="Arial"/>
+        </w:rPr>
+      </w:pPr>
+    </w:p>
+    <w:p>
+      <w:pPr>
+        <w:rPr>
+          <w:rFonts w:ascii="Courier" w:hAnsi="Courier" w:cs="Arial"/>
+          <w:sz w:val="22"/>
+          <w:szCs w:val="22"/>
+        </w:rPr>
+      </w:pPr>
+      <w:r>
+        <w:rPr>
+          <w:rFonts w:ascii="Courier" w:hAnsi="Courier" w:cs="Arial"/>
+          <w:sz w:val="22"/>
+          <w:szCs w:val="22"/>
+        </w:rPr>
+        <w:t>python</w:t>
+      </w:r>
+      <w:r>
+        <w:rPr>
+          <w:rFonts w:ascii="Courier" w:hAnsi="Courier" w:cs="Arial"/>
+          <w:sz w:val="22"/>
+          <w:szCs w:val="22"/>
+        </w:rPr>
+        <w:t xml:space="preserve"> plotStatMeans.py</w:t>
       </w:r>
       <w:r>
         <w:rPr>
@@ -1884,6 +3401,31 @@
           <w:sz w:val="22"/>
           <w:szCs w:val="22"/>
         </w:rPr>
+        <w:t xml:space="preserve"> trainingFvecs/hard_5.fvec </w:t>
+      </w:r>
+      <w:r>
+        <w:rPr>
+          <w:rFonts w:ascii="Courier" w:hAnsi="Courier" w:cs="Arial"/>
+          <w:sz w:val="22"/>
+          <w:szCs w:val="22"/>
+        </w:rPr>
+        <w:t>\</w:t>
+      </w:r>
+    </w:p>
+    <w:p>
+      <w:pPr>
+        <w:rPr>
+          <w:rFonts w:ascii="Courier" w:hAnsi="Courier" w:cs="Arial"/>
+          <w:sz w:val="22"/>
+          <w:szCs w:val="22"/>
+        </w:rPr>
+      </w:pPr>
+      <w:r>
+        <w:rPr>
+          <w:rFonts w:ascii="Courier" w:hAnsi="Courier" w:cs="Arial"/>
+          <w:sz w:val="22"/>
+          <w:szCs w:val="22"/>
+        </w:rPr>
         <w:t xml:space="preserve"> </w:t>
       </w:r>
       <w:r>
@@ -1892,165 +3434,8 @@
           <w:sz w:val="22"/>
           <w:szCs w:val="22"/>
         </w:rPr>
-        <w:t>${sweepLoc} &gt; hard_5.msOut</w:t>
-      </w:r>
-    </w:p>
-    <w:p>
-      <w:pPr>
-        <w:rPr>
-          <w:rFonts w:ascii="Arial" w:hAnsi="Arial" w:cs="Arial"/>
-        </w:rPr>
-      </w:pPr>
-    </w:p>
-    <w:p>
-      <w:pPr>
-        <w:rPr>
-          <w:rFonts w:ascii="Arial" w:hAnsi="Arial" w:cs="Arial"/>
-        </w:rPr>
-      </w:pPr>
-      <w:r>
-        <w:rPr>
-          <w:rFonts w:ascii="Arial" w:hAnsi="Arial" w:cs="Arial"/>
-        </w:rPr>
-        <w:t xml:space="preserve">We have named this thing </w:t>
-      </w:r>
-      <w:r>
-        <w:rPr>
-          <w:rFonts w:ascii="Courier" w:hAnsi="Courier" w:cs="Arial"/>
-        </w:rPr>
-        <w:t>hard_5.msOut</w:t>
-      </w:r>
-      <w:r>
-        <w:rPr>
-          <w:rFonts w:ascii="Arial" w:hAnsi="Arial" w:cs="Arial"/>
-        </w:rPr>
-        <w:t xml:space="preserve"> because we are going to simulate 11 sweep locations (which we will label 0 – 10), so 5 is our central location. Finally, we need to add soft sweeps, which </w:t>
-      </w:r>
-      <w:r>
-        <w:rPr>
-          <w:rFonts w:ascii="Arial" w:hAnsi="Arial" w:cs="Arial"/>
-        </w:rPr>
-        <w:t>have</w:t>
-      </w:r>
-      <w:r>
-        <w:rPr>
-          <w:rFonts w:ascii="Arial" w:hAnsi="Arial" w:cs="Arial"/>
-        </w:rPr>
-        <w:t xml:space="preserve"> just one additional parameter: the frequency of the sweeping mutation (which was previously evolving </w:t>
-      </w:r>
-      <w:r>
-        <w:rPr>
-          <w:rFonts w:ascii="Arial" w:hAnsi="Arial" w:cs="Arial"/>
-        </w:rPr>
-        <w:t>neutrally</w:t>
-      </w:r>
-      <w:r>
-        <w:rPr>
-          <w:rFonts w:ascii="Arial" w:hAnsi="Arial" w:cs="Arial"/>
-        </w:rPr>
-        <w:t>) at the onset of selection:</w:t>
-      </w:r>
-    </w:p>
-    <w:p>
-      <w:pPr>
-        <w:rPr>
-          <w:rFonts w:ascii="Arial" w:hAnsi="Arial" w:cs="Arial"/>
-        </w:rPr>
-      </w:pPr>
-    </w:p>
-    <w:p>
-      <w:pPr>
-        <w:rPr>
-          <w:rFonts w:ascii="Courier" w:hAnsi="Courier" w:cs="Arial"/>
-          <w:sz w:val="22"/>
-          <w:szCs w:val="22"/>
-        </w:rPr>
-      </w:pPr>
-      <w:r>
-        <w:rPr>
-          <w:rFonts w:ascii="Courier" w:hAnsi="Courier" w:cs="Arial"/>
-          <w:sz w:val="22"/>
-          <w:szCs w:val="22"/>
-        </w:rPr>
-        <w:t># set our new variable</w:t>
-      </w:r>
-    </w:p>
-    <w:p>
-      <w:pPr>
-        <w:rPr>
-          <w:rFonts w:ascii="Courier" w:hAnsi="Courier" w:cs="Arial"/>
-          <w:sz w:val="22"/>
-          <w:szCs w:val="22"/>
-        </w:rPr>
-      </w:pPr>
-      <w:r>
-        <w:rPr>
-          <w:rFonts w:ascii="Courier" w:hAnsi="Courier" w:cs="Arial"/>
-          <w:sz w:val="22"/>
-          <w:szCs w:val="22"/>
-        </w:rPr>
-        <w:t>maxInitFreq=0.05</w:t>
-      </w:r>
-    </w:p>
-    <w:p>
-      <w:pPr>
-        <w:rPr>
-          <w:rFonts w:ascii="Courier" w:hAnsi="Courier" w:cs="Arial"/>
-          <w:sz w:val="22"/>
-          <w:szCs w:val="22"/>
-        </w:rPr>
-      </w:pPr>
-    </w:p>
-    <w:p>
-      <w:pPr>
-        <w:rPr>
-          <w:rFonts w:ascii="Courier" w:hAnsi="Courier" w:cs="Arial"/>
-          <w:sz w:val="22"/>
-          <w:szCs w:val="22"/>
-        </w:rPr>
-      </w:pPr>
-      <w:r>
-        <w:rPr>
-          <w:rFonts w:ascii="Courier" w:hAnsi="Courier" w:cs="Arial"/>
-          <w:sz w:val="22"/>
-          <w:szCs w:val="22"/>
-        </w:rPr>
-        <w:t># run our command</w:t>
-      </w:r>
-    </w:p>
-    <w:p>
-      <w:pPr>
-        <w:rPr>
-          <w:rFonts w:ascii="Courier" w:hAnsi="Courier" w:cs="Arial"/>
-          <w:sz w:val="22"/>
-          <w:szCs w:val="22"/>
-        </w:rPr>
-      </w:pPr>
-      <w:r>
-        <w:rPr>
-          <w:rFonts w:ascii="Courier" w:hAnsi="Courier" w:cs="Arial"/>
-          <w:sz w:val="22"/>
-          <w:szCs w:val="22"/>
-        </w:rPr>
-        <w:t xml:space="preserve">$neutralCmd -ws 0 -a ${alpha} -Pu 0 ${maxSweepAge} -x </w:t>
-      </w:r>
-      <w:r>
-        <w:rPr>
-          <w:rFonts w:ascii="Courier" w:hAnsi="Courier" w:cs="Arial"/>
-          <w:sz w:val="22"/>
-          <w:szCs w:val="22"/>
-        </w:rPr>
-        <w:t>\</w:t>
-      </w:r>
-    </w:p>
-    <w:p>
-      <w:pPr>
-        <w:rPr>
-          <w:rFonts w:ascii="Courier" w:hAnsi="Courier" w:cs="Arial"/>
-          <w:sz w:val="22"/>
-          <w:szCs w:val="22"/>
-        </w:rPr>
-      </w:pPr>
+        <w:t>trainingFvecs/soft_5.fvec</w:t>
+      </w:r>
       <w:r>
         <w:rPr>
           <w:rFonts w:ascii="Courier" w:hAnsi="Courier" w:cs="Arial"/>
@@ -2065,718 +3450,51 @@
           <w:sz w:val="22"/>
           <w:szCs w:val="22"/>
         </w:rPr>
-        <w:t xml:space="preserve">${sweepLoc} -Pf </w:t>
-      </w:r>
-      <w:r>
-        <w:rPr>
-          <w:rFonts w:ascii="Courier" w:hAnsi="Courier" w:cs="Arial"/>
-          <w:sz w:val="22"/>
-          <w:szCs w:val="22"/>
-        </w:rPr>
-        <w:t xml:space="preserve">0 0.05 </w:t>
-      </w:r>
-      <w:r>
-        <w:rPr>
-          <w:rFonts w:ascii="Courier" w:hAnsi="Courier" w:cs="Arial"/>
-          <w:sz w:val="22"/>
-          <w:szCs w:val="22"/>
-        </w:rPr>
-        <w:t xml:space="preserve">&gt; </w:t>
-      </w:r>
-      <w:r>
-        <w:rPr>
-          <w:rFonts w:ascii="Courier" w:hAnsi="Courier" w:cs="Arial"/>
-          <w:sz w:val="22"/>
-          <w:szCs w:val="22"/>
-        </w:rPr>
-        <w:t>soft</w:t>
-      </w:r>
-      <w:r>
-        <w:rPr>
-          <w:rFonts w:ascii="Courier" w:hAnsi="Courier" w:cs="Arial"/>
-          <w:sz w:val="22"/>
-          <w:szCs w:val="22"/>
-        </w:rPr>
-        <w:t>_5.msOut</w:t>
-      </w:r>
-    </w:p>
-    <w:p>
-      <w:pPr>
-        <w:rPr>
-          <w:rFonts w:ascii="Arial" w:hAnsi="Arial" w:cs="Arial"/>
-        </w:rPr>
-      </w:pPr>
-    </w:p>
-    <w:p>
-      <w:pPr>
-        <w:rPr>
-          <w:rFonts w:ascii="Arial" w:hAnsi="Arial" w:cs="Arial"/>
-        </w:rPr>
-      </w:pPr>
-      <w:r>
-        <w:rPr>
-          <w:rFonts w:ascii="Arial" w:hAnsi="Arial" w:cs="Arial"/>
-        </w:rPr>
-        <w:t xml:space="preserve">Here, </w:t>
-      </w:r>
-      <w:r>
-        <w:rPr>
-          <w:rFonts w:ascii="Arial" w:hAnsi="Arial" w:cs="Arial"/>
-        </w:rPr>
-        <w:t xml:space="preserve">the frequency of our adaptive allele at the onset of selection ranges uniformly from 0 (which </w:t>
-      </w:r>
-      <w:r>
-        <w:rPr>
-          <w:rFonts w:ascii="Courier" w:hAnsi="Courier" w:cs="Arial"/>
-        </w:rPr>
-        <w:t>discoal</w:t>
-      </w:r>
-      <w:r>
-        <w:rPr>
-          <w:rFonts w:ascii="Arial" w:hAnsi="Arial" w:cs="Arial"/>
-        </w:rPr>
-        <w:t xml:space="preserve"> treats as 1/2</w:t>
-      </w:r>
-      <w:r>
-        <w:rPr>
-          <w:rFonts w:ascii="Arial" w:hAnsi="Arial" w:cs="Arial"/>
-          <w:i/>
-        </w:rPr>
-        <w:t>N</w:t>
-      </w:r>
-      <w:r>
-        <w:rPr>
-          <w:rFonts w:ascii="Arial" w:hAnsi="Arial" w:cs="Arial"/>
-        </w:rPr>
-        <w:t>) to 0.05.</w:t>
-      </w:r>
-    </w:p>
-    <w:p>
-      <w:pPr>
-        <w:rPr>
-          <w:rFonts w:ascii="Arial" w:hAnsi="Arial" w:cs="Arial"/>
-        </w:rPr>
-      </w:pPr>
-    </w:p>
-    <w:p>
-      <w:pPr>
-        <w:rPr>
-          <w:rFonts w:ascii="Arial" w:hAnsi="Arial" w:cs="Arial"/>
-        </w:rPr>
-      </w:pPr>
-      <w:r>
-        <w:rPr>
-          <w:rFonts w:ascii="Arial" w:hAnsi="Arial" w:cs="Arial"/>
-        </w:rPr>
-        <w:t>We now know how</w:t>
-      </w:r>
-      <w:r>
-        <w:rPr>
-          <w:rFonts w:ascii="Arial" w:hAnsi="Arial" w:cs="Arial"/>
-        </w:rPr>
-        <w:t xml:space="preserve"> to simulate all of the training data that we need to train S/HIC. You can do this by simply running the following command:</w:t>
-      </w:r>
-    </w:p>
-    <w:p>
-      <w:pPr>
-        <w:rPr>
-          <w:rFonts w:ascii="Arial" w:hAnsi="Arial" w:cs="Arial"/>
-        </w:rPr>
-      </w:pPr>
-    </w:p>
-    <w:p>
-      <w:pPr>
-        <w:rPr>
-          <w:rFonts w:ascii="Courier" w:hAnsi="Courier" w:cs="Arial"/>
-          <w:sz w:val="22"/>
-          <w:szCs w:val="22"/>
-        </w:rPr>
-      </w:pPr>
-      <w:r>
-        <w:rPr>
-          <w:rFonts w:ascii="Courier" w:hAnsi="Courier" w:cs="Arial"/>
-          <w:sz w:val="22"/>
-          <w:szCs w:val="22"/>
-        </w:rPr>
-        <w:t>./0_simulate_data.sh</w:t>
-      </w:r>
-    </w:p>
-    <w:p>
-      <w:pPr>
-        <w:rPr>
-          <w:rFonts w:ascii="Arial" w:hAnsi="Arial" w:cs="Arial"/>
-        </w:rPr>
-      </w:pPr>
-    </w:p>
-    <w:p>
-      <w:pPr>
-        <w:rPr>
-          <w:rFonts w:ascii="Arial" w:hAnsi="Arial" w:cs="Arial"/>
-        </w:rPr>
-      </w:pPr>
-      <w:r>
-        <w:rPr>
-          <w:rFonts w:ascii="Arial" w:hAnsi="Arial" w:cs="Arial"/>
-        </w:rPr>
-        <w:t>If you get a permission error here you can instead run:</w:t>
-      </w:r>
-    </w:p>
-    <w:p>
-      <w:pPr>
-        <w:rPr>
-          <w:rFonts w:ascii="Arial" w:hAnsi="Arial" w:cs="Arial"/>
-        </w:rPr>
-      </w:pPr>
-    </w:p>
-    <w:p>
-      <w:pPr>
-        <w:rPr>
-          <w:rFonts w:ascii="Arial" w:hAnsi="Arial" w:cs="Arial"/>
-          <w:sz w:val="22"/>
-          <w:szCs w:val="22"/>
-        </w:rPr>
-      </w:pPr>
-      <w:r>
-        <w:rPr>
-          <w:rFonts w:ascii="Courier" w:hAnsi="Courier" w:cs="Arial"/>
-          <w:sz w:val="22"/>
-          <w:szCs w:val="22"/>
-        </w:rPr>
-        <w:t>bash</w:t>
-      </w:r>
-      <w:r>
-        <w:rPr>
-          <w:rFonts w:ascii="Arial" w:hAnsi="Arial" w:cs="Arial"/>
-          <w:sz w:val="22"/>
-          <w:szCs w:val="22"/>
-        </w:rPr>
-        <w:t xml:space="preserve"> </w:t>
-      </w:r>
-      <w:r>
-        <w:rPr>
-          <w:rFonts w:ascii="Courier" w:hAnsi="Courier" w:cs="Arial"/>
-          <w:sz w:val="22"/>
-          <w:szCs w:val="22"/>
-        </w:rPr>
-        <w:t>0_simulate_data.sh</w:t>
-      </w:r>
-    </w:p>
-    <w:p>
-      <w:pPr>
-        <w:rPr>
-          <w:rFonts w:ascii="Arial" w:hAnsi="Arial" w:cs="Arial"/>
-        </w:rPr>
-      </w:pPr>
-    </w:p>
-    <w:p>
-      <w:pPr>
-        <w:rPr>
-          <w:rFonts w:ascii="Arial" w:hAnsi="Arial" w:cs="Arial"/>
-        </w:rPr>
-      </w:pPr>
-      <w:r>
-        <w:rPr>
-          <w:rFonts w:ascii="Arial" w:hAnsi="Arial" w:cs="Arial"/>
-        </w:rPr>
-        <w:t>You will see a bunch of simulations showing up in</w:t>
-      </w:r>
-      <w:r>
-        <w:rPr>
-          <w:rFonts w:ascii="Arial" w:hAnsi="Arial" w:cs="Arial"/>
-        </w:rPr>
-        <w:t xml:space="preserve"> the</w:t>
-      </w:r>
-      <w:r>
-        <w:rPr>
-          <w:rFonts w:ascii="Arial" w:hAnsi="Arial" w:cs="Arial"/>
-        </w:rPr>
-        <w:t xml:space="preserve"> </w:t>
-      </w:r>
-      <w:r>
-        <w:rPr>
-          <w:rFonts w:ascii="Courier" w:hAnsi="Courier" w:cs="Arial"/>
-        </w:rPr>
-        <w:t>trainingSims</w:t>
-      </w:r>
-      <w:r>
-        <w:rPr>
-          <w:rFonts w:ascii="Arial" w:hAnsi="Arial" w:cs="Arial"/>
-        </w:rPr>
-        <w:t xml:space="preserve"> and </w:t>
-      </w:r>
-      <w:r>
-        <w:rPr>
-          <w:rFonts w:ascii="Courier" w:hAnsi="Courier" w:cs="Arial"/>
-        </w:rPr>
-        <w:t>testSims</w:t>
-      </w:r>
-      <w:r>
-        <w:rPr>
-          <w:rFonts w:ascii="Arial" w:hAnsi="Arial" w:cs="Arial"/>
-        </w:rPr>
-        <w:t xml:space="preserve"> directories.</w:t>
-      </w:r>
-    </w:p>
-    <w:p>
-      <w:pPr>
-        <w:rPr>
-          <w:rFonts w:ascii="Arial" w:hAnsi="Arial" w:cs="Arial"/>
-        </w:rPr>
-      </w:pPr>
-    </w:p>
-    <w:p>
-      <w:pPr>
-        <w:rPr>
-          <w:rFonts w:ascii="Arial" w:hAnsi="Arial" w:cs="Arial"/>
-          <w:b/>
-        </w:rPr>
-      </w:pPr>
-      <w:r>
-        <w:rPr>
-          <w:rFonts w:ascii="Arial" w:hAnsi="Arial" w:cs="Arial"/>
-          <w:b/>
-        </w:rPr>
-        <w:lastRenderedPageBreak/>
-        <w:t>Step 1</w:t>
-      </w:r>
-      <w:r>
-        <w:rPr>
-          <w:rFonts w:ascii="Arial" w:hAnsi="Arial" w:cs="Arial"/>
-          <w:b/>
-        </w:rPr>
-        <w:t xml:space="preserve">: </w:t>
-      </w:r>
-      <w:r>
-        <w:rPr>
-          <w:rFonts w:ascii="Arial" w:hAnsi="Arial" w:cs="Arial"/>
-          <w:b/>
-        </w:rPr>
-        <w:t>Calculating summary statistics and visualizing them</w:t>
-      </w:r>
-    </w:p>
-    <w:p>
-      <w:pPr>
-        <w:rPr>
-          <w:rFonts w:ascii="Arial" w:hAnsi="Arial" w:cs="Arial"/>
-          <w:b/>
-        </w:rPr>
-      </w:pPr>
-    </w:p>
-    <w:p>
-      <w:pPr>
-        <w:rPr>
-          <w:rFonts w:ascii="Arial" w:hAnsi="Arial" w:cs="Arial"/>
-        </w:rPr>
-      </w:pPr>
-      <w:r>
-        <w:rPr>
-          <w:rFonts w:ascii="Arial" w:hAnsi="Arial" w:cs="Arial"/>
-        </w:rPr>
-        <w:t xml:space="preserve">Now we need to calculate our feature vector, which contains bunch of statistics calculated within 11 sub-windows within each simulated region. This can be done using the </w:t>
-      </w:r>
-      <w:r>
-        <w:rPr>
-          <w:rFonts w:ascii="Courier" w:hAnsi="Courier" w:cs="Arial"/>
-        </w:rPr>
-        <w:t>diploSHIC</w:t>
-      </w:r>
-      <w:r>
-        <w:rPr>
-          <w:rFonts w:ascii="Arial" w:hAnsi="Arial" w:cs="Arial"/>
-        </w:rPr>
-        <w:t xml:space="preserve"> software</w:t>
-      </w:r>
-      <w:r>
-        <w:rPr>
-          <w:rFonts w:ascii="Arial" w:hAnsi="Arial" w:cs="Arial"/>
-        </w:rPr>
-        <w:t xml:space="preserve"> (present in my home directory)</w:t>
-      </w:r>
-      <w:r>
-        <w:rPr>
-          <w:rFonts w:ascii="Arial" w:hAnsi="Arial" w:cs="Arial"/>
-        </w:rPr>
-        <w:t xml:space="preserve"> as follows:</w:t>
-      </w:r>
-    </w:p>
-    <w:p>
-      <w:pPr>
-        <w:rPr>
-          <w:rFonts w:ascii="Arial" w:hAnsi="Arial" w:cs="Arial"/>
-        </w:rPr>
-      </w:pPr>
-    </w:p>
-    <w:p>
-      <w:pPr>
-        <w:rPr>
-          <w:rFonts w:ascii="Courier" w:hAnsi="Courier" w:cs="Arial"/>
-          <w:sz w:val="22"/>
-          <w:szCs w:val="22"/>
-        </w:rPr>
-      </w:pPr>
-      <w:r>
-        <w:rPr>
-          <w:rFonts w:ascii="Courier" w:hAnsi="Courier" w:cs="Arial"/>
-          <w:sz w:val="22"/>
-          <w:szCs w:val="22"/>
-        </w:rPr>
-        <w:t>mkdir trainingFvecLogs</w:t>
-      </w:r>
-    </w:p>
-    <w:p>
-      <w:pPr>
-        <w:rPr>
-          <w:rFonts w:ascii="Courier" w:hAnsi="Courier" w:cs="Arial"/>
-        </w:rPr>
-      </w:pPr>
-    </w:p>
-    <w:p>
-      <w:pPr>
-        <w:rPr>
-          <w:rFonts w:ascii="Courier" w:hAnsi="Courier" w:cs="Arial"/>
-          <w:sz w:val="22"/>
-          <w:szCs w:val="22"/>
-        </w:rPr>
-      </w:pPr>
-      <w:r>
-        <w:rPr>
-          <w:rFonts w:ascii="Courier" w:hAnsi="Courier" w:cs="Arial"/>
-          <w:sz w:val="22"/>
-          <w:szCs w:val="22"/>
-        </w:rPr>
-        <w:t>diploSHIC</w:t>
-      </w:r>
-      <w:r>
-        <w:rPr>
-          <w:rFonts w:ascii="Courier" w:hAnsi="Courier" w:cs="Arial"/>
-          <w:sz w:val="22"/>
-          <w:szCs w:val="22"/>
-        </w:rPr>
-        <w:t xml:space="preserve"> fvecSim -</w:t>
-      </w:r>
-      <w:r>
-        <w:rPr>
-          <w:rFonts w:ascii="Courier" w:hAnsi="Courier" w:cs="Arial"/>
-          <w:sz w:val="22"/>
-          <w:szCs w:val="22"/>
-        </w:rPr>
-        <w:t>-</w:t>
-      </w:r>
-      <w:r>
-        <w:rPr>
-          <w:rFonts w:ascii="Courier" w:hAnsi="Courier" w:cs="Arial"/>
-          <w:sz w:val="22"/>
-          <w:szCs w:val="22"/>
-        </w:rPr>
-        <w:t xml:space="preserve">numSubWins=11 </w:t>
-      </w:r>
-      <w:r>
-        <w:rPr>
-          <w:rFonts w:ascii="Courier" w:hAnsi="Courier" w:cs="Arial"/>
-          <w:sz w:val="22"/>
-          <w:szCs w:val="22"/>
-        </w:rPr>
-        <w:t>\</w:t>
-      </w:r>
-    </w:p>
-    <w:p>
-      <w:pPr>
-        <w:rPr>
-          <w:rFonts w:ascii="Courier" w:hAnsi="Courier" w:cs="Arial"/>
-          <w:sz w:val="22"/>
-          <w:szCs w:val="22"/>
-        </w:rPr>
-      </w:pPr>
-      <w:r>
-        <w:rPr>
-          <w:rFonts w:ascii="Courier" w:hAnsi="Courier" w:cs="Arial"/>
-          <w:sz w:val="22"/>
-          <w:szCs w:val="22"/>
-        </w:rPr>
-        <w:t xml:space="preserve"> </w:t>
-      </w:r>
-      <w:r>
-        <w:rPr>
-          <w:rFonts w:ascii="Courier" w:hAnsi="Courier" w:cs="Arial"/>
-          <w:sz w:val="22"/>
-          <w:szCs w:val="22"/>
-        </w:rPr>
-        <w:t>diploid training</w:t>
-      </w:r>
-      <w:r>
-        <w:rPr>
-          <w:rFonts w:ascii="Courier" w:hAnsi="Courier" w:cs="Arial"/>
-          <w:sz w:val="22"/>
-          <w:szCs w:val="22"/>
-        </w:rPr>
-        <w:t>Sims/neut.msOut.gz</w:t>
-      </w:r>
-      <w:r>
-        <w:rPr>
-          <w:rFonts w:ascii="Courier" w:hAnsi="Courier" w:cs="Arial"/>
-          <w:sz w:val="22"/>
-          <w:szCs w:val="22"/>
-        </w:rPr>
-        <w:t xml:space="preserve"> \</w:t>
-      </w:r>
-    </w:p>
-    <w:p>
-      <w:pPr>
-        <w:rPr>
-          <w:rFonts w:ascii="Courier" w:hAnsi="Courier" w:cs="Arial"/>
-          <w:sz w:val="22"/>
-          <w:szCs w:val="22"/>
-        </w:rPr>
-      </w:pPr>
-      <w:r>
-        <w:rPr>
-          <w:rFonts w:ascii="Courier" w:hAnsi="Courier" w:cs="Arial"/>
-          <w:sz w:val="22"/>
-          <w:szCs w:val="22"/>
-        </w:rPr>
-        <w:t xml:space="preserve"> </w:t>
-      </w:r>
-      <w:r>
-        <w:rPr>
-          <w:rFonts w:ascii="Courier" w:hAnsi="Courier" w:cs="Arial"/>
-          <w:sz w:val="22"/>
-          <w:szCs w:val="22"/>
-        </w:rPr>
-        <w:t>training</w:t>
-      </w:r>
-      <w:r>
-        <w:rPr>
-          <w:rFonts w:ascii="Courier" w:hAnsi="Courier" w:cs="Arial"/>
-          <w:sz w:val="22"/>
-          <w:szCs w:val="22"/>
-        </w:rPr>
-        <w:t xml:space="preserve">Fvecs/neut.fvec &amp;&gt; </w:t>
-      </w:r>
-      <w:r>
-        <w:rPr>
-          <w:rFonts w:ascii="Courier" w:hAnsi="Courier" w:cs="Arial"/>
-          <w:sz w:val="22"/>
-          <w:szCs w:val="22"/>
-        </w:rPr>
-        <w:t>training</w:t>
-      </w:r>
-      <w:r>
-        <w:rPr>
-          <w:rFonts w:ascii="Courier" w:hAnsi="Courier" w:cs="Arial"/>
-          <w:sz w:val="22"/>
-          <w:szCs w:val="22"/>
-        </w:rPr>
-        <w:t>FvecLogs/neut.log</w:t>
-      </w:r>
-    </w:p>
-    <w:p>
-      <w:pPr>
-        <w:rPr>
-          <w:rFonts w:ascii="Arial" w:hAnsi="Arial" w:cs="Arial"/>
-        </w:rPr>
-      </w:pPr>
-    </w:p>
-    <w:p>
-      <w:pPr>
-        <w:rPr>
-          <w:rFonts w:ascii="Arial" w:hAnsi="Arial" w:cs="Arial"/>
-        </w:rPr>
-      </w:pPr>
-      <w:r>
-        <w:rPr>
-          <w:rFonts w:ascii="Arial" w:hAnsi="Arial" w:cs="Arial"/>
-        </w:rPr>
-        <w:t>This command just calculates a bunch of statistics so it is not super interesting. For more information on how to use this command, you can type:</w:t>
-      </w:r>
-    </w:p>
-    <w:p>
-      <w:pPr>
-        <w:rPr>
-          <w:rFonts w:ascii="Arial" w:hAnsi="Arial" w:cs="Arial"/>
-        </w:rPr>
-      </w:pPr>
-    </w:p>
-    <w:p>
-      <w:pPr>
-        <w:rPr>
-          <w:rFonts w:ascii="Courier" w:hAnsi="Courier" w:cs="Arial"/>
-          <w:sz w:val="22"/>
-          <w:szCs w:val="22"/>
-        </w:rPr>
-      </w:pPr>
-      <w:r>
-        <w:rPr>
-          <w:rFonts w:ascii="Courier" w:hAnsi="Courier" w:cs="Arial"/>
-          <w:sz w:val="22"/>
-          <w:szCs w:val="22"/>
-        </w:rPr>
-        <w:t>diploSHIC.py fvecSim -h</w:t>
-      </w:r>
-    </w:p>
-    <w:p>
-      <w:pPr>
-        <w:rPr>
-          <w:rFonts w:ascii="Arial" w:hAnsi="Arial" w:cs="Arial"/>
-        </w:rPr>
-      </w:pPr>
-    </w:p>
-    <w:p>
-      <w:pPr>
-        <w:rPr>
-          <w:rFonts w:ascii="Arial" w:hAnsi="Arial" w:cs="Arial"/>
-        </w:rPr>
-      </w:pPr>
-      <w:r>
-        <w:rPr>
-          <w:rFonts w:ascii="Arial" w:hAnsi="Arial" w:cs="Arial"/>
-        </w:rPr>
-        <w:t xml:space="preserve">To run it on all of our training </w:t>
-      </w:r>
-      <w:r>
-        <w:rPr>
-          <w:rFonts w:ascii="Arial" w:hAnsi="Arial" w:cs="Arial"/>
-        </w:rPr>
-        <w:t xml:space="preserve">and test </w:t>
-      </w:r>
-      <w:r>
-        <w:rPr>
-          <w:rFonts w:ascii="Arial" w:hAnsi="Arial" w:cs="Arial"/>
-        </w:rPr>
-        <w:t xml:space="preserve">data, you can simply run our second </w:t>
-      </w:r>
-      <w:r>
-        <w:rPr>
-          <w:rFonts w:ascii="Courier" w:hAnsi="Courier" w:cs="Arial"/>
-        </w:rPr>
-        <w:t>bash</w:t>
-      </w:r>
-      <w:r>
-        <w:rPr>
-          <w:rFonts w:ascii="Arial" w:hAnsi="Arial" w:cs="Arial"/>
-        </w:rPr>
-        <w:t xml:space="preserve"> script:</w:t>
-      </w:r>
-    </w:p>
-    <w:p>
-      <w:pPr>
-        <w:rPr>
-          <w:rFonts w:ascii="Arial" w:hAnsi="Arial" w:cs="Arial"/>
-        </w:rPr>
-      </w:pPr>
-    </w:p>
-    <w:p>
-      <w:pPr>
-        <w:rPr>
-          <w:rFonts w:ascii="Courier" w:hAnsi="Courier" w:cs="Arial"/>
-          <w:sz w:val="22"/>
-          <w:szCs w:val="22"/>
-        </w:rPr>
-      </w:pPr>
-      <w:r>
-        <w:rPr>
-          <w:rFonts w:ascii="Courier" w:hAnsi="Courier" w:cs="Arial"/>
-          <w:sz w:val="22"/>
-          <w:szCs w:val="22"/>
-        </w:rPr>
-        <w:t>./1_calculate_stats.sh</w:t>
-      </w:r>
-    </w:p>
-    <w:p>
-      <w:pPr>
-        <w:rPr>
-          <w:rFonts w:ascii="Arial" w:hAnsi="Arial" w:cs="Arial"/>
-        </w:rPr>
-      </w:pPr>
-    </w:p>
-    <w:p>
-      <w:pPr>
-        <w:rPr>
-          <w:rFonts w:ascii="Arial" w:hAnsi="Arial" w:cs="Arial"/>
-        </w:rPr>
-      </w:pPr>
-      <w:r>
-        <w:rPr>
-          <w:rFonts w:ascii="Arial" w:hAnsi="Arial" w:cs="Arial"/>
-        </w:rPr>
-        <w:t>You should run this and verify that everything is working properly</w:t>
-      </w:r>
-      <w:r>
-        <w:rPr>
-          <w:rFonts w:ascii="Arial" w:hAnsi="Arial" w:cs="Arial"/>
-        </w:rPr>
-        <w:t>—it should print periodic</w:t>
-      </w:r>
-      <w:r>
-        <w:rPr>
-          <w:rFonts w:ascii="Arial" w:hAnsi="Arial" w:cs="Arial"/>
-        </w:rPr>
-        <w:t xml:space="preserve"> messages showing it</w:t>
-      </w:r>
-      <w:r>
-        <w:rPr>
-          <w:rFonts w:ascii="Arial" w:hAnsi="Arial" w:cs="Arial"/>
-        </w:rPr>
-        <w:t>s progress</w:t>
-      </w:r>
-      <w:r>
-        <w:rPr>
-          <w:rFonts w:ascii="Arial" w:hAnsi="Arial" w:cs="Arial"/>
-        </w:rPr>
-        <w:t xml:space="preserve">. But it will probably take </w:t>
-      </w:r>
-      <w:r>
-        <w:rPr>
-          <w:rFonts w:ascii="Arial" w:hAnsi="Arial" w:cs="Arial"/>
-        </w:rPr>
-        <w:t xml:space="preserve">a while </w:t>
-      </w:r>
-      <w:r>
-        <w:rPr>
-          <w:rFonts w:ascii="Arial" w:hAnsi="Arial" w:cs="Arial"/>
-        </w:rPr>
-        <w:t xml:space="preserve">to run serially on every file (compute clusters come in handy for this step), so let’s cheat! </w:t>
-      </w:r>
-      <w:r>
-        <w:rPr>
-          <w:rFonts w:ascii="Arial" w:hAnsi="Arial" w:cs="Arial"/>
-        </w:rPr>
-        <w:t>Go ahead and interrupt the process using CTR+C</w:t>
-      </w:r>
-      <w:r>
-        <w:rPr>
-          <w:rFonts w:ascii="Arial" w:hAnsi="Arial" w:cs="Arial"/>
-        </w:rPr>
-        <w:t xml:space="preserve"> (you may have to hit these keys a bunch of times)</w:t>
-      </w:r>
-      <w:r>
-        <w:rPr>
-          <w:rFonts w:ascii="Arial" w:hAnsi="Arial" w:cs="Arial"/>
-        </w:rPr>
-        <w:t>. Then, y</w:t>
-      </w:r>
-      <w:r>
-        <w:rPr>
-          <w:rFonts w:ascii="Arial" w:hAnsi="Arial" w:cs="Arial"/>
-        </w:rPr>
-        <w:t>ou can copy some pre-computed statistics that I have se</w:t>
-      </w:r>
-      <w:r>
-        <w:rPr>
-          <w:rFonts w:ascii="Arial" w:hAnsi="Arial" w:cs="Arial"/>
-        </w:rPr>
-        <w:t xml:space="preserve">t aside in </w:t>
-      </w:r>
-      <w:r>
-        <w:rPr>
-          <w:rFonts w:ascii="Courier" w:hAnsi="Courier" w:cs="Arial"/>
-        </w:rPr>
-        <w:t>day4/</w:t>
-      </w:r>
-      <w:r>
-        <w:rPr>
-          <w:rFonts w:ascii="Courier" w:hAnsi="Courier" w:cs="Arial"/>
-        </w:rPr>
-        <w:t>preCookedData/</w:t>
+        <w:t>sweep_stats.pdf</w:t>
+      </w:r>
+    </w:p>
+    <w:p>
+      <w:pPr>
+        <w:rPr>
+          <w:rFonts w:ascii="Arial" w:hAnsi="Arial" w:cs="Arial"/>
+        </w:rPr>
+      </w:pPr>
+    </w:p>
+    <w:p>
+      <w:pPr>
+        <w:rPr>
+          <w:rFonts w:ascii="Arial" w:hAnsi="Arial" w:cs="Arial"/>
+        </w:rPr>
+      </w:pPr>
+      <w:r>
+        <w:rPr>
+          <w:rFonts w:ascii="Arial" w:hAnsi="Arial" w:cs="Arial"/>
+        </w:rPr>
+        <w:t xml:space="preserve">When you open </w:t>
+      </w:r>
+      <w:r>
+        <w:rPr>
+          <w:rFonts w:ascii="Courier" w:hAnsi="Courier" w:cs="Arial"/>
+        </w:rPr>
+        <w:t>sweep_stats.pdf</w:t>
+      </w:r>
+      <w:r>
+        <w:rPr>
+          <w:rFonts w:ascii="Arial" w:hAnsi="Arial" w:cs="Arial"/>
+        </w:rPr>
+        <w:t xml:space="preserve"> y</w:t>
+      </w:r>
+      <w:r>
+        <w:rPr>
+          <w:rFonts w:ascii="Arial" w:hAnsi="Arial" w:cs="Arial"/>
+        </w:rPr>
+        <w:t xml:space="preserve">ou should see something like </w:t>
+      </w:r>
+      <w:r>
+        <w:rPr>
+          <w:rFonts w:ascii="Arial" w:hAnsi="Arial" w:cs="Arial"/>
+        </w:rPr>
+        <w:t>the figure below</w:t>
       </w:r>
       <w:r>
         <w:rPr>
@@ -2794,370 +3512,6 @@
     </w:p>
     <w:p>
       <w:pPr>
-        <w:rPr>
-          <w:rFonts w:ascii="Courier" w:hAnsi="Courier" w:cs="Arial"/>
-          <w:sz w:val="22"/>
-          <w:szCs w:val="22"/>
-        </w:rPr>
-      </w:pPr>
-      <w:r>
-        <w:rPr>
-          <w:rFonts w:ascii="Courier" w:hAnsi="Courier" w:cs="Arial"/>
-          <w:sz w:val="22"/>
-          <w:szCs w:val="22"/>
-        </w:rPr>
-        <w:t xml:space="preserve">cp </w:t>
-      </w:r>
-      <w:r>
-        <w:rPr>
-          <w:rFonts w:ascii="Courier" w:hAnsi="Courier" w:cs="Arial"/>
-          <w:sz w:val="22"/>
-          <w:szCs w:val="22"/>
-        </w:rPr>
-        <w:t xml:space="preserve">-r </w:t>
-      </w:r>
-      <w:r>
-        <w:rPr>
-          <w:rFonts w:ascii="Courier" w:hAnsi="Courier" w:cs="Arial"/>
-          <w:sz w:val="22"/>
-          <w:szCs w:val="22"/>
-        </w:rPr>
-        <w:t>..</w:t>
-      </w:r>
-      <w:r>
-        <w:rPr>
-          <w:rFonts w:ascii="Courier" w:hAnsi="Courier" w:cs="Arial"/>
-          <w:sz w:val="22"/>
-          <w:szCs w:val="22"/>
-        </w:rPr>
-        <w:t>/preCookedData/trai</w:t>
-      </w:r>
-      <w:r>
-        <w:rPr>
-          <w:rFonts w:ascii="Courier" w:hAnsi="Courier" w:cs="Arial"/>
-          <w:sz w:val="22"/>
-          <w:szCs w:val="22"/>
-        </w:rPr>
-        <w:t>ningFvecs/ .</w:t>
-      </w:r>
-    </w:p>
-    <w:p>
-      <w:pPr>
-        <w:rPr>
-          <w:rFonts w:ascii="Courier" w:hAnsi="Courier" w:cs="Arial"/>
-          <w:sz w:val="22"/>
-          <w:szCs w:val="22"/>
-        </w:rPr>
-      </w:pPr>
-      <w:r>
-        <w:rPr>
-          <w:rFonts w:ascii="Courier" w:hAnsi="Courier" w:cs="Arial"/>
-          <w:sz w:val="22"/>
-          <w:szCs w:val="22"/>
-        </w:rPr>
-        <w:t xml:space="preserve">cp </w:t>
-      </w:r>
-      <w:r>
-        <w:rPr>
-          <w:rFonts w:ascii="Courier" w:hAnsi="Courier" w:cs="Arial"/>
-          <w:sz w:val="22"/>
-          <w:szCs w:val="22"/>
-        </w:rPr>
-        <w:t xml:space="preserve">-r </w:t>
-      </w:r>
-      <w:r>
-        <w:rPr>
-          <w:rFonts w:ascii="Courier" w:hAnsi="Courier" w:cs="Arial"/>
-          <w:sz w:val="22"/>
-          <w:szCs w:val="22"/>
-        </w:rPr>
-        <w:t>..</w:t>
-      </w:r>
-      <w:r>
-        <w:rPr>
-          <w:rFonts w:ascii="Courier" w:hAnsi="Courier" w:cs="Arial"/>
-          <w:sz w:val="22"/>
-          <w:szCs w:val="22"/>
-        </w:rPr>
-        <w:t>/preCookedData/testFvecs/</w:t>
-      </w:r>
-      <w:r>
-        <w:rPr>
-          <w:rFonts w:ascii="Courier" w:hAnsi="Courier" w:cs="Arial"/>
-          <w:sz w:val="22"/>
-          <w:szCs w:val="22"/>
-        </w:rPr>
-        <w:t xml:space="preserve"> </w:t>
-      </w:r>
-      <w:r>
-        <w:rPr>
-          <w:rFonts w:ascii="Courier" w:hAnsi="Courier" w:cs="Arial"/>
-          <w:sz w:val="22"/>
-          <w:szCs w:val="22"/>
-        </w:rPr>
-        <w:t>.</w:t>
-      </w:r>
-    </w:p>
-    <w:p>
-      <w:pPr>
-        <w:rPr>
-          <w:rFonts w:ascii="Arial" w:hAnsi="Arial" w:cs="Arial"/>
-        </w:rPr>
-      </w:pPr>
-    </w:p>
-    <w:p>
-      <w:pPr>
-        <w:rPr>
-          <w:rFonts w:ascii="Arial" w:hAnsi="Arial" w:cs="Arial"/>
-        </w:rPr>
-      </w:pPr>
-      <w:r>
-        <w:rPr>
-          <w:rFonts w:ascii="Arial" w:hAnsi="Arial" w:cs="Arial"/>
-        </w:rPr>
-        <w:t>As an added bonus, these pre-computed statistics have more data (thousands instead of hundreds of reps).</w:t>
-      </w:r>
-    </w:p>
-    <w:p>
-      <w:pPr>
-        <w:rPr>
-          <w:rFonts w:ascii="Arial" w:hAnsi="Arial" w:cs="Arial"/>
-          <w:b/>
-        </w:rPr>
-      </w:pPr>
-    </w:p>
-    <w:p>
-      <w:pPr>
-        <w:rPr>
-          <w:rFonts w:ascii="Arial" w:hAnsi="Arial" w:cs="Arial"/>
-        </w:rPr>
-      </w:pPr>
-      <w:r>
-        <w:rPr>
-          <w:rFonts w:ascii="Arial" w:hAnsi="Arial" w:cs="Arial"/>
-        </w:rPr>
-        <w:t xml:space="preserve">Before moving on to the next step, we might want to visualize our feature vectors to see if they look at all like </w:t>
-      </w:r>
-      <w:r>
-        <w:rPr>
-          <w:rFonts w:ascii="Arial" w:hAnsi="Arial" w:cs="Arial"/>
-        </w:rPr>
-        <w:t>we should expect</w:t>
-      </w:r>
-      <w:r>
-        <w:rPr>
-          <w:rFonts w:ascii="Arial" w:hAnsi="Arial" w:cs="Arial"/>
-        </w:rPr>
-        <w:t>. I have written a handy</w:t>
-      </w:r>
-      <w:r>
-        <w:rPr>
-          <w:rFonts w:ascii="Arial" w:hAnsi="Arial" w:cs="Arial"/>
-        </w:rPr>
-        <w:t xml:space="preserve"> script for doing this</w:t>
-      </w:r>
-      <w:r>
-        <w:rPr>
-          <w:rFonts w:ascii="Arial" w:hAnsi="Arial" w:cs="Arial"/>
-        </w:rPr>
-        <w:t>,</w:t>
-      </w:r>
-      <w:r>
-        <w:rPr>
-          <w:rFonts w:ascii="Arial" w:hAnsi="Arial" w:cs="Arial"/>
-        </w:rPr>
-        <w:t xml:space="preserve"> </w:t>
-      </w:r>
-      <w:r>
-        <w:rPr>
-          <w:rFonts w:ascii="Arial" w:hAnsi="Arial" w:cs="Arial"/>
-        </w:rPr>
-        <w:t>which should also now be in your working directory.</w:t>
-      </w:r>
-      <w:r>
-        <w:rPr>
-          <w:rFonts w:ascii="Arial" w:hAnsi="Arial" w:cs="Arial"/>
-        </w:rPr>
-        <w:t xml:space="preserve"> For now, let’s just plot the cases where the sweep is in the center, and see if the spatial patterns of variation around these sweeps </w:t>
-      </w:r>
-      <w:r>
-        <w:rPr>
-          <w:rFonts w:ascii="Arial" w:hAnsi="Arial" w:cs="Arial"/>
-        </w:rPr>
-        <w:t>make sense</w:t>
-      </w:r>
-      <w:r>
-        <w:rPr>
-          <w:rFonts w:ascii="Arial" w:hAnsi="Arial" w:cs="Arial"/>
-        </w:rPr>
-        <w:t>. Generate these plots as follows:</w:t>
-      </w:r>
-    </w:p>
-    <w:p>
-      <w:pPr>
-        <w:rPr>
-          <w:rFonts w:ascii="Arial" w:hAnsi="Arial" w:cs="Arial"/>
-        </w:rPr>
-      </w:pPr>
-    </w:p>
-    <w:p>
-      <w:pPr>
-        <w:rPr>
-          <w:rFonts w:ascii="Courier" w:hAnsi="Courier" w:cs="Arial"/>
-          <w:sz w:val="22"/>
-          <w:szCs w:val="22"/>
-        </w:rPr>
-      </w:pPr>
-      <w:r>
-        <w:rPr>
-          <w:rFonts w:ascii="Courier" w:hAnsi="Courier" w:cs="Arial"/>
-          <w:sz w:val="22"/>
-          <w:szCs w:val="22"/>
-        </w:rPr>
-        <w:t>python</w:t>
-      </w:r>
-      <w:r>
-        <w:rPr>
-          <w:rFonts w:ascii="Courier" w:hAnsi="Courier" w:cs="Arial"/>
-          <w:sz w:val="22"/>
-          <w:szCs w:val="22"/>
-        </w:rPr>
-        <w:t xml:space="preserve"> plotStatMeans.py</w:t>
-      </w:r>
-      <w:r>
-        <w:rPr>
-          <w:rFonts w:ascii="Courier" w:hAnsi="Courier" w:cs="Arial"/>
-          <w:sz w:val="22"/>
-          <w:szCs w:val="22"/>
-        </w:rPr>
-        <w:t xml:space="preserve"> \</w:t>
-      </w:r>
-    </w:p>
-    <w:p>
-      <w:pPr>
-        <w:rPr>
-          <w:rFonts w:ascii="Courier" w:hAnsi="Courier" w:cs="Arial"/>
-          <w:sz w:val="22"/>
-          <w:szCs w:val="22"/>
-        </w:rPr>
-      </w:pPr>
-      <w:r>
-        <w:rPr>
-          <w:rFonts w:ascii="Courier" w:hAnsi="Courier" w:cs="Arial"/>
-          <w:sz w:val="22"/>
-          <w:szCs w:val="22"/>
-        </w:rPr>
-        <w:t xml:space="preserve"> trainingFvecs/hard_5.fvec </w:t>
-      </w:r>
-      <w:r>
-        <w:rPr>
-          <w:rFonts w:ascii="Courier" w:hAnsi="Courier" w:cs="Arial"/>
-          <w:sz w:val="22"/>
-          <w:szCs w:val="22"/>
-        </w:rPr>
-        <w:t>\</w:t>
-      </w:r>
-    </w:p>
-    <w:p>
-      <w:pPr>
-        <w:rPr>
-          <w:rFonts w:ascii="Courier" w:hAnsi="Courier" w:cs="Arial"/>
-          <w:sz w:val="22"/>
-          <w:szCs w:val="22"/>
-        </w:rPr>
-      </w:pPr>
-      <w:r>
-        <w:rPr>
-          <w:rFonts w:ascii="Courier" w:hAnsi="Courier" w:cs="Arial"/>
-          <w:sz w:val="22"/>
-          <w:szCs w:val="22"/>
-        </w:rPr>
-        <w:t xml:space="preserve"> </w:t>
-      </w:r>
-      <w:r>
-        <w:rPr>
-          <w:rFonts w:ascii="Courier" w:hAnsi="Courier" w:cs="Arial"/>
-          <w:sz w:val="22"/>
-          <w:szCs w:val="22"/>
-        </w:rPr>
-        <w:t>trainingFvecs/soft_5.fvec</w:t>
-      </w:r>
-      <w:r>
-        <w:rPr>
-          <w:rFonts w:ascii="Courier" w:hAnsi="Courier" w:cs="Arial"/>
-          <w:sz w:val="22"/>
-          <w:szCs w:val="22"/>
-        </w:rPr>
-        <w:t xml:space="preserve"> </w:t>
-      </w:r>
-      <w:r>
-        <w:rPr>
-          <w:rFonts w:ascii="Courier" w:hAnsi="Courier" w:cs="Arial"/>
-          <w:sz w:val="22"/>
-          <w:szCs w:val="22"/>
-        </w:rPr>
-        <w:t>sweep_stats.pdf</w:t>
-      </w:r>
-    </w:p>
-    <w:p>
-      <w:pPr>
-        <w:rPr>
-          <w:rFonts w:ascii="Arial" w:hAnsi="Arial" w:cs="Arial"/>
-        </w:rPr>
-      </w:pPr>
-    </w:p>
-    <w:p>
-      <w:pPr>
-        <w:rPr>
-          <w:rFonts w:ascii="Arial" w:hAnsi="Arial" w:cs="Arial"/>
-        </w:rPr>
-      </w:pPr>
-      <w:r>
-        <w:rPr>
-          <w:rFonts w:ascii="Arial" w:hAnsi="Arial" w:cs="Arial"/>
-        </w:rPr>
-        <w:t xml:space="preserve">When you open </w:t>
-      </w:r>
-      <w:r>
-        <w:rPr>
-          <w:rFonts w:ascii="Courier" w:hAnsi="Courier" w:cs="Arial"/>
-        </w:rPr>
-        <w:t>sweep_stats.pdf</w:t>
-      </w:r>
-      <w:r>
-        <w:rPr>
-          <w:rFonts w:ascii="Arial" w:hAnsi="Arial" w:cs="Arial"/>
-        </w:rPr>
-        <w:t xml:space="preserve"> y</w:t>
-      </w:r>
-      <w:r>
-        <w:rPr>
-          <w:rFonts w:ascii="Arial" w:hAnsi="Arial" w:cs="Arial"/>
-        </w:rPr>
-        <w:t xml:space="preserve">ou should see something like </w:t>
-      </w:r>
-      <w:r>
-        <w:rPr>
-          <w:rFonts w:ascii="Arial" w:hAnsi="Arial" w:cs="Arial"/>
-        </w:rPr>
-        <w:t>the figure below</w:t>
-      </w:r>
-      <w:r>
-        <w:rPr>
-          <w:rFonts w:ascii="Arial" w:hAnsi="Arial" w:cs="Arial"/>
-        </w:rPr>
-        <w:t>:</w:t>
-      </w:r>
-    </w:p>
-    <w:p>
-      <w:pPr>
-        <w:rPr>
-          <w:rFonts w:ascii="Arial" w:hAnsi="Arial" w:cs="Arial"/>
-        </w:rPr>
-      </w:pPr>
-    </w:p>
-    <w:p>
-      <w:pPr>
         <w:jc w:val="center"/>
         <w:rPr>
           <w:rFonts w:ascii="Arial" w:hAnsi="Arial" w:cs="Arial"/>
@@ -3168,7 +3522,6 @@
           <w:rFonts w:ascii="Arial" w:hAnsi="Arial" w:cs="Arial"/>
           <w:noProof/>
         </w:rPr>
-        <w:lastRenderedPageBreak/>
         <w:drawing>
           <wp:inline distT="0" distB="0" distL="0" distR="0" wp14:anchorId="54F25E73" wp14:editId="1C6FC3E2">
             <wp:extent cx="5486400" cy="2740660"/>
@@ -3185,7 +3538,7 @@
                     <pic:cNvPicPr/>
                   </pic:nvPicPr>
                   <pic:blipFill>
-                    <a:blip r:embed="rId6"/>
+                    <a:blip r:embed="rId7"/>
                     <a:stretch>
                       <a:fillRect/>
                     </a:stretch>
@@ -3237,7 +3590,7 @@
         </w:rPr>
         <w:t xml:space="preserve"> (again, see this paper if you are curious about this stuff: </w:t>
       </w:r>
-      <w:hyperlink r:id="rId7" w:history="1">
+      <w:hyperlink r:id="rId8" w:history="1">
         <w:r>
           <w:rPr>
             <w:rStyle w:val="Hyperlink"/>
@@ -3380,7 +3733,21 @@
         <w:rPr>
           <w:rFonts w:ascii="Arial" w:hAnsi="Arial" w:cs="Arial"/>
         </w:rPr>
-        <w:t>we are ready to train our classifier. First, we have to compile our training data into sets of examples of each of our five classes. Recall that S/HIC’s five classes are hard sweeps, regions linked to hard sweeps, soft sweeps, regions linked to soft sweeps, and neutrally evolving regions.</w:t>
+        <w:t xml:space="preserve">we are ready to train our classifier. First, we </w:t>
+      </w:r>
+      <w:proofErr w:type="gramStart"/>
+      <w:r>
+        <w:rPr>
+          <w:rFonts w:ascii="Arial" w:hAnsi="Arial" w:cs="Arial"/>
+        </w:rPr>
+        <w:t>have to</w:t>
+      </w:r>
+      <w:proofErr w:type="gramEnd"/>
+      <w:r>
+        <w:rPr>
+          <w:rFonts w:ascii="Arial" w:hAnsi="Arial" w:cs="Arial"/>
+        </w:rPr>
+        <w:t xml:space="preserve"> compile our training data into sets of examples of each of our five classes. Recall that S/HIC’s five classes are hard sweeps, regions linked to hard sweeps, soft sweeps, regions linked to soft sweeps, and neutrally evolving regions.</w:t>
       </w:r>
       <w:r>
         <w:rPr>
@@ -3394,12 +3761,14 @@
         </w:rPr>
         <w:t xml:space="preserve">The neutral evolution class corresponds to </w:t>
       </w:r>
+      <w:proofErr w:type="gramStart"/>
       <w:r>
         <w:rPr>
           <w:rFonts w:ascii="Courier" w:hAnsi="Courier" w:cs="Arial"/>
         </w:rPr>
         <w:t>neut.fvec</w:t>
       </w:r>
+      <w:proofErr w:type="gramEnd"/>
       <w:r>
         <w:rPr>
           <w:rFonts w:ascii="Arial" w:hAnsi="Arial" w:cs="Arial"/>
@@ -3416,8 +3785,16 @@
         <w:rPr>
           <w:rFonts w:ascii="Courier" w:hAnsi="Courier" w:cs="Arial"/>
         </w:rPr>
-        <w:t>hard_5.fvec</w:t>
-      </w:r>
+        <w:t>hard_</w:t>
+      </w:r>
+      <w:proofErr w:type="gramStart"/>
+      <w:r>
+        <w:rPr>
+          <w:rFonts w:ascii="Courier" w:hAnsi="Courier" w:cs="Arial"/>
+        </w:rPr>
+        <w:t>5.fvec</w:t>
+      </w:r>
+      <w:proofErr w:type="gramEnd"/>
       <w:r>
         <w:rPr>
           <w:rFonts w:ascii="Arial" w:hAnsi="Arial" w:cs="Arial"/>
@@ -3440,8 +3817,16 @@
         <w:rPr>
           <w:rFonts w:ascii="Courier" w:hAnsi="Courier" w:cs="Arial"/>
         </w:rPr>
-        <w:t>hard_$x.fvec</w:t>
-      </w:r>
+        <w:t>hard_$</w:t>
+      </w:r>
+      <w:proofErr w:type="gramStart"/>
+      <w:r>
+        <w:rPr>
+          <w:rFonts w:ascii="Courier" w:hAnsi="Courier" w:cs="Arial"/>
+        </w:rPr>
+        <w:t>x.fvec</w:t>
+      </w:r>
+      <w:proofErr w:type="gramEnd"/>
       <w:r>
         <w:rPr>
           <w:rFonts w:ascii="Arial" w:hAnsi="Arial" w:cs="Arial"/>
@@ -3470,7 +3855,21 @@
         <w:rPr>
           <w:rFonts w:ascii="Arial" w:hAnsi="Arial" w:cs="Arial"/>
         </w:rPr>
-        <w:t xml:space="preserve"> is not equal to 5. We could just combine all of these together, but we generally (not always) want a balanced training set, so when combining these things we will have to downsample our “linked” examples.</w:t>
+        <w:t xml:space="preserve"> is not equal to 5. We could just combine all of these together, but we generally (not always) want a balanced training set, so when combining these </w:t>
+      </w:r>
+      <w:proofErr w:type="gramStart"/>
+      <w:r>
+        <w:rPr>
+          <w:rFonts w:ascii="Arial" w:hAnsi="Arial" w:cs="Arial"/>
+        </w:rPr>
+        <w:t>things</w:t>
+      </w:r>
+      <w:proofErr w:type="gramEnd"/>
+      <w:r>
+        <w:rPr>
+          <w:rFonts w:ascii="Arial" w:hAnsi="Arial" w:cs="Arial"/>
+        </w:rPr>
+        <w:t xml:space="preserve"> we will have to downsample our “linked” examples.</w:t>
       </w:r>
       <w:r>
         <w:rPr>
@@ -3498,11 +3897,19 @@
           <w:rFonts w:ascii="Arial" w:hAnsi="Arial" w:cs="Arial"/>
         </w:rPr>
       </w:pPr>
-      <w:r>
-        <w:rPr>
-          <w:rFonts w:ascii="Arial" w:hAnsi="Arial" w:cs="Arial"/>
-        </w:rPr>
-        <w:t xml:space="preserve">Both of these tasks can be completed by simply running </w:t>
+      <w:proofErr w:type="gramStart"/>
+      <w:r>
+        <w:rPr>
+          <w:rFonts w:ascii="Arial" w:hAnsi="Arial" w:cs="Arial"/>
+        </w:rPr>
+        <w:t>Both of these</w:t>
+      </w:r>
+      <w:proofErr w:type="gramEnd"/>
+      <w:r>
+        <w:rPr>
+          <w:rFonts w:ascii="Arial" w:hAnsi="Arial" w:cs="Arial"/>
+        </w:rPr>
+        <w:t xml:space="preserve"> tasks can be completed by simply running </w:t>
       </w:r>
       <w:r>
         <w:rPr>
@@ -3576,13 +3983,23 @@
           <w:szCs w:val="22"/>
         </w:rPr>
       </w:pPr>
-      <w:r>
-        <w:rPr>
-          <w:rFonts w:ascii="Courier" w:hAnsi="Courier" w:cs="Arial"/>
-          <w:sz w:val="22"/>
-          <w:szCs w:val="22"/>
-        </w:rPr>
-        <w:t>#!/bin/bash</w:t>
+      <w:proofErr w:type="gramStart"/>
+      <w:r>
+        <w:rPr>
+          <w:rFonts w:ascii="Courier" w:hAnsi="Courier" w:cs="Arial"/>
+          <w:sz w:val="22"/>
+          <w:szCs w:val="22"/>
+        </w:rPr>
+        <w:t>#!/</w:t>
+      </w:r>
+      <w:proofErr w:type="gramEnd"/>
+      <w:r>
+        <w:rPr>
+          <w:rFonts w:ascii="Courier" w:hAnsi="Courier" w:cs="Arial"/>
+          <w:sz w:val="22"/>
+          <w:szCs w:val="22"/>
+        </w:rPr>
+        <w:t>bin/bash</w:t>
       </w:r>
     </w:p>
     <w:p>
@@ -3887,7 +4304,21 @@
         <w:rPr>
           <w:rFonts w:ascii="Arial" w:hAnsi="Arial" w:cs="Arial"/>
         </w:rPr>
-        <w:t xml:space="preserve"> For now we are simply using our training data as the test set (which is not extremely helpful), and ignoring the accuracy on test data which </w:t>
+        <w:t xml:space="preserve"> For </w:t>
+      </w:r>
+      <w:proofErr w:type="gramStart"/>
+      <w:r>
+        <w:rPr>
+          <w:rFonts w:ascii="Arial" w:hAnsi="Arial" w:cs="Arial"/>
+        </w:rPr>
+        <w:t>now</w:t>
+      </w:r>
+      <w:proofErr w:type="gramEnd"/>
+      <w:r>
+        <w:rPr>
+          <w:rFonts w:ascii="Arial" w:hAnsi="Arial" w:cs="Arial"/>
+        </w:rPr>
+        <w:t xml:space="preserve"> we are simply using our training data as the test set (which is not extremely helpful), and ignoring the accuracy on test data which </w:t>
       </w:r>
       <w:r>
         <w:rPr>
@@ -4047,7 +4478,7 @@
                     </pic:cNvPicPr>
                   </pic:nvPicPr>
                   <pic:blipFill>
-                    <a:blip r:embed="rId8">
+                    <a:blip r:embed="rId9">
                       <a:extLst>
                         <a:ext uri="{28A0092B-C50C-407E-A947-70E740481C1C}">
                           <a14:useLocalDpi xmlns:a14="http://schemas.microsoft.com/office/drawing/2010/main" val="0"/>
@@ -4122,7 +4553,14 @@
         <w:rPr>
           <w:rFonts w:ascii="Arial" w:hAnsi="Arial" w:cs="Arial"/>
         </w:rPr>
-        <w:t>the statistics in this plot</w:t>
+        <w:t xml:space="preserve">the </w:t>
+      </w:r>
+      <w:r>
+        <w:rPr>
+          <w:rFonts w:ascii="Arial" w:hAnsi="Arial" w:cs="Arial"/>
+        </w:rPr>
+        <w:lastRenderedPageBreak/>
+        <w:t>statistics in this plot</w:t>
       </w:r>
       <w:r>
         <w:rPr>
@@ -4130,7 +4568,7 @@
         </w:rPr>
         <w:t xml:space="preserve"> are. That’s okay. Feel free to ask me later or see this paper: </w:t>
       </w:r>
-      <w:hyperlink r:id="rId9" w:history="1">
+      <w:hyperlink r:id="rId10" w:history="1">
         <w:r>
           <w:rPr>
             <w:rStyle w:val="Hyperlink"/>
@@ -4169,14 +4607,21 @@
         <w:rPr>
           <w:rFonts w:ascii="Arial" w:hAnsi="Arial" w:cs="Arial"/>
         </w:rPr>
-        <w:t xml:space="preserve"> a Convolutional Neural Network (a popular tool for image classification) to detect sweeps on the </w:t>
-      </w:r>
-      <w:r>
-        <w:rPr>
-          <w:rFonts w:ascii="Arial" w:hAnsi="Arial" w:cs="Arial"/>
-        </w:rPr>
-        <w:lastRenderedPageBreak/>
-        <w:t xml:space="preserve">basis of this </w:t>
+        <w:t xml:space="preserve"> a Convolutional Neural Network (a popular tool for image classification) to detect sweeps </w:t>
+      </w:r>
+      <w:proofErr w:type="gramStart"/>
+      <w:r>
+        <w:rPr>
+          <w:rFonts w:ascii="Arial" w:hAnsi="Arial" w:cs="Arial"/>
+        </w:rPr>
+        <w:t>on the basis of</w:t>
+      </w:r>
+      <w:proofErr w:type="gramEnd"/>
+      <w:r>
+        <w:rPr>
+          <w:rFonts w:ascii="Arial" w:hAnsi="Arial" w:cs="Arial"/>
+        </w:rPr>
+        <w:t xml:space="preserve"> this </w:t>
       </w:r>
       <w:r>
         <w:rPr>
@@ -4240,12 +4685,14 @@
         </w:rPr>
         <w:t xml:space="preserve">Once the training is completed, you will see two new files in your working directory: </w:t>
       </w:r>
+      <w:proofErr w:type="gramStart"/>
       <w:r>
         <w:rPr>
           <w:rFonts w:ascii="Courier" w:hAnsi="Courier" w:cs="Arial"/>
         </w:rPr>
         <w:t>clf.json</w:t>
       </w:r>
+      <w:proofErr w:type="gramEnd"/>
       <w:r>
         <w:rPr>
           <w:rFonts w:ascii="Arial" w:hAnsi="Arial" w:cs="Arial"/>
@@ -4354,7 +4801,21 @@
         <w:rPr>
           <w:rFonts w:ascii="Arial" w:hAnsi="Arial" w:cs="Arial"/>
         </w:rPr>
-        <w:t xml:space="preserve">Now for the most important step in the process: testing. This is especially important because machine learning methods are typically (but not always) less interpretable that model-based statistical approaches. So the only way to convince ourselves that our classifier is working is by </w:t>
+        <w:t xml:space="preserve">Now for the most important step in the process: testing. This is especially important because machine learning methods are typically (but not always) less interpretable that model-based statistical approaches. </w:t>
+      </w:r>
+      <w:proofErr w:type="gramStart"/>
+      <w:r>
+        <w:rPr>
+          <w:rFonts w:ascii="Arial" w:hAnsi="Arial" w:cs="Arial"/>
+        </w:rPr>
+        <w:t>So</w:t>
+      </w:r>
+      <w:proofErr w:type="gramEnd"/>
+      <w:r>
+        <w:rPr>
+          <w:rFonts w:ascii="Arial" w:hAnsi="Arial" w:cs="Arial"/>
+        </w:rPr>
+        <w:t xml:space="preserve"> the only way to convince ourselves that our classifier is working is by </w:t>
       </w:r>
       <w:r>
         <w:rPr>
@@ -4422,13 +4883,35 @@
         <w:rPr>
           <w:rFonts w:ascii="Arial" w:hAnsi="Arial" w:cs="Arial"/>
         </w:rPr>
-        <w:t xml:space="preserve">For now we will just test on one simulated test set. </w:t>
-      </w:r>
-      <w:r>
-        <w:rPr>
-          <w:rFonts w:ascii="Arial" w:hAnsi="Arial" w:cs="Arial"/>
-        </w:rPr>
-        <w:t xml:space="preserve">Ideally we should also test on a few other simulated data sets, perhaps with parameter values </w:t>
+        <w:t xml:space="preserve">For </w:t>
+      </w:r>
+      <w:proofErr w:type="gramStart"/>
+      <w:r>
+        <w:rPr>
+          <w:rFonts w:ascii="Arial" w:hAnsi="Arial" w:cs="Arial"/>
+        </w:rPr>
+        <w:t>now</w:t>
+      </w:r>
+      <w:proofErr w:type="gramEnd"/>
+      <w:r>
+        <w:rPr>
+          <w:rFonts w:ascii="Arial" w:hAnsi="Arial" w:cs="Arial"/>
+        </w:rPr>
+        <w:t xml:space="preserve"> we will just test on one simulated test set. </w:t>
+      </w:r>
+      <w:proofErr w:type="gramStart"/>
+      <w:r>
+        <w:rPr>
+          <w:rFonts w:ascii="Arial" w:hAnsi="Arial" w:cs="Arial"/>
+        </w:rPr>
+        <w:t>Ideally</w:t>
+      </w:r>
+      <w:proofErr w:type="gramEnd"/>
+      <w:r>
+        <w:rPr>
+          <w:rFonts w:ascii="Arial" w:hAnsi="Arial" w:cs="Arial"/>
+        </w:rPr>
+        <w:t xml:space="preserve"> we should also test on a few other simulated data sets, perhaps with parameter values </w:t>
       </w:r>
       <w:r>
         <w:rPr>
@@ -4550,13 +5033,27 @@
         <w:rPr>
           <w:rFonts w:ascii="Arial" w:hAnsi="Arial" w:cs="Arial"/>
         </w:rPr>
-        <w:t xml:space="preserve"> script, and let’s ta</w:t>
-      </w:r>
-      <w:r>
-        <w:rPr>
-          <w:rFonts w:ascii="Arial" w:hAnsi="Arial" w:cs="Arial"/>
-        </w:rPr>
-        <w:t xml:space="preserve">ke a look at the resulting plot, which should look something like </w:t>
+        <w:t xml:space="preserve"> script, and let’s </w:t>
+      </w:r>
+      <w:proofErr w:type="gramStart"/>
+      <w:r>
+        <w:rPr>
+          <w:rFonts w:ascii="Arial" w:hAnsi="Arial" w:cs="Arial"/>
+        </w:rPr>
+        <w:t>ta</w:t>
+      </w:r>
+      <w:r>
+        <w:rPr>
+          <w:rFonts w:ascii="Arial" w:hAnsi="Arial" w:cs="Arial"/>
+        </w:rPr>
+        <w:t>ke a look</w:t>
+      </w:r>
+      <w:proofErr w:type="gramEnd"/>
+      <w:r>
+        <w:rPr>
+          <w:rFonts w:ascii="Arial" w:hAnsi="Arial" w:cs="Arial"/>
+        </w:rPr>
+        <w:t xml:space="preserve"> at the resulting plot, which should look something like </w:t>
       </w:r>
       <w:r>
         <w:rPr>
@@ -4606,7 +5103,7 @@
                     <pic:cNvPicPr/>
                   </pic:nvPicPr>
                   <pic:blipFill>
-                    <a:blip r:embed="rId10"/>
+                    <a:blip r:embed="rId11"/>
                     <a:stretch>
                       <a:fillRect/>
                     </a:stretch>
@@ -4644,7 +5141,21 @@
         <w:rPr>
           <w:rFonts w:ascii="Arial" w:hAnsi="Arial" w:cs="Arial"/>
         </w:rPr>
-        <w:t xml:space="preserve">We call this a confusion matrix, not because it should be confusing for you, but because it shows the manner in which a classifier might tend to get confused. Spend some time with this figure </w:t>
+        <w:t xml:space="preserve">We call this a confusion matrix, not because it should be confusing for you, but because it shows the </w:t>
+      </w:r>
+      <w:proofErr w:type="gramStart"/>
+      <w:r>
+        <w:rPr>
+          <w:rFonts w:ascii="Arial" w:hAnsi="Arial" w:cs="Arial"/>
+        </w:rPr>
+        <w:t>manner in which</w:t>
+      </w:r>
+      <w:proofErr w:type="gramEnd"/>
+      <w:r>
+        <w:rPr>
+          <w:rFonts w:ascii="Arial" w:hAnsi="Arial" w:cs="Arial"/>
+        </w:rPr>
+        <w:t xml:space="preserve"> a classifier might tend to get confused. Spend some time with this figure </w:t>
       </w:r>
       <w:r>
         <w:rPr>
@@ -4756,7 +5267,21 @@
         <w:rPr>
           <w:rFonts w:ascii="Arial" w:hAnsi="Arial" w:cs="Arial"/>
         </w:rPr>
-        <w:t xml:space="preserve"> (it is actually the same one we used the other day but I copied it over for simplicity)</w:t>
+        <w:t xml:space="preserve"> (it is actually the same one we used the other </w:t>
+      </w:r>
+      <w:proofErr w:type="gramStart"/>
+      <w:r>
+        <w:rPr>
+          <w:rFonts w:ascii="Arial" w:hAnsi="Arial" w:cs="Arial"/>
+        </w:rPr>
+        <w:t>day</w:t>
+      </w:r>
+      <w:proofErr w:type="gramEnd"/>
+      <w:r>
+        <w:rPr>
+          <w:rFonts w:ascii="Arial" w:hAnsi="Arial" w:cs="Arial"/>
+        </w:rPr>
+        <w:t xml:space="preserve"> but I copied it over for simplicity)</w:t>
       </w:r>
       <w:r>
         <w:rPr>
@@ -4804,7 +5329,35 @@
         <w:rPr>
           <w:rFonts w:ascii="Arial" w:hAnsi="Arial" w:cs="Arial"/>
         </w:rPr>
-        <w:t xml:space="preserve"> has an example command for how to calculate summary statistics on these data, but this can take a while so I have gone ahead and calculated these for you. So you can </w:t>
+        <w:t xml:space="preserve"> has an example command for how to calculate summary statistics on these data, but this can take a </w:t>
+      </w:r>
+      <w:proofErr w:type="gramStart"/>
+      <w:r>
+        <w:rPr>
+          <w:rFonts w:ascii="Arial" w:hAnsi="Arial" w:cs="Arial"/>
+        </w:rPr>
+        <w:t>while</w:t>
+      </w:r>
+      <w:proofErr w:type="gramEnd"/>
+      <w:r>
+        <w:rPr>
+          <w:rFonts w:ascii="Arial" w:hAnsi="Arial" w:cs="Arial"/>
+        </w:rPr>
+        <w:t xml:space="preserve"> so I have gone ahead and calculated these for you. </w:t>
+      </w:r>
+      <w:proofErr w:type="gramStart"/>
+      <w:r>
+        <w:rPr>
+          <w:rFonts w:ascii="Arial" w:hAnsi="Arial" w:cs="Arial"/>
+        </w:rPr>
+        <w:t>So</w:t>
+      </w:r>
+      <w:proofErr w:type="gramEnd"/>
+      <w:r>
+        <w:rPr>
+          <w:rFonts w:ascii="Arial" w:hAnsi="Arial" w:cs="Arial"/>
+        </w:rPr>
+        <w:t xml:space="preserve"> you can </w:t>
       </w:r>
       <w:r>
         <w:rPr>
@@ -5075,7 +5628,21 @@
         <w:rPr>
           <w:rFonts w:ascii="Arial" w:hAnsi="Arial" w:cs="Arial"/>
         </w:rPr>
-        <w:t xml:space="preserve"> files are weird, and they want the start position (the second column in the file) to be zero-based, but the end position (the third column) to be one-based. So we have to subtract one from the second column but not the third. </w:t>
+        <w:t xml:space="preserve"> files are weird, and they want the start position (the second column in the file) to be zero-based, but the end position (the third column) to be one-based. </w:t>
+      </w:r>
+      <w:proofErr w:type="gramStart"/>
+      <w:r>
+        <w:rPr>
+          <w:rFonts w:ascii="Arial" w:hAnsi="Arial" w:cs="Arial"/>
+        </w:rPr>
+        <w:t>So</w:t>
+      </w:r>
+      <w:proofErr w:type="gramEnd"/>
+      <w:r>
+        <w:rPr>
+          <w:rFonts w:ascii="Arial" w:hAnsi="Arial" w:cs="Arial"/>
+        </w:rPr>
+        <w:t xml:space="preserve"> we have to subtract one from the second column but not the third. </w:t>
       </w:r>
       <w:r>
         <w:rPr>
@@ -5101,7 +5668,7 @@
         </w:rPr>
         <w:t xml:space="preserve">the format specification for your reference: </w:t>
       </w:r>
-      <w:hyperlink r:id="rId11" w:history="1">
+      <w:hyperlink r:id="rId12" w:anchor="format1" w:history="1">
         <w:r>
           <w:rPr>
             <w:rStyle w:val="Hyperlink"/>
@@ -5144,7 +5711,7 @@
         </w:rPr>
         <w:t xml:space="preserve"> exercise. Again, you can start by using this link: </w:t>
       </w:r>
-      <w:hyperlink r:id="rId12" w:history="1">
+      <w:hyperlink r:id="rId13" w:history="1">
         <w:r>
           <w:rPr>
             <w:rStyle w:val="Hyperlink"/>
@@ -5225,7 +5792,21 @@
         <w:rPr>
           <w:rFonts w:ascii="Arial" w:hAnsi="Arial" w:cs="Arial"/>
         </w:rPr>
-        <w:t xml:space="preserve"> part because we have to simulate the training data—in this respect these methods ar</w:t>
+        <w:t xml:space="preserve"> part because we </w:t>
+      </w:r>
+      <w:proofErr w:type="gramStart"/>
+      <w:r>
+        <w:rPr>
+          <w:rFonts w:ascii="Arial" w:hAnsi="Arial" w:cs="Arial"/>
+        </w:rPr>
+        <w:t>have to</w:t>
+      </w:r>
+      <w:proofErr w:type="gramEnd"/>
+      <w:r>
+        <w:rPr>
+          <w:rFonts w:ascii="Arial" w:hAnsi="Arial" w:cs="Arial"/>
+        </w:rPr>
+        <w:t xml:space="preserve"> simulate the training data—in this respect these methods ar</w:t>
       </w:r>
       <w:r>
         <w:rPr>
@@ -5267,8 +5848,16 @@
         <w:rPr>
           <w:rFonts w:ascii="Arial" w:hAnsi="Arial" w:cs="Arial"/>
         </w:rPr>
-        <w:t xml:space="preserve"> above which was pretty quick</w:t>
-      </w:r>
+        <w:t xml:space="preserve"> above which was </w:t>
+      </w:r>
+      <w:proofErr w:type="gramStart"/>
+      <w:r>
+        <w:rPr>
+          <w:rFonts w:ascii="Arial" w:hAnsi="Arial" w:cs="Arial"/>
+        </w:rPr>
+        <w:t>pretty quick</w:t>
+      </w:r>
+      <w:proofErr w:type="gramEnd"/>
       <w:r>
         <w:rPr>
           <w:rFonts w:ascii="Arial" w:hAnsi="Arial" w:cs="Arial"/>
@@ -5285,8 +5874,16 @@
         <w:rPr>
           <w:rFonts w:ascii="Arial" w:hAnsi="Arial" w:cs="Arial"/>
         </w:rPr>
-        <w:t>fast. So</w:t>
-      </w:r>
+        <w:t xml:space="preserve">fast. </w:t>
+      </w:r>
+      <w:proofErr w:type="gramStart"/>
+      <w:r>
+        <w:rPr>
+          <w:rFonts w:ascii="Arial" w:hAnsi="Arial" w:cs="Arial"/>
+        </w:rPr>
+        <w:t>So</w:t>
+      </w:r>
+      <w:proofErr w:type="gramEnd"/>
       <w:r>
         <w:rPr>
           <w:rFonts w:ascii="Arial" w:hAnsi="Arial" w:cs="Arial"/>
@@ -5307,8 +5904,8 @@
       </w:r>
     </w:p>
     <w:sectPr>
-      <w:footerReference w:type="even" r:id="rId13"/>
-      <w:footerReference w:type="default" r:id="rId14"/>
+      <w:footerReference w:type="even" r:id="rId14"/>
+      <w:footerReference w:type="default" r:id="rId15"/>
       <w:pgSz w:w="12240" w:h="15840"/>
       <w:pgMar w:top="1440" w:right="1800" w:bottom="1440" w:left="1800" w:header="720" w:footer="720" w:gutter="0"/>
       <w:cols w:space="720"/>
@@ -5319,7 +5916,7 @@
 </file>
 
 <file path=word/endnotes.xml><?xml version="1.0" encoding="utf-8"?>
-<w:endnotes xmlns:wpc="http://schemas.microsoft.com/office/word/2010/wordprocessingCanvas" xmlns:cx="http://schemas.microsoft.com/office/drawing/2014/chartex" xmlns:cx1="http://schemas.microsoft.com/office/drawing/2015/9/8/chartex" xmlns:cx2="http://schemas.microsoft.com/office/drawing/2015/10/21/chartex" xmlns:cx3="http://schemas.microsoft.com/office/drawing/2016/5/9/chartex" xmlns:cx4="http://schemas.microsoft.com/office/drawing/2016/5/10/chartex" xmlns:cx5="http://schemas.microsoft.com/office/drawing/2016/5/11/chartex" xmlns:cx6="http://schemas.microsoft.com/office/drawing/2016/5/12/chartex" xmlns:cx7="http://schemas.microsoft.com/office/drawing/2016/5/13/chartex" xmlns:cx8="http://schemas.microsoft.com/office/drawing/2016/5/14/chartex" xmlns:mc="http://schemas.openxmlformats.org/markup-compatibility/2006" xmlns:aink="http://schemas.microsoft.com/office/drawing/2016/ink" xmlns:am3d="http://schemas.microsoft.com/office/drawing/2017/model3d" xmlns:o="urn:schemas-microsoft-com:office:office" xmlns:oel="http://schemas.microsoft.com/office/2019/extlst" xmlns:r="http://schemas.openxmlformats.org/officeDocument/2006/relationships" xmlns:m="http://schemas.openxmlformats.org/officeDocument/2006/math" xmlns:v="urn:schemas-microsoft-com:vml" xmlns:wp14="http://schemas.microsoft.com/office/word/2010/wordprocessingDrawing" xmlns:wp="http://schemas.openxmlformats.org/drawingml/2006/wordprocessingDrawing" xmlns:w10="urn:schemas-microsoft-com:office:word" xmlns:w="http://schemas.openxmlformats.org/wordprocessingml/2006/main" xmlns:w14="http://schemas.microsoft.com/office/word/2010/wordml" xmlns:w15="http://schemas.microsoft.com/office/word/2012/wordml" xmlns:w16cex="http://schemas.microsoft.com/office/word/2018/wordml/cex" xmlns:w16cid="http://schemas.microsoft.com/office/word/2016/wordml/cid" xmlns:w16="http://schemas.microsoft.com/office/word/2018/wordml" xmlns:w16sdtdh="http://schemas.microsoft.com/office/word/2020/wordml/sdtdatahash" xmlns:w16se="http://schemas.microsoft.com/office/word/2015/wordml/symex" xmlns:wpg="http://schemas.microsoft.com/office/word/2010/wordprocessingGroup" xmlns:wpi="http://schemas.microsoft.com/office/word/2010/wordprocessingInk" xmlns:wne="http://schemas.microsoft.com/office/word/2006/wordml" xmlns:wps="http://schemas.microsoft.com/office/word/2010/wordprocessingShape" mc:Ignorable="w14 w15 w16se w16cid w16 w16cex w16sdtdh wp14">
+<w:endnotes xmlns:wpc="http://schemas.microsoft.com/office/word/2010/wordprocessingCanvas" xmlns:cx="http://schemas.microsoft.com/office/drawing/2014/chartex" xmlns:cx1="http://schemas.microsoft.com/office/drawing/2015/9/8/chartex" xmlns:cx2="http://schemas.microsoft.com/office/drawing/2015/10/21/chartex" xmlns:cx3="http://schemas.microsoft.com/office/drawing/2016/5/9/chartex" xmlns:cx4="http://schemas.microsoft.com/office/drawing/2016/5/10/chartex" xmlns:cx5="http://schemas.microsoft.com/office/drawing/2016/5/11/chartex" xmlns:cx6="http://schemas.microsoft.com/office/drawing/2016/5/12/chartex" xmlns:cx7="http://schemas.microsoft.com/office/drawing/2016/5/13/chartex" xmlns:cx8="http://schemas.microsoft.com/office/drawing/2016/5/14/chartex" xmlns:mc="http://schemas.openxmlformats.org/markup-compatibility/2006" xmlns:aink="http://schemas.microsoft.com/office/drawing/2016/ink" xmlns:am3d="http://schemas.microsoft.com/office/drawing/2017/model3d" xmlns:o="urn:schemas-microsoft-com:office:office" xmlns:oel="http://schemas.microsoft.com/office/2019/extlst" xmlns:r="http://schemas.openxmlformats.org/officeDocument/2006/relationships" xmlns:m="http://schemas.openxmlformats.org/officeDocument/2006/math" xmlns:v="urn:schemas-microsoft-com:vml" xmlns:wp14="http://schemas.microsoft.com/office/word/2010/wordprocessingDrawing" xmlns:wp="http://schemas.openxmlformats.org/drawingml/2006/wordprocessingDrawing" xmlns:w10="urn:schemas-microsoft-com:office:word" xmlns:w="http://schemas.openxmlformats.org/wordprocessingml/2006/main" xmlns:w14="http://schemas.microsoft.com/office/word/2010/wordml" xmlns:w15="http://schemas.microsoft.com/office/word/2012/wordml" xmlns:w16cex="http://schemas.microsoft.com/office/word/2018/wordml/cex" xmlns:w16cid="http://schemas.microsoft.com/office/word/2016/wordml/cid" xmlns:w16="http://schemas.microsoft.com/office/word/2018/wordml" xmlns:w16du="http://schemas.microsoft.com/office/word/2023/wordml/word16du" xmlns:w16sdtdh="http://schemas.microsoft.com/office/word/2020/wordml/sdtdatahash" xmlns:w16sdtfl="http://schemas.microsoft.com/office/word/2024/wordml/sdtformatlock" xmlns:w16se="http://schemas.microsoft.com/office/word/2015/wordml/symex" xmlns:wpg="http://schemas.microsoft.com/office/word/2010/wordprocessingGroup" xmlns:wpi="http://schemas.microsoft.com/office/word/2010/wordprocessingInk" xmlns:wne="http://schemas.microsoft.com/office/word/2006/wordml" xmlns:wps="http://schemas.microsoft.com/office/word/2010/wordprocessingShape" mc:Ignorable="w14 w15 w16se w16cid w16 w16cex w16sdtdh w16sdtfl w16du wp14">
   <w:endnote w:type="separator" w:id="-1">
     <w:p>
       <w:r>
@@ -5338,7 +5935,7 @@
 </file>
 
 <file path=word/footer1.xml><?xml version="1.0" encoding="utf-8"?>
-<w:ftr xmlns:wpc="http://schemas.microsoft.com/office/word/2010/wordprocessingCanvas" xmlns:cx="http://schemas.microsoft.com/office/drawing/2014/chartex" xmlns:cx1="http://schemas.microsoft.com/office/drawing/2015/9/8/chartex" xmlns:cx2="http://schemas.microsoft.com/office/drawing/2015/10/21/chartex" xmlns:cx3="http://schemas.microsoft.com/office/drawing/2016/5/9/chartex" xmlns:cx4="http://schemas.microsoft.com/office/drawing/2016/5/10/chartex" xmlns:cx5="http://schemas.microsoft.com/office/drawing/2016/5/11/chartex" xmlns:cx6="http://schemas.microsoft.com/office/drawing/2016/5/12/chartex" xmlns:cx7="http://schemas.microsoft.com/office/drawing/2016/5/13/chartex" xmlns:cx8="http://schemas.microsoft.com/office/drawing/2016/5/14/chartex" xmlns:mc="http://schemas.openxmlformats.org/markup-compatibility/2006" xmlns:aink="http://schemas.microsoft.com/office/drawing/2016/ink" xmlns:am3d="http://schemas.microsoft.com/office/drawing/2017/model3d" xmlns:o="urn:schemas-microsoft-com:office:office" xmlns:oel="http://schemas.microsoft.com/office/2019/extlst" xmlns:r="http://schemas.openxmlformats.org/officeDocument/2006/relationships" xmlns:m="http://schemas.openxmlformats.org/officeDocument/2006/math" xmlns:v="urn:schemas-microsoft-com:vml" xmlns:wp14="http://schemas.microsoft.com/office/word/2010/wordprocessingDrawing" xmlns:wp="http://schemas.openxmlformats.org/drawingml/2006/wordprocessingDrawing" xmlns:w10="urn:schemas-microsoft-com:office:word" xmlns:w="http://schemas.openxmlformats.org/wordprocessingml/2006/main" xmlns:w14="http://schemas.microsoft.com/office/word/2010/wordml" xmlns:w15="http://schemas.microsoft.com/office/word/2012/wordml" xmlns:w16cex="http://schemas.microsoft.com/office/word/2018/wordml/cex" xmlns:w16cid="http://schemas.microsoft.com/office/word/2016/wordml/cid" xmlns:w16="http://schemas.microsoft.com/office/word/2018/wordml" xmlns:w16sdtdh="http://schemas.microsoft.com/office/word/2020/wordml/sdtdatahash" xmlns:w16se="http://schemas.microsoft.com/office/word/2015/wordml/symex" xmlns:wpg="http://schemas.microsoft.com/office/word/2010/wordprocessingGroup" xmlns:wpi="http://schemas.microsoft.com/office/word/2010/wordprocessingInk" xmlns:wne="http://schemas.microsoft.com/office/word/2006/wordml" xmlns:wps="http://schemas.microsoft.com/office/word/2010/wordprocessingShape" mc:Ignorable="w14 w15 w16se w16cid w16 w16cex w16sdtdh wp14">
+<w:ftr xmlns:wpc="http://schemas.microsoft.com/office/word/2010/wordprocessingCanvas" xmlns:cx="http://schemas.microsoft.com/office/drawing/2014/chartex" xmlns:cx1="http://schemas.microsoft.com/office/drawing/2015/9/8/chartex" xmlns:cx2="http://schemas.microsoft.com/office/drawing/2015/10/21/chartex" xmlns:cx3="http://schemas.microsoft.com/office/drawing/2016/5/9/chartex" xmlns:cx4="http://schemas.microsoft.com/office/drawing/2016/5/10/chartex" xmlns:cx5="http://schemas.microsoft.com/office/drawing/2016/5/11/chartex" xmlns:cx6="http://schemas.microsoft.com/office/drawing/2016/5/12/chartex" xmlns:cx7="http://schemas.microsoft.com/office/drawing/2016/5/13/chartex" xmlns:cx8="http://schemas.microsoft.com/office/drawing/2016/5/14/chartex" xmlns:mc="http://schemas.openxmlformats.org/markup-compatibility/2006" xmlns:aink="http://schemas.microsoft.com/office/drawing/2016/ink" xmlns:am3d="http://schemas.microsoft.com/office/drawing/2017/model3d" xmlns:o="urn:schemas-microsoft-com:office:office" xmlns:oel="http://schemas.microsoft.com/office/2019/extlst" xmlns:r="http://schemas.openxmlformats.org/officeDocument/2006/relationships" xmlns:m="http://schemas.openxmlformats.org/officeDocument/2006/math" xmlns:v="urn:schemas-microsoft-com:vml" xmlns:wp14="http://schemas.microsoft.com/office/word/2010/wordprocessingDrawing" xmlns:wp="http://schemas.openxmlformats.org/drawingml/2006/wordprocessingDrawing" xmlns:w10="urn:schemas-microsoft-com:office:word" xmlns:w="http://schemas.openxmlformats.org/wordprocessingml/2006/main" xmlns:w14="http://schemas.microsoft.com/office/word/2010/wordml" xmlns:w15="http://schemas.microsoft.com/office/word/2012/wordml" xmlns:w16cex="http://schemas.microsoft.com/office/word/2018/wordml/cex" xmlns:w16cid="http://schemas.microsoft.com/office/word/2016/wordml/cid" xmlns:w16="http://schemas.microsoft.com/office/word/2018/wordml" xmlns:w16du="http://schemas.microsoft.com/office/word/2023/wordml/word16du" xmlns:w16sdtdh="http://schemas.microsoft.com/office/word/2020/wordml/sdtdatahash" xmlns:w16sdtfl="http://schemas.microsoft.com/office/word/2024/wordml/sdtformatlock" xmlns:w16se="http://schemas.microsoft.com/office/word/2015/wordml/symex" xmlns:wpg="http://schemas.microsoft.com/office/word/2010/wordprocessingGroup" xmlns:wpi="http://schemas.microsoft.com/office/word/2010/wordprocessingInk" xmlns:wne="http://schemas.microsoft.com/office/word/2006/wordml" xmlns:wps="http://schemas.microsoft.com/office/word/2010/wordprocessingShape" mc:Ignorable="w14 w15 w16se w16cid w16 w16cex w16sdtdh w16sdtfl w16du wp14">
   <w:sdt>
     <w:sdtPr>
       <w:rPr>
@@ -5389,7 +5986,7 @@
 </file>
 
 <file path=word/footer2.xml><?xml version="1.0" encoding="utf-8"?>
-<w:ftr xmlns:wpc="http://schemas.microsoft.com/office/word/2010/wordprocessingCanvas" xmlns:cx="http://schemas.microsoft.com/office/drawing/2014/chartex" xmlns:cx1="http://schemas.microsoft.com/office/drawing/2015/9/8/chartex" xmlns:cx2="http://schemas.microsoft.com/office/drawing/2015/10/21/chartex" xmlns:cx3="http://schemas.microsoft.com/office/drawing/2016/5/9/chartex" xmlns:cx4="http://schemas.microsoft.com/office/drawing/2016/5/10/chartex" xmlns:cx5="http://schemas.microsoft.com/office/drawing/2016/5/11/chartex" xmlns:cx6="http://schemas.microsoft.com/office/drawing/2016/5/12/chartex" xmlns:cx7="http://schemas.microsoft.com/office/drawing/2016/5/13/chartex" xmlns:cx8="http://schemas.microsoft.com/office/drawing/2016/5/14/chartex" xmlns:mc="http://schemas.openxmlformats.org/markup-compatibility/2006" xmlns:aink="http://schemas.microsoft.com/office/drawing/2016/ink" xmlns:am3d="http://schemas.microsoft.com/office/drawing/2017/model3d" xmlns:o="urn:schemas-microsoft-com:office:office" xmlns:oel="http://schemas.microsoft.com/office/2019/extlst" xmlns:r="http://schemas.openxmlformats.org/officeDocument/2006/relationships" xmlns:m="http://schemas.openxmlformats.org/officeDocument/2006/math" xmlns:v="urn:schemas-microsoft-com:vml" xmlns:wp14="http://schemas.microsoft.com/office/word/2010/wordprocessingDrawing" xmlns:wp="http://schemas.openxmlformats.org/drawingml/2006/wordprocessingDrawing" xmlns:w10="urn:schemas-microsoft-com:office:word" xmlns:w="http://schemas.openxmlformats.org/wordprocessingml/2006/main" xmlns:w14="http://schemas.microsoft.com/office/word/2010/wordml" xmlns:w15="http://schemas.microsoft.com/office/word/2012/wordml" xmlns:w16cex="http://schemas.microsoft.com/office/word/2018/wordml/cex" xmlns:w16cid="http://schemas.microsoft.com/office/word/2016/wordml/cid" xmlns:w16="http://schemas.microsoft.com/office/word/2018/wordml" xmlns:w16sdtdh="http://schemas.microsoft.com/office/word/2020/wordml/sdtdatahash" xmlns:w16se="http://schemas.microsoft.com/office/word/2015/wordml/symex" xmlns:wpg="http://schemas.microsoft.com/office/word/2010/wordprocessingGroup" xmlns:wpi="http://schemas.microsoft.com/office/word/2010/wordprocessingInk" xmlns:wne="http://schemas.microsoft.com/office/word/2006/wordml" xmlns:wps="http://schemas.microsoft.com/office/word/2010/wordprocessingShape" mc:Ignorable="w14 w15 w16se w16cid w16 w16cex w16sdtdh wp14">
+<w:ftr xmlns:wpc="http://schemas.microsoft.com/office/word/2010/wordprocessingCanvas" xmlns:cx="http://schemas.microsoft.com/office/drawing/2014/chartex" xmlns:cx1="http://schemas.microsoft.com/office/drawing/2015/9/8/chartex" xmlns:cx2="http://schemas.microsoft.com/office/drawing/2015/10/21/chartex" xmlns:cx3="http://schemas.microsoft.com/office/drawing/2016/5/9/chartex" xmlns:cx4="http://schemas.microsoft.com/office/drawing/2016/5/10/chartex" xmlns:cx5="http://schemas.microsoft.com/office/drawing/2016/5/11/chartex" xmlns:cx6="http://schemas.microsoft.com/office/drawing/2016/5/12/chartex" xmlns:cx7="http://schemas.microsoft.com/office/drawing/2016/5/13/chartex" xmlns:cx8="http://schemas.microsoft.com/office/drawing/2016/5/14/chartex" xmlns:mc="http://schemas.openxmlformats.org/markup-compatibility/2006" xmlns:aink="http://schemas.microsoft.com/office/drawing/2016/ink" xmlns:am3d="http://schemas.microsoft.com/office/drawing/2017/model3d" xmlns:o="urn:schemas-microsoft-com:office:office" xmlns:oel="http://schemas.microsoft.com/office/2019/extlst" xmlns:r="http://schemas.openxmlformats.org/officeDocument/2006/relationships" xmlns:m="http://schemas.openxmlformats.org/officeDocument/2006/math" xmlns:v="urn:schemas-microsoft-com:vml" xmlns:wp14="http://schemas.microsoft.com/office/word/2010/wordprocessingDrawing" xmlns:wp="http://schemas.openxmlformats.org/drawingml/2006/wordprocessingDrawing" xmlns:w10="urn:schemas-microsoft-com:office:word" xmlns:w="http://schemas.openxmlformats.org/wordprocessingml/2006/main" xmlns:w14="http://schemas.microsoft.com/office/word/2010/wordml" xmlns:w15="http://schemas.microsoft.com/office/word/2012/wordml" xmlns:w16cex="http://schemas.microsoft.com/office/word/2018/wordml/cex" xmlns:w16cid="http://schemas.microsoft.com/office/word/2016/wordml/cid" xmlns:w16="http://schemas.microsoft.com/office/word/2018/wordml" xmlns:w16du="http://schemas.microsoft.com/office/word/2023/wordml/word16du" xmlns:w16sdtdh="http://schemas.microsoft.com/office/word/2020/wordml/sdtdatahash" xmlns:w16sdtfl="http://schemas.microsoft.com/office/word/2024/wordml/sdtformatlock" xmlns:w16se="http://schemas.microsoft.com/office/word/2015/wordml/symex" xmlns:wpg="http://schemas.microsoft.com/office/word/2010/wordprocessingGroup" xmlns:wpi="http://schemas.microsoft.com/office/word/2010/wordprocessingInk" xmlns:wne="http://schemas.microsoft.com/office/word/2006/wordml" xmlns:wps="http://schemas.microsoft.com/office/word/2010/wordprocessingShape" mc:Ignorable="w14 w15 w16se w16cid w16 w16cex w16sdtdh w16sdtfl w16du wp14">
   <w:sdt>
     <w:sdtPr>
       <w:rPr>
@@ -5453,7 +6050,7 @@
 </file>
 
 <file path=word/footnotes.xml><?xml version="1.0" encoding="utf-8"?>
-<w:footnotes xmlns:wpc="http://schemas.microsoft.com/office/word/2010/wordprocessingCanvas" xmlns:cx="http://schemas.microsoft.com/office/drawing/2014/chartex" xmlns:cx1="http://schemas.microsoft.com/office/drawing/2015/9/8/chartex" xmlns:cx2="http://schemas.microsoft.com/office/drawing/2015/10/21/chartex" xmlns:cx3="http://schemas.microsoft.com/office/drawing/2016/5/9/chartex" xmlns:cx4="http://schemas.microsoft.com/office/drawing/2016/5/10/chartex" xmlns:cx5="http://schemas.microsoft.com/office/drawing/2016/5/11/chartex" xmlns:cx6="http://schemas.microsoft.com/office/drawing/2016/5/12/chartex" xmlns:cx7="http://schemas.microsoft.com/office/drawing/2016/5/13/chartex" xmlns:cx8="http://schemas.microsoft.com/office/drawing/2016/5/14/chartex" xmlns:mc="http://schemas.openxmlformats.org/markup-compatibility/2006" xmlns:aink="http://schemas.microsoft.com/office/drawing/2016/ink" xmlns:am3d="http://schemas.microsoft.com/office/drawing/2017/model3d" xmlns:o="urn:schemas-microsoft-com:office:office" xmlns:oel="http://schemas.microsoft.com/office/2019/extlst" xmlns:r="http://schemas.openxmlformats.org/officeDocument/2006/relationships" xmlns:m="http://schemas.openxmlformats.org/officeDocument/2006/math" xmlns:v="urn:schemas-microsoft-com:vml" xmlns:wp14="http://schemas.microsoft.com/office/word/2010/wordprocessingDrawing" xmlns:wp="http://schemas.openxmlformats.org/drawingml/2006/wordprocessingDrawing" xmlns:w10="urn:schemas-microsoft-com:office:word" xmlns:w="http://schemas.openxmlformats.org/wordprocessingml/2006/main" xmlns:w14="http://schemas.microsoft.com/office/word/2010/wordml" xmlns:w15="http://schemas.microsoft.com/office/word/2012/wordml" xmlns:w16cex="http://schemas.microsoft.com/office/word/2018/wordml/cex" xmlns:w16cid="http://schemas.microsoft.com/office/word/2016/wordml/cid" xmlns:w16="http://schemas.microsoft.com/office/word/2018/wordml" xmlns:w16sdtdh="http://schemas.microsoft.com/office/word/2020/wordml/sdtdatahash" xmlns:w16se="http://schemas.microsoft.com/office/word/2015/wordml/symex" xmlns:wpg="http://schemas.microsoft.com/office/word/2010/wordprocessingGroup" xmlns:wpi="http://schemas.microsoft.com/office/word/2010/wordprocessingInk" xmlns:wne="http://schemas.microsoft.com/office/word/2006/wordml" xmlns:wps="http://schemas.microsoft.com/office/word/2010/wordprocessingShape" mc:Ignorable="w14 w15 w16se w16cid w16 w16cex w16sdtdh wp14">
+<w:footnotes xmlns:wpc="http://schemas.microsoft.com/office/word/2010/wordprocessingCanvas" xmlns:cx="http://schemas.microsoft.com/office/drawing/2014/chartex" xmlns:cx1="http://schemas.microsoft.com/office/drawing/2015/9/8/chartex" xmlns:cx2="http://schemas.microsoft.com/office/drawing/2015/10/21/chartex" xmlns:cx3="http://schemas.microsoft.com/office/drawing/2016/5/9/chartex" xmlns:cx4="http://schemas.microsoft.com/office/drawing/2016/5/10/chartex" xmlns:cx5="http://schemas.microsoft.com/office/drawing/2016/5/11/chartex" xmlns:cx6="http://schemas.microsoft.com/office/drawing/2016/5/12/chartex" xmlns:cx7="http://schemas.microsoft.com/office/drawing/2016/5/13/chartex" xmlns:cx8="http://schemas.microsoft.com/office/drawing/2016/5/14/chartex" xmlns:mc="http://schemas.openxmlformats.org/markup-compatibility/2006" xmlns:aink="http://schemas.microsoft.com/office/drawing/2016/ink" xmlns:am3d="http://schemas.microsoft.com/office/drawing/2017/model3d" xmlns:o="urn:schemas-microsoft-com:office:office" xmlns:oel="http://schemas.microsoft.com/office/2019/extlst" xmlns:r="http://schemas.openxmlformats.org/officeDocument/2006/relationships" xmlns:m="http://schemas.openxmlformats.org/officeDocument/2006/math" xmlns:v="urn:schemas-microsoft-com:vml" xmlns:wp14="http://schemas.microsoft.com/office/word/2010/wordprocessingDrawing" xmlns:wp="http://schemas.openxmlformats.org/drawingml/2006/wordprocessingDrawing" xmlns:w10="urn:schemas-microsoft-com:office:word" xmlns:w="http://schemas.openxmlformats.org/wordprocessingml/2006/main" xmlns:w14="http://schemas.microsoft.com/office/word/2010/wordml" xmlns:w15="http://schemas.microsoft.com/office/word/2012/wordml" xmlns:w16cex="http://schemas.microsoft.com/office/word/2018/wordml/cex" xmlns:w16cid="http://schemas.microsoft.com/office/word/2016/wordml/cid" xmlns:w16="http://schemas.microsoft.com/office/word/2018/wordml" xmlns:w16du="http://schemas.microsoft.com/office/word/2023/wordml/word16du" xmlns:w16sdtdh="http://schemas.microsoft.com/office/word/2020/wordml/sdtdatahash" xmlns:w16sdtfl="http://schemas.microsoft.com/office/word/2024/wordml/sdtformatlock" xmlns:w16se="http://schemas.microsoft.com/office/word/2015/wordml/symex" xmlns:wpg="http://schemas.microsoft.com/office/word/2010/wordprocessingGroup" xmlns:wpi="http://schemas.microsoft.com/office/word/2010/wordprocessingInk" xmlns:wne="http://schemas.microsoft.com/office/word/2006/wordml" xmlns:wps="http://schemas.microsoft.com/office/word/2010/wordprocessingShape" mc:Ignorable="w14 w15 w16se w16cid w16 w16cex w16sdtdh w16sdtfl w16du wp14">
   <w:footnote w:type="separator" w:id="-1">
     <w:p>
       <w:r>
@@ -5472,7 +6069,7 @@
 </file>
 
 <file path=word/styles.xml><?xml version="1.0" encoding="utf-8"?>
-<w:styles xmlns:mc="http://schemas.openxmlformats.org/markup-compatibility/2006" xmlns:r="http://schemas.openxmlformats.org/officeDocument/2006/relationships" xmlns:w="http://schemas.openxmlformats.org/wordprocessingml/2006/main" xmlns:w14="http://schemas.microsoft.com/office/word/2010/wordml" xmlns:w15="http://schemas.microsoft.com/office/word/2012/wordml" xmlns:w16cex="http://schemas.microsoft.com/office/word/2018/wordml/cex" xmlns:w16cid="http://schemas.microsoft.com/office/word/2016/wordml/cid" xmlns:w16="http://schemas.microsoft.com/office/word/2018/wordml" xmlns:w16sdtdh="http://schemas.microsoft.com/office/word/2020/wordml/sdtdatahash" xmlns:w16se="http://schemas.microsoft.com/office/word/2015/wordml/symex" mc:Ignorable="w14 w15 w16se w16cid w16 w16cex w16sdtdh">
+<w:styles xmlns:mc="http://schemas.openxmlformats.org/markup-compatibility/2006" xmlns:r="http://schemas.openxmlformats.org/officeDocument/2006/relationships" xmlns:w="http://schemas.openxmlformats.org/wordprocessingml/2006/main" xmlns:w14="http://schemas.microsoft.com/office/word/2010/wordml" xmlns:w15="http://schemas.microsoft.com/office/word/2012/wordml" xmlns:w16cex="http://schemas.microsoft.com/office/word/2018/wordml/cex" xmlns:w16cid="http://schemas.microsoft.com/office/word/2016/wordml/cid" xmlns:w16="http://schemas.microsoft.com/office/word/2018/wordml" xmlns:w16du="http://schemas.microsoft.com/office/word/2023/wordml/word16du" xmlns:w16sdtdh="http://schemas.microsoft.com/office/word/2020/wordml/sdtdatahash" xmlns:w16sdtfl="http://schemas.microsoft.com/office/word/2024/wordml/sdtformatlock" xmlns:w16se="http://schemas.microsoft.com/office/word/2015/wordml/symex" mc:Ignorable="w14 w15 w16se w16cid w16 w16cex w16sdtdh w16sdtfl w16du">
   <w:docDefaults>
     <w:rPrDefault>
       <w:rPr>

</xml_diff>